<commit_message>
UPdate API with calls for Patients, Wounds, Physical Exams, Tests, Face Sheets, and Attached DOcuments
</commit_message>
<xml_diff>
--- a/API/API-Definition.docx
+++ b/API/API-Definition.docx
@@ -16152,22 +16152,3590 @@
         <w:pStyle w:val="NoSpacing"/>
       </w:pPr>
       <w:r>
-        <w:t>HTTP Request:</w:t>
+        <w:t>HTTP Request: PUT</w:t>
+      </w:r>
+      <w:r>
+        <w:t xml:space="preserve"> /</w:t>
+      </w:r>
+      <w:r>
+        <w:t>patient</w:t>
+      </w:r>
+      <w:r>
+        <w:t>/{</w:t>
+      </w:r>
+      <w:r>
+        <w:t>id</w:t>
+      </w:r>
+      <w:r>
+        <w:t>}</w:t>
+      </w:r>
+    </w:p>
+    <w:p>
+      <w:pPr>
+        <w:pStyle w:val="NoSpacing"/>
+      </w:pPr>
+      <w:r>
+        <w:t>Request Body:</w:t>
+      </w:r>
+    </w:p>
+    <w:p>
+      <w:pPr>
+        <w:pStyle w:val="NoSpacing"/>
+      </w:pPr>
+      <w:r>
+        <w:t>Valid Patient Resource</w:t>
+      </w:r>
+    </w:p>
+    <w:p>
+      <w:pPr>
+        <w:pStyle w:val="NoSpacing"/>
+      </w:pPr>
+    </w:p>
+    <w:p>
+      <w:pPr>
+        <w:pStyle w:val="NoSpacing"/>
+      </w:pPr>
+      <w:r>
+        <w:t>Response:</w:t>
+      </w:r>
+    </w:p>
+    <w:p>
+      <w:pPr>
+        <w:pStyle w:val="NoSpacing"/>
+      </w:pPr>
+      <w:r>
+        <w:t>If successful, this method returns a Patient Resource</w:t>
+      </w:r>
+    </w:p>
+    <w:p>
+      <w:pPr>
+        <w:pStyle w:val="NoSpacing"/>
+      </w:pPr>
+    </w:p>
+    <w:p>
+      <w:pPr>
+        <w:pStyle w:val="NoSpacing"/>
+      </w:pPr>
+      <w:r>
+        <w:t>Error If:</w:t>
+      </w:r>
+    </w:p>
+    <w:p>
+      <w:pPr>
+        <w:pStyle w:val="NoSpacing"/>
+      </w:pPr>
+      <w:r>
+        <w:t>Will Return 4xx Error if required data in Patient Resource is missing</w:t>
+      </w:r>
+    </w:p>
+    <w:p>
+      <w:pPr>
+        <w:pStyle w:val="NoSpacing"/>
+      </w:pPr>
+      <w:r>
+        <w:lastRenderedPageBreak/>
+        <w:t>Will Return 4xx Error if Patient Resource does not exist</w:t>
+      </w:r>
+    </w:p>
+    <w:p>
+      <w:pPr>
+        <w:pStyle w:val="NoSpacing"/>
+      </w:pPr>
+    </w:p>
+    <w:p>
+      <w:pPr>
+        <w:pStyle w:val="NoSpacing"/>
+        <w:rPr>
+          <w:b/>
+        </w:rPr>
+      </w:pPr>
+      <w:r>
+        <w:rPr>
+          <w:b/>
+        </w:rPr>
+        <w:t>Delete Method</w:t>
+      </w:r>
+    </w:p>
+    <w:p>
+      <w:pPr>
+        <w:pStyle w:val="NoSpacing"/>
+      </w:pPr>
+      <w:r>
+        <w:t>HTTP Request: DELETE /</w:t>
+      </w:r>
+      <w:r>
+        <w:t>patient/{</w:t>
+      </w:r>
+      <w:r>
+        <w:t>id</w:t>
+      </w:r>
+      <w:r>
+        <w:t>}</w:t>
+      </w:r>
+    </w:p>
+    <w:p>
+      <w:pPr>
+        <w:pStyle w:val="NoSpacing"/>
+      </w:pPr>
+      <w:r>
+        <w:t>Request Body:</w:t>
+      </w:r>
+    </w:p>
+    <w:p>
+      <w:pPr>
+        <w:pStyle w:val="NoSpacing"/>
+      </w:pPr>
+      <w:r>
+        <w:t>Do not send a request body with this method</w:t>
+      </w:r>
+    </w:p>
+    <w:p>
+      <w:pPr>
+        <w:pStyle w:val="NoSpacing"/>
+      </w:pPr>
+    </w:p>
+    <w:p>
+      <w:pPr>
+        <w:pStyle w:val="NoSpacing"/>
+      </w:pPr>
+      <w:r>
+        <w:t>Response Body:</w:t>
+      </w:r>
+    </w:p>
+    <w:p>
+      <w:pPr>
+        <w:pStyle w:val="NoSpacing"/>
+      </w:pPr>
+      <w:r>
+        <w:t>Empty response body if successful</w:t>
+      </w:r>
+    </w:p>
+    <w:p>
+      <w:pPr>
+        <w:pStyle w:val="NoSpacing"/>
+      </w:pPr>
+    </w:p>
+    <w:p>
+      <w:pPr>
+        <w:pStyle w:val="NoSpacing"/>
+      </w:pPr>
+      <w:r>
+        <w:t>Error If:</w:t>
+      </w:r>
+    </w:p>
+    <w:p>
+      <w:pPr>
+        <w:pStyle w:val="NoSpacing"/>
+      </w:pPr>
+      <w:r>
+        <w:t xml:space="preserve">Will return 400 error if </w:t>
+      </w:r>
+      <w:r>
+        <w:t>id does not exist</w:t>
+      </w:r>
+    </w:p>
+    <w:p>
+      <w:pPr>
+        <w:pStyle w:val="NoSpacing"/>
+      </w:pPr>
+    </w:p>
+    <w:p>
+      <w:pPr>
+        <w:pStyle w:val="NoSpacing"/>
+      </w:pPr>
+    </w:p>
+    <w:p>
+      <w:pPr>
+        <w:pStyle w:val="NoSpacing"/>
+        <w:rPr>
+          <w:b/>
+          <w:sz w:val="28"/>
+          <w:szCs w:val="28"/>
+        </w:rPr>
+      </w:pPr>
+      <w:r>
+        <w:rPr>
+          <w:b/>
+          <w:sz w:val="28"/>
+          <w:szCs w:val="28"/>
+        </w:rPr>
+        <w:t>Wounds</w:t>
+      </w:r>
+    </w:p>
+    <w:p>
+      <w:pPr>
+        <w:pStyle w:val="NoSpacing"/>
+      </w:pPr>
+    </w:p>
+    <w:p>
+      <w:pPr>
+        <w:pStyle w:val="NoSpacing"/>
+      </w:pPr>
+      <w:r>
+        <w:t xml:space="preserve">URIs relative to </w:t>
+      </w:r>
+      <w:hyperlink r:id="rId50" w:history="1">
+        <w:r>
+          <w:rPr>
+            <w:rStyle w:val="Hyperlink"/>
+          </w:rPr>
+          <w:t>http://localhost:8080</w:t>
+        </w:r>
+      </w:hyperlink>
+    </w:p>
+    <w:p>
+      <w:pPr>
+        <w:pStyle w:val="NoSpacing"/>
+      </w:pPr>
+    </w:p>
+    <w:p>
+      <w:pPr>
+        <w:pStyle w:val="NoSpacing"/>
+      </w:pPr>
+      <w:r>
+        <w:t xml:space="preserve">Quick </w:t>
+      </w:r>
+      <w:r>
+        <w:t>Wound</w:t>
+      </w:r>
+      <w:r>
+        <w:t xml:space="preserve"> Representation</w:t>
+      </w:r>
+    </w:p>
+    <w:p>
+      <w:pPr>
+        <w:pStyle w:val="NoSpacing"/>
+      </w:pPr>
+      <w:r>
+        <w:t>{</w:t>
+      </w:r>
+    </w:p>
+    <w:p>
+      <w:pPr>
+        <w:pStyle w:val="NoSpacing"/>
+      </w:pPr>
+      <w:r>
+        <w:t xml:space="preserve">     “id” :  </w:t>
+      </w:r>
+      <w:r>
+        <w:rPr>
+          <w:i/>
+        </w:rPr>
+        <w:t>int</w:t>
+      </w:r>
+      <w:r>
+        <w:rPr>
+          <w:i/>
+        </w:rPr>
+        <w:t>,</w:t>
+      </w:r>
+    </w:p>
+    <w:p>
+      <w:pPr>
+        <w:pStyle w:val="NoSpacing"/>
+        <w:rPr>
+          <w:i/>
+        </w:rPr>
+      </w:pPr>
+      <w:r>
+        <w:t xml:space="preserve">    “firstName”: </w:t>
+      </w:r>
+      <w:r>
+        <w:rPr>
+          <w:i/>
+        </w:rPr>
+        <w:t>string</w:t>
+      </w:r>
+      <w:r>
+        <w:rPr>
+          <w:i/>
+        </w:rPr>
+        <w:t>,</w:t>
+      </w:r>
+    </w:p>
+    <w:p>
+      <w:pPr>
+        <w:pStyle w:val="NoSpacing"/>
+        <w:rPr>
+          <w:i/>
+        </w:rPr>
+      </w:pPr>
+      <w:r>
+        <w:rPr>
+          <w:i/>
+        </w:rPr>
+        <w:t xml:space="preserve">    </w:t>
+      </w:r>
+      <w:r>
+        <w:t xml:space="preserve">“lastName” : </w:t>
+      </w:r>
+      <w:r>
+        <w:rPr>
+          <w:i/>
+        </w:rPr>
+        <w:t>string,</w:t>
+      </w:r>
+    </w:p>
+    <w:p>
+      <w:pPr>
+        <w:pStyle w:val="NoSpacing"/>
+      </w:pPr>
+      <w:r>
+        <w:rPr>
+          <w:i/>
+        </w:rPr>
+        <w:t xml:space="preserve">   </w:t>
+      </w:r>
+      <w:r>
+        <w:t xml:space="preserve"> “lastVisitDate” : </w:t>
+      </w:r>
+      <w:r>
+        <w:rPr>
+          <w:i/>
+        </w:rPr>
+        <w:t>date</w:t>
+      </w:r>
+      <w:r>
+        <w:t>,</w:t>
+      </w:r>
+    </w:p>
+    <w:p>
+      <w:pPr>
+        <w:pStyle w:val="NoSpacing"/>
+      </w:pPr>
+      <w:r>
+        <w:t xml:space="preserve">    “followUpVisitDate” : </w:t>
+      </w:r>
+      <w:r>
+        <w:rPr>
+          <w:i/>
+        </w:rPr>
+        <w:t>date</w:t>
+      </w:r>
+      <w:r>
+        <w:t>,</w:t>
+      </w:r>
+    </w:p>
+    <w:p>
+      <w:pPr>
+        <w:pStyle w:val="NoSpacing"/>
+      </w:pPr>
+      <w:r>
+        <w:t xml:space="preserve">    “isActive” : </w:t>
+      </w:r>
+      <w:r>
+        <w:rPr>
+          <w:i/>
+        </w:rPr>
+        <w:t>Boolean</w:t>
+      </w:r>
+      <w:r>
+        <w:t>,</w:t>
+      </w:r>
+    </w:p>
+    <w:p>
+      <w:pPr>
+        <w:pStyle w:val="NoSpacing"/>
+      </w:pPr>
+      <w:r>
+        <w:t xml:space="preserve">     “location”: </w:t>
+      </w:r>
+      <w:r>
+        <w:rPr>
+          <w:i/>
+        </w:rPr>
+        <w:t>string</w:t>
+      </w:r>
+    </w:p>
+    <w:p>
+      <w:pPr>
+        <w:pStyle w:val="NoSpacing"/>
+      </w:pPr>
+      <w:r>
+        <w:t>}</w:t>
+      </w:r>
+    </w:p>
+    <w:p>
+      <w:pPr>
+        <w:pStyle w:val="NoSpacing"/>
+      </w:pPr>
+    </w:p>
+    <w:p>
+      <w:pPr>
+        <w:pStyle w:val="NoSpacing"/>
+        <w:rPr>
+          <w:b/>
+        </w:rPr>
+      </w:pPr>
+      <w:r>
+        <w:rPr>
+          <w:b/>
+        </w:rPr>
+        <w:t>Get Method</w:t>
+      </w:r>
+    </w:p>
+    <w:p>
+      <w:pPr>
+        <w:pStyle w:val="NoSpacing"/>
+        <w:rPr>
+          <w:b/>
+        </w:rPr>
+      </w:pPr>
+      <w:r>
+        <w:rPr>
+          <w:b/>
+        </w:rPr>
+        <w:t>Get Patient Wounds</w:t>
+      </w:r>
+    </w:p>
+    <w:p>
+      <w:pPr>
+        <w:pStyle w:val="NoSpacing"/>
+      </w:pPr>
+      <w:r>
+        <w:t>HTTP Request GET /</w:t>
+      </w:r>
+      <w:r>
+        <w:t>patient/{id}/wound</w:t>
+      </w:r>
+    </w:p>
+    <w:p>
+      <w:pPr>
+        <w:pStyle w:val="NoSpacing"/>
+      </w:pPr>
+      <w:r>
+        <w:t>Request Body:</w:t>
+      </w:r>
+    </w:p>
+    <w:p>
+      <w:pPr>
+        <w:pStyle w:val="NoSpacing"/>
+      </w:pPr>
+      <w:r>
+        <w:t>No request body needed</w:t>
+      </w:r>
+    </w:p>
+    <w:p>
+      <w:pPr>
+        <w:pStyle w:val="NoSpacing"/>
+      </w:pPr>
+    </w:p>
+    <w:p>
+      <w:pPr>
+        <w:pStyle w:val="NoSpacing"/>
+      </w:pPr>
+      <w:r>
+        <w:t xml:space="preserve">Response: </w:t>
+      </w:r>
+    </w:p>
+    <w:p>
+      <w:pPr>
+        <w:pStyle w:val="NoSpacing"/>
+      </w:pPr>
+      <w:r>
+        <w:t>Returns all Wound Resources For The Given Patient Resource</w:t>
+      </w:r>
+    </w:p>
+    <w:p>
+      <w:pPr>
+        <w:pStyle w:val="NoSpacing"/>
+      </w:pPr>
+    </w:p>
+    <w:p>
+      <w:pPr>
+        <w:pStyle w:val="NoSpacing"/>
+      </w:pPr>
+      <w:r>
+        <w:t>Error if:</w:t>
+      </w:r>
+    </w:p>
+    <w:p>
+      <w:pPr>
+        <w:pStyle w:val="NoSpacing"/>
+      </w:pPr>
+      <w:r>
+        <w:t>-Patient id does not exist</w:t>
+      </w:r>
+    </w:p>
+    <w:p>
+      <w:pPr>
+        <w:pStyle w:val="NoSpacing"/>
+      </w:pPr>
+    </w:p>
+    <w:p>
+      <w:pPr>
+        <w:pStyle w:val="NoSpacing"/>
+        <w:rPr>
+          <w:b/>
+        </w:rPr>
+      </w:pPr>
+      <w:r>
+        <w:rPr>
+          <w:b/>
+        </w:rPr>
+        <w:t>Create Method</w:t>
+      </w:r>
+    </w:p>
+    <w:p>
+      <w:pPr>
+        <w:pStyle w:val="NoSpacing"/>
+      </w:pPr>
+      <w:r>
+        <w:t>HTTP Request: POST /patient</w:t>
+      </w:r>
+      <w:r>
+        <w:t>/{id}/wound</w:t>
+      </w:r>
+    </w:p>
+    <w:p>
+      <w:pPr>
+        <w:pStyle w:val="NoSpacing"/>
+      </w:pPr>
+      <w:r>
+        <w:t>Request Body:</w:t>
+      </w:r>
+    </w:p>
+    <w:p>
+      <w:pPr>
+        <w:pStyle w:val="NoSpacing"/>
+      </w:pPr>
+      <w:r>
+        <w:t xml:space="preserve">Valid </w:t>
+      </w:r>
+      <w:r>
+        <w:t>Wound Resource</w:t>
+      </w:r>
+    </w:p>
+    <w:p>
+      <w:pPr>
+        <w:pStyle w:val="NoSpacing"/>
+      </w:pPr>
+    </w:p>
+    <w:p>
+      <w:pPr>
+        <w:pStyle w:val="NoSpacing"/>
+      </w:pPr>
+      <w:r>
+        <w:t>Response:</w:t>
+      </w:r>
+    </w:p>
+    <w:p>
+      <w:pPr>
+        <w:pStyle w:val="NoSpacing"/>
+      </w:pPr>
+      <w:r>
+        <w:lastRenderedPageBreak/>
+        <w:t>If successfu</w:t>
+      </w:r>
+      <w:r>
+        <w:t>l, this method returns a Wound</w:t>
+      </w:r>
+      <w:r>
+        <w:t xml:space="preserve"> Resource</w:t>
+      </w:r>
+    </w:p>
+    <w:p>
+      <w:pPr>
+        <w:pStyle w:val="NoSpacing"/>
+      </w:pPr>
+    </w:p>
+    <w:p>
+      <w:pPr>
+        <w:pStyle w:val="NoSpacing"/>
+      </w:pPr>
+      <w:r>
+        <w:t>Error If:</w:t>
+      </w:r>
+    </w:p>
+    <w:p>
+      <w:pPr>
+        <w:pStyle w:val="NoSpacing"/>
+      </w:pPr>
+      <w:r>
+        <w:t xml:space="preserve">Will Return 400 Error if </w:t>
+      </w:r>
+      <w:r>
+        <w:t>required data in Wound</w:t>
+      </w:r>
+      <w:r>
+        <w:t xml:space="preserve"> Resource is missing</w:t>
+      </w:r>
+      <w:r>
+        <w:t xml:space="preserve"> or incorrect</w:t>
+      </w:r>
+    </w:p>
+    <w:p>
+      <w:pPr>
+        <w:pStyle w:val="NoSpacing"/>
+      </w:pPr>
+    </w:p>
+    <w:p>
+      <w:pPr>
+        <w:pStyle w:val="NoSpacing"/>
+        <w:rPr>
+          <w:b/>
+        </w:rPr>
+      </w:pPr>
+      <w:r>
+        <w:rPr>
+          <w:b/>
+        </w:rPr>
+        <w:t>Update</w:t>
+      </w:r>
+      <w:r>
+        <w:rPr>
+          <w:b/>
+        </w:rPr>
+        <w:t xml:space="preserve"> Method</w:t>
+      </w:r>
+    </w:p>
+    <w:p>
+      <w:pPr>
+        <w:pStyle w:val="NoSpacing"/>
+      </w:pPr>
+      <w:r>
+        <w:t>HTTP Request: PUT /patient/{id}</w:t>
+      </w:r>
+      <w:r>
+        <w:t>/wound/{id}</w:t>
+      </w:r>
+    </w:p>
+    <w:p>
+      <w:pPr>
+        <w:pStyle w:val="NoSpacing"/>
+      </w:pPr>
+      <w:r>
+        <w:t>Request Body:</w:t>
+      </w:r>
+    </w:p>
+    <w:p>
+      <w:pPr>
+        <w:pStyle w:val="NoSpacing"/>
+      </w:pPr>
+      <w:r>
+        <w:t>Valid Wound</w:t>
+      </w:r>
+      <w:r>
+        <w:t xml:space="preserve"> Resource</w:t>
+      </w:r>
+    </w:p>
+    <w:p>
+      <w:pPr>
+        <w:pStyle w:val="NoSpacing"/>
+      </w:pPr>
+    </w:p>
+    <w:p>
+      <w:pPr>
+        <w:pStyle w:val="NoSpacing"/>
+      </w:pPr>
+      <w:r>
+        <w:t>Response:</w:t>
+      </w:r>
+    </w:p>
+    <w:p>
+      <w:pPr>
+        <w:pStyle w:val="NoSpacing"/>
+      </w:pPr>
+      <w:r>
+        <w:t>If successfu</w:t>
+      </w:r>
+      <w:r>
+        <w:t>l, this method returns a Wound</w:t>
+      </w:r>
+      <w:r>
+        <w:t xml:space="preserve"> Resource</w:t>
+      </w:r>
+    </w:p>
+    <w:p>
+      <w:pPr>
+        <w:pStyle w:val="NoSpacing"/>
+      </w:pPr>
+    </w:p>
+    <w:p>
+      <w:pPr>
+        <w:pStyle w:val="NoSpacing"/>
+      </w:pPr>
+      <w:r>
+        <w:t>Error If:</w:t>
+      </w:r>
+    </w:p>
+    <w:p>
+      <w:pPr>
+        <w:pStyle w:val="NoSpacing"/>
+      </w:pPr>
+      <w:r>
+        <w:t>Will Return 4xx Er</w:t>
+      </w:r>
+      <w:r>
+        <w:t xml:space="preserve">ror if required data in Wound </w:t>
+      </w:r>
+      <w:r>
+        <w:t>Resource is missing</w:t>
+      </w:r>
+      <w:r>
+        <w:t xml:space="preserve"> or incorrect</w:t>
+      </w:r>
+    </w:p>
+    <w:p>
+      <w:pPr>
+        <w:pStyle w:val="NoSpacing"/>
+      </w:pPr>
+      <w:r>
+        <w:t>Will Return 4xx Error if Wound does not exist</w:t>
+      </w:r>
+    </w:p>
+    <w:p>
+      <w:pPr>
+        <w:pStyle w:val="NoSpacing"/>
+      </w:pPr>
+    </w:p>
+    <w:p>
+      <w:pPr>
+        <w:pStyle w:val="NoSpacing"/>
+        <w:rPr>
+          <w:b/>
+        </w:rPr>
+      </w:pPr>
+      <w:r>
+        <w:rPr>
+          <w:b/>
+        </w:rPr>
+        <w:t>Delete Method</w:t>
+      </w:r>
+    </w:p>
+    <w:p>
+      <w:pPr>
+        <w:pStyle w:val="NoSpacing"/>
+      </w:pPr>
+      <w:r>
+        <w:t>HTTP Request: DELETE /patient/{id}</w:t>
+      </w:r>
+      <w:r>
+        <w:t>/wound</w:t>
+      </w:r>
+    </w:p>
+    <w:p>
+      <w:pPr>
+        <w:pStyle w:val="NoSpacing"/>
+      </w:pPr>
+      <w:r>
+        <w:t>Request Body:</w:t>
+      </w:r>
+    </w:p>
+    <w:p>
+      <w:pPr>
+        <w:pStyle w:val="NoSpacing"/>
+      </w:pPr>
+      <w:r>
+        <w:t>Do not send a request body with this method</w:t>
+      </w:r>
+    </w:p>
+    <w:p>
+      <w:pPr>
+        <w:pStyle w:val="NoSpacing"/>
+      </w:pPr>
+    </w:p>
+    <w:p>
+      <w:pPr>
+        <w:pStyle w:val="NoSpacing"/>
+      </w:pPr>
+      <w:r>
+        <w:t>Response Body:</w:t>
+      </w:r>
+    </w:p>
+    <w:p>
+      <w:pPr>
+        <w:pStyle w:val="NoSpacing"/>
+      </w:pPr>
+      <w:r>
+        <w:t>Empty response body if successful</w:t>
+      </w:r>
+    </w:p>
+    <w:p>
+      <w:pPr>
+        <w:pStyle w:val="NoSpacing"/>
+      </w:pPr>
+    </w:p>
+    <w:p>
+      <w:pPr>
+        <w:pStyle w:val="NoSpacing"/>
+      </w:pPr>
+      <w:r>
+        <w:t>Error If:</w:t>
+      </w:r>
+    </w:p>
+    <w:p>
+      <w:pPr>
+        <w:pStyle w:val="NoSpacing"/>
+      </w:pPr>
+      <w:r>
+        <w:t>Will return 400 error if id does not exist</w:t>
+      </w:r>
+    </w:p>
+    <w:p>
+      <w:pPr>
+        <w:pStyle w:val="NoSpacing"/>
+      </w:pPr>
+    </w:p>
+    <w:p>
+      <w:pPr>
+        <w:pStyle w:val="NoSpacing"/>
+      </w:pPr>
+    </w:p>
+    <w:p>
+      <w:pPr>
+        <w:pStyle w:val="NoSpacing"/>
+        <w:rPr>
+          <w:b/>
+          <w:sz w:val="28"/>
+          <w:szCs w:val="28"/>
+        </w:rPr>
+      </w:pPr>
+      <w:r>
+        <w:rPr>
+          <w:b/>
+          <w:sz w:val="28"/>
+          <w:szCs w:val="28"/>
+        </w:rPr>
+        <w:t>Wound Debridements</w:t>
+      </w:r>
+    </w:p>
+    <w:p>
+      <w:pPr>
+        <w:pStyle w:val="NoSpacing"/>
+      </w:pPr>
+    </w:p>
+    <w:p>
+      <w:pPr>
+        <w:pStyle w:val="NoSpacing"/>
+      </w:pPr>
+      <w:r>
+        <w:t xml:space="preserve">URIs relative to </w:t>
+      </w:r>
+      <w:hyperlink r:id="rId51" w:history="1">
+        <w:r>
+          <w:rPr>
+            <w:rStyle w:val="Hyperlink"/>
+          </w:rPr>
+          <w:t>http://localhost:8080</w:t>
+        </w:r>
+      </w:hyperlink>
+    </w:p>
+    <w:p>
+      <w:pPr>
+        <w:pStyle w:val="NoSpacing"/>
+      </w:pPr>
+    </w:p>
+    <w:p>
+      <w:pPr>
+        <w:pStyle w:val="NoSpacing"/>
+      </w:pPr>
+      <w:r>
+        <w:t xml:space="preserve">Quick </w:t>
+      </w:r>
+      <w:r>
+        <w:t>Debridement</w:t>
+      </w:r>
+      <w:r>
+        <w:t xml:space="preserve"> Representation</w:t>
+      </w:r>
+    </w:p>
+    <w:p>
+      <w:pPr>
+        <w:pStyle w:val="NoSpacing"/>
+      </w:pPr>
+      <w:r>
+        <w:t>{</w:t>
+      </w:r>
+    </w:p>
+    <w:p>
+      <w:pPr>
+        <w:pStyle w:val="NoSpacing"/>
+      </w:pPr>
+      <w:r>
+        <w:t xml:space="preserve">     “id” :  </w:t>
+      </w:r>
+      <w:r>
+        <w:rPr>
+          <w:i/>
+        </w:rPr>
+        <w:t>int</w:t>
+      </w:r>
+      <w:r>
+        <w:rPr>
+          <w:i/>
+        </w:rPr>
+        <w:t>,</w:t>
+      </w:r>
+    </w:p>
+    <w:p>
+      <w:pPr>
+        <w:pStyle w:val="NoSpacing"/>
+        <w:rPr>
+          <w:i/>
+        </w:rPr>
+      </w:pPr>
+      <w:r>
+        <w:t xml:space="preserve">    “firstName”: </w:t>
+      </w:r>
+      <w:r>
+        <w:rPr>
+          <w:i/>
+        </w:rPr>
+        <w:t>string</w:t>
+      </w:r>
+      <w:r>
+        <w:rPr>
+          <w:i/>
+        </w:rPr>
+        <w:t>,</w:t>
+      </w:r>
+    </w:p>
+    <w:p>
+      <w:pPr>
+        <w:pStyle w:val="NoSpacing"/>
+        <w:rPr>
+          <w:i/>
+        </w:rPr>
+      </w:pPr>
+      <w:r>
+        <w:rPr>
+          <w:i/>
+        </w:rPr>
+        <w:t xml:space="preserve">    </w:t>
+      </w:r>
+      <w:r>
+        <w:t xml:space="preserve">“lastName” : </w:t>
+      </w:r>
+      <w:r>
+        <w:rPr>
+          <w:i/>
+        </w:rPr>
+        <w:t>string,</w:t>
+      </w:r>
+    </w:p>
+    <w:p>
+      <w:pPr>
+        <w:pStyle w:val="NoSpacing"/>
+      </w:pPr>
+      <w:r>
+        <w:rPr>
+          <w:i/>
+        </w:rPr>
+        <w:t xml:space="preserve">   </w:t>
+      </w:r>
+      <w:r>
+        <w:t xml:space="preserve"> “lastVisitDate” : </w:t>
+      </w:r>
+      <w:r>
+        <w:rPr>
+          <w:i/>
+        </w:rPr>
+        <w:t>date</w:t>
+      </w:r>
+      <w:r>
+        <w:t>,</w:t>
+      </w:r>
+    </w:p>
+    <w:p>
+      <w:pPr>
+        <w:pStyle w:val="NoSpacing"/>
+      </w:pPr>
+      <w:r>
+        <w:t xml:space="preserve">    “followUpVisitDate” : </w:t>
+      </w:r>
+      <w:r>
+        <w:rPr>
+          <w:i/>
+        </w:rPr>
+        <w:t>date</w:t>
+      </w:r>
+      <w:r>
+        <w:t>,</w:t>
+      </w:r>
+    </w:p>
+    <w:p>
+      <w:pPr>
+        <w:pStyle w:val="NoSpacing"/>
+      </w:pPr>
+      <w:r>
+        <w:t xml:space="preserve">    “isActive” : </w:t>
+      </w:r>
+      <w:r>
+        <w:rPr>
+          <w:i/>
+        </w:rPr>
+        <w:t>Boolean</w:t>
+      </w:r>
+      <w:r>
+        <w:t>,</w:t>
+      </w:r>
+    </w:p>
+    <w:p>
+      <w:pPr>
+        <w:pStyle w:val="NoSpacing"/>
+      </w:pPr>
+      <w:r>
+        <w:t xml:space="preserve">     “location”: </w:t>
+      </w:r>
+      <w:r>
+        <w:rPr>
+          <w:i/>
+        </w:rPr>
+        <w:t>string</w:t>
+      </w:r>
+    </w:p>
+    <w:p>
+      <w:pPr>
+        <w:pStyle w:val="NoSpacing"/>
+      </w:pPr>
+      <w:r>
+        <w:t>}</w:t>
+      </w:r>
+    </w:p>
+    <w:p>
+      <w:pPr>
+        <w:pStyle w:val="NoSpacing"/>
+      </w:pPr>
+    </w:p>
+    <w:p>
+      <w:pPr>
+        <w:pStyle w:val="NoSpacing"/>
+        <w:rPr>
+          <w:b/>
+        </w:rPr>
+      </w:pPr>
+      <w:r>
+        <w:rPr>
+          <w:b/>
+        </w:rPr>
+        <w:t>Get Method</w:t>
+      </w:r>
+    </w:p>
+    <w:p>
+      <w:pPr>
+        <w:pStyle w:val="NoSpacing"/>
+        <w:rPr>
+          <w:b/>
+        </w:rPr>
+      </w:pPr>
+      <w:r>
+        <w:rPr>
+          <w:b/>
+        </w:rPr>
+        <w:t>Get Patient Wounds</w:t>
+      </w:r>
+    </w:p>
+    <w:p>
+      <w:pPr>
+        <w:pStyle w:val="NoSpacing"/>
+      </w:pPr>
+      <w:r>
+        <w:t>HTTP Request GET /patient/{id}/wound</w:t>
+      </w:r>
+      <w:r>
+        <w:t>/{id}/debridement</w:t>
+      </w:r>
+    </w:p>
+    <w:p>
+      <w:pPr>
+        <w:pStyle w:val="NoSpacing"/>
+      </w:pPr>
+      <w:r>
+        <w:lastRenderedPageBreak/>
+        <w:t>Request Body:</w:t>
+      </w:r>
+    </w:p>
+    <w:p>
+      <w:pPr>
+        <w:pStyle w:val="NoSpacing"/>
+      </w:pPr>
+      <w:r>
+        <w:t>No request body needed</w:t>
+      </w:r>
+    </w:p>
+    <w:p>
+      <w:pPr>
+        <w:pStyle w:val="NoSpacing"/>
+      </w:pPr>
+    </w:p>
+    <w:p>
+      <w:pPr>
+        <w:pStyle w:val="NoSpacing"/>
+      </w:pPr>
+      <w:r>
+        <w:t xml:space="preserve">Response: </w:t>
+      </w:r>
+    </w:p>
+    <w:p>
+      <w:pPr>
+        <w:pStyle w:val="NoSpacing"/>
+      </w:pPr>
+      <w:r>
+        <w:t>Returns all Debridement</w:t>
+      </w:r>
+      <w:r>
+        <w:t xml:space="preserve"> Resources For The Giv</w:t>
+      </w:r>
+      <w:r>
+        <w:t>en Wound</w:t>
+      </w:r>
+      <w:r>
+        <w:t xml:space="preserve"> Resource</w:t>
+      </w:r>
+    </w:p>
+    <w:p>
+      <w:pPr>
+        <w:pStyle w:val="NoSpacing"/>
+      </w:pPr>
+    </w:p>
+    <w:p>
+      <w:pPr>
+        <w:pStyle w:val="NoSpacing"/>
+      </w:pPr>
+      <w:r>
+        <w:t>Error if:</w:t>
+      </w:r>
+    </w:p>
+    <w:p>
+      <w:pPr>
+        <w:pStyle w:val="NoSpacing"/>
+      </w:pPr>
+      <w:r>
+        <w:t>-Patient id does not exist</w:t>
+      </w:r>
+    </w:p>
+    <w:p>
+      <w:pPr>
+        <w:pStyle w:val="NoSpacing"/>
+      </w:pPr>
+      <w:r>
+        <w:t>-Wound id does not exist</w:t>
+      </w:r>
+    </w:p>
+    <w:p>
+      <w:pPr>
+        <w:pStyle w:val="NoSpacing"/>
+      </w:pPr>
+    </w:p>
+    <w:p>
+      <w:pPr>
+        <w:pStyle w:val="NoSpacing"/>
+        <w:rPr>
+          <w:b/>
+        </w:rPr>
+      </w:pPr>
+      <w:r>
+        <w:rPr>
+          <w:b/>
+        </w:rPr>
+        <w:t>Create Method</w:t>
+      </w:r>
+    </w:p>
+    <w:p>
+      <w:pPr>
+        <w:pStyle w:val="NoSpacing"/>
+      </w:pPr>
+      <w:r>
+        <w:t>HTTP Request: POST /patient/{id}/wound</w:t>
+      </w:r>
+      <w:r>
+        <w:t>/{id}/debridement</w:t>
+      </w:r>
+    </w:p>
+    <w:p>
+      <w:pPr>
+        <w:pStyle w:val="NoSpacing"/>
+      </w:pPr>
+      <w:r>
+        <w:t>Request Body:</w:t>
+      </w:r>
+    </w:p>
+    <w:p>
+      <w:pPr>
+        <w:pStyle w:val="NoSpacing"/>
+      </w:pPr>
+      <w:r>
+        <w:t xml:space="preserve">Valid </w:t>
+      </w:r>
+      <w:r>
+        <w:t>Debridement</w:t>
+      </w:r>
+      <w:r>
+        <w:t xml:space="preserve"> Resource</w:t>
+      </w:r>
+    </w:p>
+    <w:p>
+      <w:pPr>
+        <w:pStyle w:val="NoSpacing"/>
+      </w:pPr>
+    </w:p>
+    <w:p>
+      <w:pPr>
+        <w:pStyle w:val="NoSpacing"/>
+      </w:pPr>
+      <w:r>
+        <w:t>Response:</w:t>
+      </w:r>
+    </w:p>
+    <w:p>
+      <w:pPr>
+        <w:pStyle w:val="NoSpacing"/>
+      </w:pPr>
+      <w:r>
+        <w:t>If successfu</w:t>
+      </w:r>
+      <w:r>
+        <w:t>l, this method returns a Debridement</w:t>
+      </w:r>
+      <w:r>
+        <w:t xml:space="preserve"> Resource</w:t>
+      </w:r>
+    </w:p>
+    <w:p>
+      <w:pPr>
+        <w:pStyle w:val="NoSpacing"/>
+      </w:pPr>
+    </w:p>
+    <w:p>
+      <w:pPr>
+        <w:pStyle w:val="NoSpacing"/>
+      </w:pPr>
+      <w:r>
+        <w:t>Error If:</w:t>
+      </w:r>
+    </w:p>
+    <w:p>
+      <w:pPr>
+        <w:pStyle w:val="NoSpacing"/>
+      </w:pPr>
+      <w:r>
+        <w:t xml:space="preserve">Will Return 400 Error if </w:t>
+      </w:r>
+      <w:r>
+        <w:t>required data in Debridement</w:t>
+      </w:r>
+      <w:r>
+        <w:t xml:space="preserve"> Resource is missing or incorrect</w:t>
+      </w:r>
+    </w:p>
+    <w:p>
+      <w:pPr>
+        <w:pStyle w:val="NoSpacing"/>
+      </w:pPr>
+      <w:r>
+        <w:t>Will return 4xx Error if Patient Id does not exist</w:t>
+      </w:r>
+    </w:p>
+    <w:p>
+      <w:pPr>
+        <w:pStyle w:val="NoSpacing"/>
+      </w:pPr>
+      <w:r>
+        <w:t>Will return 4xx Error if Wound Id does not exist</w:t>
+      </w:r>
+    </w:p>
+    <w:p>
+      <w:pPr>
+        <w:pStyle w:val="NoSpacing"/>
+      </w:pPr>
+    </w:p>
+    <w:p>
+      <w:pPr>
+        <w:pStyle w:val="NoSpacing"/>
+        <w:rPr>
+          <w:b/>
+        </w:rPr>
+      </w:pPr>
+      <w:r>
+        <w:rPr>
+          <w:b/>
+        </w:rPr>
+        <w:t>Update</w:t>
+      </w:r>
+      <w:r>
+        <w:rPr>
+          <w:b/>
+        </w:rPr>
+        <w:t xml:space="preserve"> Method</w:t>
+      </w:r>
+    </w:p>
+    <w:p>
+      <w:pPr>
+        <w:pStyle w:val="NoSpacing"/>
+      </w:pPr>
+      <w:r>
+        <w:t>HTTP Request: PUT /patient/{id}/wound/{id}</w:t>
+      </w:r>
+      <w:r>
+        <w:t>/debridement/{id}</w:t>
+      </w:r>
+    </w:p>
+    <w:p>
+      <w:pPr>
+        <w:pStyle w:val="NoSpacing"/>
+      </w:pPr>
+      <w:r>
+        <w:t>Request Body:</w:t>
+      </w:r>
+    </w:p>
+    <w:p>
+      <w:pPr>
+        <w:pStyle w:val="NoSpacing"/>
+      </w:pPr>
+      <w:r>
+        <w:t>Valid Debridement Resource</w:t>
+      </w:r>
+    </w:p>
+    <w:p>
+      <w:pPr>
+        <w:pStyle w:val="NoSpacing"/>
+      </w:pPr>
+    </w:p>
+    <w:p>
+      <w:pPr>
+        <w:pStyle w:val="NoSpacing"/>
+      </w:pPr>
+      <w:r>
+        <w:t>Response:</w:t>
+      </w:r>
+    </w:p>
+    <w:p>
+      <w:pPr>
+        <w:pStyle w:val="NoSpacing"/>
+      </w:pPr>
+      <w:r>
+        <w:t>If successfu</w:t>
+      </w:r>
+      <w:r>
+        <w:t>l, this method returns a Debridement</w:t>
+      </w:r>
+      <w:r>
+        <w:t xml:space="preserve"> Resource</w:t>
+      </w:r>
+    </w:p>
+    <w:p>
+      <w:pPr>
+        <w:pStyle w:val="NoSpacing"/>
+      </w:pPr>
+    </w:p>
+    <w:p>
+      <w:pPr>
+        <w:pStyle w:val="NoSpacing"/>
+      </w:pPr>
+      <w:r>
+        <w:t>Error If:</w:t>
+      </w:r>
+    </w:p>
+    <w:p>
+      <w:pPr>
+        <w:pStyle w:val="NoSpacing"/>
+      </w:pPr>
+      <w:r>
+        <w:t>Will Return 4xx Er</w:t>
+      </w:r>
+      <w:r>
+        <w:t>ror if required data in Debridement</w:t>
+      </w:r>
+      <w:r>
+        <w:t xml:space="preserve"> Resource is missing or incorrect</w:t>
+      </w:r>
+    </w:p>
+    <w:p>
+      <w:pPr>
+        <w:pStyle w:val="NoSpacing"/>
+      </w:pPr>
+      <w:r>
+        <w:t>Will Return 4xx Error if Patient does not exist</w:t>
+      </w:r>
+    </w:p>
+    <w:p>
+      <w:pPr>
+        <w:pStyle w:val="NoSpacing"/>
+      </w:pPr>
+      <w:r>
+        <w:t>Will Return 4xx Error if Wound does not exist</w:t>
+      </w:r>
+    </w:p>
+    <w:p>
+      <w:pPr>
+        <w:pStyle w:val="NoSpacing"/>
+      </w:pPr>
+      <w:r>
+        <w:t>Will Return 4xx Error if Debridement does not exist</w:t>
+      </w:r>
+    </w:p>
+    <w:p>
+      <w:pPr>
+        <w:pStyle w:val="NoSpacing"/>
+      </w:pPr>
+    </w:p>
+    <w:p>
+      <w:pPr>
+        <w:pStyle w:val="NoSpacing"/>
+        <w:rPr>
+          <w:b/>
+        </w:rPr>
+      </w:pPr>
+      <w:r>
+        <w:rPr>
+          <w:b/>
+        </w:rPr>
+        <w:t>Delete Method</w:t>
+      </w:r>
+    </w:p>
+    <w:p>
+      <w:pPr>
+        <w:pStyle w:val="NoSpacing"/>
+      </w:pPr>
+      <w:r>
+        <w:t>HTTP Request: DELETE /patient/{id}/wound</w:t>
+      </w:r>
+      <w:r>
+        <w:t>/{id}/debridement/{id}</w:t>
+      </w:r>
+    </w:p>
+    <w:p>
+      <w:pPr>
+        <w:pStyle w:val="NoSpacing"/>
+      </w:pPr>
+      <w:r>
+        <w:t>Request Body:</w:t>
+      </w:r>
+    </w:p>
+    <w:p>
+      <w:pPr>
+        <w:pStyle w:val="NoSpacing"/>
+      </w:pPr>
+      <w:r>
+        <w:t>Do not send a request body with this method</w:t>
+      </w:r>
+    </w:p>
+    <w:p>
+      <w:pPr>
+        <w:pStyle w:val="NoSpacing"/>
+      </w:pPr>
+    </w:p>
+    <w:p>
+      <w:pPr>
+        <w:pStyle w:val="NoSpacing"/>
+      </w:pPr>
+      <w:r>
+        <w:t>Response Body:</w:t>
+      </w:r>
+    </w:p>
+    <w:p>
+      <w:pPr>
+        <w:pStyle w:val="NoSpacing"/>
+      </w:pPr>
+      <w:r>
+        <w:t>Empty response body if successful</w:t>
+      </w:r>
+    </w:p>
+    <w:p>
+      <w:pPr>
+        <w:pStyle w:val="NoSpacing"/>
+      </w:pPr>
+    </w:p>
+    <w:p>
+      <w:pPr>
+        <w:pStyle w:val="NoSpacing"/>
+      </w:pPr>
+      <w:r>
+        <w:t>Error If:</w:t>
+      </w:r>
+    </w:p>
+    <w:p>
+      <w:pPr>
+        <w:pStyle w:val="NoSpacing"/>
+      </w:pPr>
+      <w:r>
+        <w:t xml:space="preserve">Will return 400 error if </w:t>
+      </w:r>
+      <w:r>
+        <w:t>Patient does not exist</w:t>
+      </w:r>
+    </w:p>
+    <w:p>
+      <w:pPr>
+        <w:pStyle w:val="NoSpacing"/>
+      </w:pPr>
+      <w:r>
+        <w:t>Will return 4xx error if Wound does not exist</w:t>
+      </w:r>
+    </w:p>
+    <w:p>
+      <w:pPr>
+        <w:pStyle w:val="NoSpacing"/>
+      </w:pPr>
+      <w:r>
+        <w:lastRenderedPageBreak/>
+        <w:t>Will return 4xx error if Debridement does not exist</w:t>
+      </w:r>
+    </w:p>
+    <w:p>
+      <w:pPr>
+        <w:pStyle w:val="NoSpacing"/>
+      </w:pPr>
+    </w:p>
+    <w:p>
+      <w:pPr>
+        <w:pStyle w:val="NoSpacing"/>
+        <w:rPr>
+          <w:b/>
+          <w:sz w:val="28"/>
+          <w:szCs w:val="28"/>
+        </w:rPr>
+      </w:pPr>
+      <w:r>
+        <w:rPr>
+          <w:b/>
+          <w:sz w:val="28"/>
+          <w:szCs w:val="28"/>
+        </w:rPr>
+        <w:t>Physical Exams</w:t>
+      </w:r>
+    </w:p>
+    <w:p>
+      <w:pPr>
+        <w:pStyle w:val="NoSpacing"/>
+      </w:pPr>
+    </w:p>
+    <w:p>
+      <w:pPr>
+        <w:pStyle w:val="NoSpacing"/>
+      </w:pPr>
+      <w:r>
+        <w:t xml:space="preserve">URIs relative to </w:t>
+      </w:r>
+      <w:hyperlink r:id="rId52" w:history="1">
+        <w:r>
+          <w:rPr>
+            <w:rStyle w:val="Hyperlink"/>
+          </w:rPr>
+          <w:t>http://localhost:8080</w:t>
+        </w:r>
+      </w:hyperlink>
+    </w:p>
+    <w:p>
+      <w:pPr>
+        <w:pStyle w:val="NoSpacing"/>
+      </w:pPr>
+    </w:p>
+    <w:p>
+      <w:pPr>
+        <w:pStyle w:val="NoSpacing"/>
+      </w:pPr>
+      <w:r>
+        <w:t xml:space="preserve">Quick </w:t>
+      </w:r>
+      <w:r>
+        <w:t>Physical Exam</w:t>
+      </w:r>
+      <w:r>
+        <w:t xml:space="preserve"> Representation</w:t>
+      </w:r>
+    </w:p>
+    <w:p>
+      <w:pPr>
+        <w:pStyle w:val="NoSpacing"/>
+      </w:pPr>
+      <w:r>
+        <w:t>{</w:t>
+      </w:r>
+    </w:p>
+    <w:p>
+      <w:pPr>
+        <w:pStyle w:val="NoSpacing"/>
+      </w:pPr>
+      <w:r>
+        <w:t xml:space="preserve">     “id” :  </w:t>
+      </w:r>
+      <w:r>
+        <w:rPr>
+          <w:i/>
+        </w:rPr>
+        <w:t>int</w:t>
+      </w:r>
+      <w:r>
+        <w:rPr>
+          <w:i/>
+        </w:rPr>
+        <w:t>,</w:t>
+      </w:r>
+    </w:p>
+    <w:p>
+      <w:pPr>
+        <w:pStyle w:val="NoSpacing"/>
+        <w:rPr>
+          <w:i/>
+        </w:rPr>
+      </w:pPr>
+      <w:r>
+        <w:t xml:space="preserve">    “firstName”: </w:t>
+      </w:r>
+      <w:r>
+        <w:rPr>
+          <w:i/>
+        </w:rPr>
+        <w:t>string</w:t>
+      </w:r>
+      <w:r>
+        <w:rPr>
+          <w:i/>
+        </w:rPr>
+        <w:t>,</w:t>
+      </w:r>
+    </w:p>
+    <w:p>
+      <w:pPr>
+        <w:pStyle w:val="NoSpacing"/>
+        <w:rPr>
+          <w:i/>
+        </w:rPr>
+      </w:pPr>
+      <w:r>
+        <w:rPr>
+          <w:i/>
+        </w:rPr>
+        <w:t xml:space="preserve">    </w:t>
+      </w:r>
+      <w:r>
+        <w:t xml:space="preserve">“lastName” : </w:t>
+      </w:r>
+      <w:r>
+        <w:rPr>
+          <w:i/>
+        </w:rPr>
+        <w:t>string,</w:t>
+      </w:r>
+    </w:p>
+    <w:p>
+      <w:pPr>
+        <w:pStyle w:val="NoSpacing"/>
+      </w:pPr>
+      <w:r>
+        <w:rPr>
+          <w:i/>
+        </w:rPr>
+        <w:t xml:space="preserve">   </w:t>
+      </w:r>
+      <w:r>
+        <w:t xml:space="preserve"> “lastVisitDate” : </w:t>
+      </w:r>
+      <w:r>
+        <w:rPr>
+          <w:i/>
+        </w:rPr>
+        <w:t>date</w:t>
+      </w:r>
+      <w:r>
+        <w:t>,</w:t>
+      </w:r>
+    </w:p>
+    <w:p>
+      <w:pPr>
+        <w:pStyle w:val="NoSpacing"/>
+      </w:pPr>
+      <w:r>
+        <w:t xml:space="preserve">    “followUpVisitDate” : </w:t>
+      </w:r>
+      <w:r>
+        <w:rPr>
+          <w:i/>
+        </w:rPr>
+        <w:t>date</w:t>
+      </w:r>
+      <w:r>
+        <w:t>,</w:t>
+      </w:r>
+    </w:p>
+    <w:p>
+      <w:pPr>
+        <w:pStyle w:val="NoSpacing"/>
+      </w:pPr>
+      <w:r>
+        <w:t xml:space="preserve">    “isActive” : </w:t>
+      </w:r>
+      <w:r>
+        <w:rPr>
+          <w:i/>
+        </w:rPr>
+        <w:t>Boolean</w:t>
+      </w:r>
+      <w:r>
+        <w:t>,</w:t>
+      </w:r>
+    </w:p>
+    <w:p>
+      <w:pPr>
+        <w:pStyle w:val="NoSpacing"/>
+      </w:pPr>
+      <w:r>
+        <w:t xml:space="preserve">     “location”: </w:t>
+      </w:r>
+      <w:r>
+        <w:rPr>
+          <w:i/>
+        </w:rPr>
+        <w:t>string</w:t>
+      </w:r>
+    </w:p>
+    <w:p>
+      <w:pPr>
+        <w:pStyle w:val="NoSpacing"/>
+      </w:pPr>
+      <w:r>
+        <w:t>}</w:t>
+      </w:r>
+    </w:p>
+    <w:p>
+      <w:pPr>
+        <w:pStyle w:val="NoSpacing"/>
+      </w:pPr>
+    </w:p>
+    <w:p>
+      <w:pPr>
+        <w:pStyle w:val="NoSpacing"/>
+        <w:rPr>
+          <w:b/>
+        </w:rPr>
+      </w:pPr>
+      <w:r>
+        <w:rPr>
+          <w:b/>
+        </w:rPr>
+        <w:t>Get Method</w:t>
+      </w:r>
+    </w:p>
+    <w:p>
+      <w:pPr>
+        <w:pStyle w:val="NoSpacing"/>
+        <w:rPr>
+          <w:b/>
+        </w:rPr>
+      </w:pPr>
+      <w:r>
+        <w:rPr>
+          <w:b/>
+        </w:rPr>
+        <w:t>Get Physical Exams</w:t>
+      </w:r>
+    </w:p>
+    <w:p>
+      <w:pPr>
+        <w:pStyle w:val="NoSpacing"/>
+      </w:pPr>
+      <w:r>
+        <w:t>HTTP Request GET /</w:t>
+      </w:r>
+      <w:r>
+        <w:t>patient/{id}/physical-exam</w:t>
+      </w:r>
+    </w:p>
+    <w:p>
+      <w:pPr>
+        <w:pStyle w:val="NoSpacing"/>
+      </w:pPr>
+      <w:r>
+        <w:t>Request Body:</w:t>
+      </w:r>
+    </w:p>
+    <w:p>
+      <w:pPr>
+        <w:pStyle w:val="NoSpacing"/>
+      </w:pPr>
+      <w:r>
+        <w:t>No request body needed</w:t>
+      </w:r>
+    </w:p>
+    <w:p>
+      <w:pPr>
+        <w:pStyle w:val="NoSpacing"/>
+      </w:pPr>
+    </w:p>
+    <w:p>
+      <w:pPr>
+        <w:pStyle w:val="NoSpacing"/>
+      </w:pPr>
+      <w:r>
+        <w:t xml:space="preserve">Response: </w:t>
+      </w:r>
+    </w:p>
+    <w:p>
+      <w:pPr>
+        <w:pStyle w:val="NoSpacing"/>
+      </w:pPr>
+      <w:r>
+        <w:t>Returns all Physical Exam</w:t>
+      </w:r>
+      <w:r>
+        <w:t xml:space="preserve"> Resources For The Given Patient Resource</w:t>
+      </w:r>
+    </w:p>
+    <w:p>
+      <w:pPr>
+        <w:pStyle w:val="NoSpacing"/>
+      </w:pPr>
+    </w:p>
+    <w:p>
+      <w:pPr>
+        <w:pStyle w:val="NoSpacing"/>
+      </w:pPr>
+      <w:r>
+        <w:t>Error if:</w:t>
+      </w:r>
+    </w:p>
+    <w:p>
+      <w:pPr>
+        <w:pStyle w:val="NoSpacing"/>
+      </w:pPr>
+      <w:r>
+        <w:t>-Patient id does not exist</w:t>
+      </w:r>
+    </w:p>
+    <w:p>
+      <w:pPr>
+        <w:pStyle w:val="NoSpacing"/>
+      </w:pPr>
+    </w:p>
+    <w:p>
+      <w:pPr>
+        <w:pStyle w:val="NoSpacing"/>
+        <w:rPr>
+          <w:b/>
+        </w:rPr>
+      </w:pPr>
+      <w:r>
+        <w:rPr>
+          <w:b/>
+        </w:rPr>
+        <w:t>Create Method</w:t>
+      </w:r>
+    </w:p>
+    <w:p>
+      <w:pPr>
+        <w:pStyle w:val="NoSpacing"/>
+      </w:pPr>
+      <w:r>
+        <w:t>HTTP Request: POST /patient</w:t>
+      </w:r>
+      <w:r>
+        <w:t>/{id}/physical-exam</w:t>
+      </w:r>
+    </w:p>
+    <w:p>
+      <w:pPr>
+        <w:pStyle w:val="NoSpacing"/>
+      </w:pPr>
+      <w:r>
+        <w:t>Request Body:</w:t>
+      </w:r>
+    </w:p>
+    <w:p>
+      <w:pPr>
+        <w:pStyle w:val="NoSpacing"/>
+      </w:pPr>
+      <w:r>
+        <w:t xml:space="preserve">Valid </w:t>
+      </w:r>
+      <w:r>
+        <w:t xml:space="preserve">Physical Exam </w:t>
+      </w:r>
+      <w:r>
+        <w:t>Resource</w:t>
+      </w:r>
+    </w:p>
+    <w:p>
+      <w:pPr>
+        <w:pStyle w:val="NoSpacing"/>
+      </w:pPr>
+    </w:p>
+    <w:p>
+      <w:pPr>
+        <w:pStyle w:val="NoSpacing"/>
+      </w:pPr>
+      <w:r>
+        <w:t>Response:</w:t>
+      </w:r>
+    </w:p>
+    <w:p>
+      <w:pPr>
+        <w:pStyle w:val="NoSpacing"/>
+      </w:pPr>
+      <w:r>
+        <w:t>If successfu</w:t>
+      </w:r>
+      <w:r>
+        <w:t>l, this method returns a Physical Exam</w:t>
+      </w:r>
+      <w:r>
+        <w:t xml:space="preserve"> Resource</w:t>
+      </w:r>
+    </w:p>
+    <w:p>
+      <w:pPr>
+        <w:pStyle w:val="NoSpacing"/>
+      </w:pPr>
+    </w:p>
+    <w:p>
+      <w:pPr>
+        <w:pStyle w:val="NoSpacing"/>
+      </w:pPr>
+      <w:r>
+        <w:t>Error If:</w:t>
+      </w:r>
+    </w:p>
+    <w:p>
+      <w:pPr>
+        <w:pStyle w:val="NoSpacing"/>
+      </w:pPr>
+      <w:r>
+        <w:t xml:space="preserve">Will Return 400 Error if </w:t>
+      </w:r>
+      <w:r>
+        <w:t>required data in Physical Exam</w:t>
+      </w:r>
+      <w:r>
+        <w:t xml:space="preserve"> Resource is missing or incorrect</w:t>
+      </w:r>
+    </w:p>
+    <w:p>
+      <w:pPr>
+        <w:pStyle w:val="NoSpacing"/>
+      </w:pPr>
+    </w:p>
+    <w:p>
+      <w:pPr>
+        <w:pStyle w:val="NoSpacing"/>
+        <w:rPr>
+          <w:b/>
+        </w:rPr>
+      </w:pPr>
+      <w:r>
+        <w:rPr>
+          <w:b/>
+        </w:rPr>
+        <w:t>Update</w:t>
+      </w:r>
+      <w:r>
+        <w:rPr>
+          <w:b/>
+        </w:rPr>
+        <w:t xml:space="preserve"> Method</w:t>
+      </w:r>
+    </w:p>
+    <w:p>
+      <w:pPr>
+        <w:pStyle w:val="NoSpacing"/>
+      </w:pPr>
+      <w:r>
+        <w:t>HTTP Request: PUT /patient/{id}</w:t>
+      </w:r>
+      <w:r>
+        <w:t>/physical-exam</w:t>
+      </w:r>
+      <w:r>
+        <w:t>/{id}</w:t>
+      </w:r>
+    </w:p>
+    <w:p>
+      <w:pPr>
+        <w:pStyle w:val="NoSpacing"/>
+      </w:pPr>
+      <w:r>
+        <w:t>Request Body:</w:t>
+      </w:r>
+    </w:p>
+    <w:p>
+      <w:pPr>
+        <w:pStyle w:val="NoSpacing"/>
+      </w:pPr>
+      <w:r>
+        <w:t xml:space="preserve">Valid </w:t>
+      </w:r>
+      <w:r>
+        <w:t>Physical Exam</w:t>
+      </w:r>
+      <w:r>
+        <w:t xml:space="preserve"> Resource</w:t>
+      </w:r>
+    </w:p>
+    <w:p>
+      <w:pPr>
+        <w:pStyle w:val="NoSpacing"/>
+      </w:pPr>
+    </w:p>
+    <w:p>
+      <w:pPr>
+        <w:pStyle w:val="NoSpacing"/>
+      </w:pPr>
+      <w:r>
+        <w:t>Response:</w:t>
+      </w:r>
+    </w:p>
+    <w:p>
+      <w:pPr>
+        <w:pStyle w:val="NoSpacing"/>
+      </w:pPr>
+      <w:r>
+        <w:t xml:space="preserve">If successful, this method returns a </w:t>
+      </w:r>
+      <w:r>
+        <w:t>Physical Exam</w:t>
+      </w:r>
+      <w:r>
+        <w:t xml:space="preserve"> Resource</w:t>
+      </w:r>
+    </w:p>
+    <w:p>
+      <w:pPr>
+        <w:pStyle w:val="NoSpacing"/>
+      </w:pPr>
+    </w:p>
+    <w:p>
+      <w:pPr>
+        <w:pStyle w:val="NoSpacing"/>
+      </w:pPr>
+      <w:r>
+        <w:t>Error If:</w:t>
+      </w:r>
+    </w:p>
+    <w:p>
+      <w:pPr>
+        <w:pStyle w:val="NoSpacing"/>
+      </w:pPr>
+      <w:r>
+        <w:t xml:space="preserve">Will Return 4xx Error if required data in </w:t>
+      </w:r>
+      <w:r>
+        <w:t>Physical Exam</w:t>
+      </w:r>
+      <w:r>
+        <w:t xml:space="preserve"> Resource is missing or incorrect</w:t>
+      </w:r>
+    </w:p>
+    <w:p>
+      <w:pPr>
+        <w:pStyle w:val="NoSpacing"/>
+      </w:pPr>
+      <w:r>
+        <w:t>Will Return 4xx Error if Patient</w:t>
+      </w:r>
+      <w:r>
+        <w:t xml:space="preserve"> does not exist</w:t>
+      </w:r>
+    </w:p>
+    <w:p>
+      <w:pPr>
+        <w:pStyle w:val="NoSpacing"/>
+      </w:pPr>
+      <w:r>
+        <w:t>Will Return 4xx Error if Physical Exam</w:t>
+      </w:r>
+      <w:r>
+        <w:t xml:space="preserve"> does not exist</w:t>
+      </w:r>
+    </w:p>
+    <w:p>
+      <w:pPr>
+        <w:pStyle w:val="NoSpacing"/>
+      </w:pPr>
+    </w:p>
+    <w:p>
+      <w:pPr>
+        <w:pStyle w:val="NoSpacing"/>
+        <w:rPr>
+          <w:b/>
+        </w:rPr>
+      </w:pPr>
+      <w:r>
+        <w:rPr>
+          <w:b/>
+        </w:rPr>
+        <w:t>Delete Method</w:t>
+      </w:r>
+    </w:p>
+    <w:p>
+      <w:pPr>
+        <w:pStyle w:val="NoSpacing"/>
+      </w:pPr>
+      <w:r>
+        <w:t>HTTP Request: DELETE /patient/{id}</w:t>
+      </w:r>
+      <w:r>
+        <w:t>/physical-exam/{id}</w:t>
+      </w:r>
+    </w:p>
+    <w:p>
+      <w:pPr>
+        <w:pStyle w:val="NoSpacing"/>
+      </w:pPr>
+      <w:r>
+        <w:t>Request Body:</w:t>
+      </w:r>
+    </w:p>
+    <w:p>
+      <w:pPr>
+        <w:pStyle w:val="NoSpacing"/>
+      </w:pPr>
+      <w:r>
+        <w:t>Do not send a request body with this method</w:t>
+      </w:r>
+    </w:p>
+    <w:p>
+      <w:pPr>
+        <w:pStyle w:val="NoSpacing"/>
+      </w:pPr>
+    </w:p>
+    <w:p>
+      <w:pPr>
+        <w:pStyle w:val="NoSpacing"/>
+      </w:pPr>
+      <w:r>
+        <w:t>Response Body:</w:t>
+      </w:r>
+    </w:p>
+    <w:p>
+      <w:pPr>
+        <w:pStyle w:val="NoSpacing"/>
+      </w:pPr>
+      <w:r>
+        <w:t>Empty response body if successful</w:t>
+      </w:r>
+    </w:p>
+    <w:p>
+      <w:pPr>
+        <w:pStyle w:val="NoSpacing"/>
+      </w:pPr>
+    </w:p>
+    <w:p>
+      <w:pPr>
+        <w:pStyle w:val="NoSpacing"/>
+      </w:pPr>
+      <w:r>
+        <w:t>Error If:</w:t>
+      </w:r>
+    </w:p>
+    <w:p>
+      <w:pPr>
+        <w:pStyle w:val="NoSpacing"/>
+      </w:pPr>
+      <w:r>
+        <w:t>Will Return 4xx Error if Patient does not exist</w:t>
+      </w:r>
+    </w:p>
+    <w:p>
+      <w:pPr>
+        <w:pStyle w:val="NoSpacing"/>
+      </w:pPr>
+      <w:r>
+        <w:t>Will Return 4xx Error if Physical Exam does not exist</w:t>
+      </w:r>
+    </w:p>
+    <w:p>
+      <w:pPr>
+        <w:pStyle w:val="NoSpacing"/>
+      </w:pPr>
+    </w:p>
+    <w:p>
+      <w:pPr>
+        <w:pStyle w:val="NoSpacing"/>
+      </w:pPr>
+    </w:p>
+    <w:p>
+      <w:pPr>
+        <w:pStyle w:val="NoSpacing"/>
+      </w:pPr>
+    </w:p>
+    <w:p>
+      <w:pPr>
+        <w:pStyle w:val="NoSpacing"/>
+        <w:rPr>
+          <w:b/>
+          <w:sz w:val="28"/>
+          <w:szCs w:val="28"/>
+        </w:rPr>
+      </w:pPr>
+      <w:r>
+        <w:rPr>
+          <w:b/>
+          <w:sz w:val="28"/>
+          <w:szCs w:val="28"/>
+        </w:rPr>
+        <w:t>Tests</w:t>
+      </w:r>
+    </w:p>
+    <w:p>
+      <w:pPr>
+        <w:pStyle w:val="NoSpacing"/>
+      </w:pPr>
+    </w:p>
+    <w:p>
+      <w:pPr>
+        <w:pStyle w:val="NoSpacing"/>
+      </w:pPr>
+      <w:r>
+        <w:t xml:space="preserve">URIs relative to </w:t>
+      </w:r>
+      <w:hyperlink r:id="rId53" w:history="1">
+        <w:r>
+          <w:rPr>
+            <w:rStyle w:val="Hyperlink"/>
+          </w:rPr>
+          <w:t>http://localhost:8080</w:t>
+        </w:r>
+      </w:hyperlink>
+    </w:p>
+    <w:p>
+      <w:pPr>
+        <w:pStyle w:val="NoSpacing"/>
+      </w:pPr>
+    </w:p>
+    <w:p>
+      <w:pPr>
+        <w:pStyle w:val="NoSpacing"/>
+      </w:pPr>
+      <w:r>
+        <w:t xml:space="preserve">Quick </w:t>
+      </w:r>
+      <w:r>
+        <w:t>Test</w:t>
+      </w:r>
+      <w:r>
+        <w:t xml:space="preserve"> Representation</w:t>
+      </w:r>
+    </w:p>
+    <w:p>
+      <w:pPr>
+        <w:pStyle w:val="NoSpacing"/>
+      </w:pPr>
+      <w:r>
+        <w:t>{</w:t>
+      </w:r>
+    </w:p>
+    <w:p>
+      <w:pPr>
+        <w:pStyle w:val="NoSpacing"/>
+      </w:pPr>
+      <w:r>
+        <w:t xml:space="preserve">     “id” :  </w:t>
+      </w:r>
+      <w:r>
+        <w:rPr>
+          <w:i/>
+        </w:rPr>
+        <w:t>int</w:t>
+      </w:r>
+      <w:r>
+        <w:rPr>
+          <w:i/>
+        </w:rPr>
+        <w:t>,</w:t>
+      </w:r>
+    </w:p>
+    <w:p>
+      <w:pPr>
+        <w:pStyle w:val="NoSpacing"/>
+        <w:rPr>
+          <w:i/>
+        </w:rPr>
+      </w:pPr>
+      <w:r>
+        <w:t xml:space="preserve">    “firstName”: </w:t>
+      </w:r>
+      <w:r>
+        <w:rPr>
+          <w:i/>
+        </w:rPr>
+        <w:t>string</w:t>
+      </w:r>
+      <w:r>
+        <w:rPr>
+          <w:i/>
+        </w:rPr>
+        <w:t>,</w:t>
+      </w:r>
+    </w:p>
+    <w:p>
+      <w:pPr>
+        <w:pStyle w:val="NoSpacing"/>
+        <w:rPr>
+          <w:i/>
+        </w:rPr>
+      </w:pPr>
+      <w:r>
+        <w:rPr>
+          <w:i/>
+        </w:rPr>
+        <w:t xml:space="preserve">    </w:t>
+      </w:r>
+      <w:r>
+        <w:t xml:space="preserve">“lastName” : </w:t>
+      </w:r>
+      <w:r>
+        <w:rPr>
+          <w:i/>
+        </w:rPr>
+        <w:t>string,</w:t>
+      </w:r>
+    </w:p>
+    <w:p>
+      <w:pPr>
+        <w:pStyle w:val="NoSpacing"/>
+      </w:pPr>
+      <w:r>
+        <w:rPr>
+          <w:i/>
+        </w:rPr>
+        <w:t xml:space="preserve">   </w:t>
+      </w:r>
+      <w:r>
+        <w:t xml:space="preserve"> “lastVisitDate” : </w:t>
+      </w:r>
+      <w:r>
+        <w:rPr>
+          <w:i/>
+        </w:rPr>
+        <w:t>date</w:t>
+      </w:r>
+      <w:r>
+        <w:t>,</w:t>
+      </w:r>
+    </w:p>
+    <w:p>
+      <w:pPr>
+        <w:pStyle w:val="NoSpacing"/>
+      </w:pPr>
+      <w:r>
+        <w:t xml:space="preserve">    “followUpVisitDate” : </w:t>
+      </w:r>
+      <w:r>
+        <w:rPr>
+          <w:i/>
+        </w:rPr>
+        <w:t>date</w:t>
+      </w:r>
+      <w:r>
+        <w:t>,</w:t>
+      </w:r>
+    </w:p>
+    <w:p>
+      <w:pPr>
+        <w:pStyle w:val="NoSpacing"/>
+      </w:pPr>
+      <w:r>
+        <w:t xml:space="preserve">    “isActive” : </w:t>
+      </w:r>
+      <w:r>
+        <w:rPr>
+          <w:i/>
+        </w:rPr>
+        <w:t>Boolean</w:t>
+      </w:r>
+      <w:r>
+        <w:t>,</w:t>
+      </w:r>
+    </w:p>
+    <w:p>
+      <w:pPr>
+        <w:pStyle w:val="NoSpacing"/>
+      </w:pPr>
+      <w:r>
+        <w:t xml:space="preserve">     “location”: </w:t>
+      </w:r>
+      <w:r>
+        <w:rPr>
+          <w:i/>
+        </w:rPr>
+        <w:t>string</w:t>
+      </w:r>
+    </w:p>
+    <w:p>
+      <w:pPr>
+        <w:pStyle w:val="NoSpacing"/>
+      </w:pPr>
+      <w:r>
+        <w:t>}</w:t>
+      </w:r>
+    </w:p>
+    <w:p>
+      <w:pPr>
+        <w:pStyle w:val="NoSpacing"/>
+      </w:pPr>
+    </w:p>
+    <w:p>
+      <w:pPr>
+        <w:pStyle w:val="NoSpacing"/>
+        <w:rPr>
+          <w:b/>
+        </w:rPr>
+      </w:pPr>
+      <w:r>
+        <w:rPr>
+          <w:b/>
+        </w:rPr>
+        <w:t>Get Method</w:t>
+      </w:r>
+    </w:p>
+    <w:p>
+      <w:pPr>
+        <w:pStyle w:val="NoSpacing"/>
+        <w:rPr>
+          <w:b/>
+        </w:rPr>
+      </w:pPr>
+      <w:r>
+        <w:rPr>
+          <w:b/>
+        </w:rPr>
+        <w:t>Get Tests</w:t>
+      </w:r>
+    </w:p>
+    <w:p>
+      <w:pPr>
+        <w:pStyle w:val="NoSpacing"/>
+      </w:pPr>
+      <w:r>
+        <w:t>HTTP Request GET /</w:t>
+      </w:r>
+      <w:r>
+        <w:t>patient/{id}/test</w:t>
+      </w:r>
+    </w:p>
+    <w:p>
+      <w:pPr>
+        <w:pStyle w:val="NoSpacing"/>
+      </w:pPr>
+      <w:r>
+        <w:t>Request Body:</w:t>
+      </w:r>
+    </w:p>
+    <w:p>
+      <w:pPr>
+        <w:pStyle w:val="NoSpacing"/>
+      </w:pPr>
+      <w:r>
+        <w:t>No request body needed</w:t>
+      </w:r>
+    </w:p>
+    <w:p>
+      <w:pPr>
+        <w:pStyle w:val="NoSpacing"/>
+      </w:pPr>
+    </w:p>
+    <w:p>
+      <w:pPr>
+        <w:pStyle w:val="NoSpacing"/>
+      </w:pPr>
+      <w:r>
+        <w:t xml:space="preserve">Response: </w:t>
+      </w:r>
+    </w:p>
+    <w:p>
+      <w:pPr>
+        <w:pStyle w:val="NoSpacing"/>
+      </w:pPr>
+      <w:r>
+        <w:t>Returns all Test</w:t>
+      </w:r>
+      <w:r>
+        <w:t xml:space="preserve"> Resources For The Given Patient Resource</w:t>
+      </w:r>
+    </w:p>
+    <w:p>
+      <w:pPr>
+        <w:pStyle w:val="NoSpacing"/>
+      </w:pPr>
+    </w:p>
+    <w:p>
+      <w:pPr>
+        <w:pStyle w:val="NoSpacing"/>
+      </w:pPr>
+      <w:r>
+        <w:t>Error if:</w:t>
+      </w:r>
+    </w:p>
+    <w:p>
+      <w:pPr>
+        <w:pStyle w:val="NoSpacing"/>
+      </w:pPr>
+      <w:r>
+        <w:t>-Patient id does not exist</w:t>
+      </w:r>
+    </w:p>
+    <w:p>
+      <w:pPr>
+        <w:pStyle w:val="NoSpacing"/>
+      </w:pPr>
+    </w:p>
+    <w:p>
+      <w:pPr>
+        <w:pStyle w:val="NoSpacing"/>
+        <w:rPr>
+          <w:b/>
+        </w:rPr>
+      </w:pPr>
+      <w:r>
+        <w:rPr>
+          <w:b/>
+        </w:rPr>
+        <w:lastRenderedPageBreak/>
+        <w:t>Create Method</w:t>
+      </w:r>
+    </w:p>
+    <w:p>
+      <w:pPr>
+        <w:pStyle w:val="NoSpacing"/>
+      </w:pPr>
+      <w:r>
+        <w:t>HTTP Request: POST /patient/{id}/</w:t>
+      </w:r>
+      <w:r>
+        <w:t>test</w:t>
+      </w:r>
+    </w:p>
+    <w:p>
+      <w:pPr>
+        <w:pStyle w:val="NoSpacing"/>
+      </w:pPr>
+      <w:r>
+        <w:t>Request Body:</w:t>
+      </w:r>
+    </w:p>
+    <w:p>
+      <w:pPr>
+        <w:pStyle w:val="NoSpacing"/>
+      </w:pPr>
+      <w:r>
+        <w:t xml:space="preserve">Valid </w:t>
+      </w:r>
+      <w:r>
+        <w:t>Test</w:t>
+      </w:r>
+      <w:r>
+        <w:t xml:space="preserve"> Resource</w:t>
+      </w:r>
+    </w:p>
+    <w:p>
+      <w:pPr>
+        <w:pStyle w:val="NoSpacing"/>
+      </w:pPr>
+    </w:p>
+    <w:p>
+      <w:pPr>
+        <w:pStyle w:val="NoSpacing"/>
+      </w:pPr>
+      <w:r>
+        <w:t>Response:</w:t>
+      </w:r>
+    </w:p>
+    <w:p>
+      <w:pPr>
+        <w:pStyle w:val="NoSpacing"/>
+      </w:pPr>
+      <w:r>
+        <w:t xml:space="preserve">If successful, this method returns a </w:t>
+      </w:r>
+      <w:r>
+        <w:t>Test</w:t>
+      </w:r>
+      <w:r>
+        <w:t xml:space="preserve"> Resource</w:t>
+      </w:r>
+    </w:p>
+    <w:p>
+      <w:pPr>
+        <w:pStyle w:val="NoSpacing"/>
+      </w:pPr>
+    </w:p>
+    <w:p>
+      <w:pPr>
+        <w:pStyle w:val="NoSpacing"/>
+      </w:pPr>
+      <w:r>
+        <w:t>Error If:</w:t>
+      </w:r>
+    </w:p>
+    <w:p>
+      <w:pPr>
+        <w:pStyle w:val="NoSpacing"/>
+      </w:pPr>
+      <w:r>
+        <w:t xml:space="preserve">Will Return 400 Error if required data in </w:t>
+      </w:r>
+      <w:r>
+        <w:t>Test</w:t>
+      </w:r>
+      <w:r>
+        <w:t xml:space="preserve"> Resource is missing or incorrect</w:t>
+      </w:r>
+    </w:p>
+    <w:p>
+      <w:pPr>
+        <w:pStyle w:val="NoSpacing"/>
+      </w:pPr>
+    </w:p>
+    <w:p>
+      <w:pPr>
+        <w:pStyle w:val="NoSpacing"/>
+        <w:rPr>
+          <w:b/>
+        </w:rPr>
+      </w:pPr>
+      <w:r>
+        <w:rPr>
+          <w:b/>
+        </w:rPr>
+        <w:t>Update</w:t>
+      </w:r>
+      <w:r>
+        <w:rPr>
+          <w:b/>
+        </w:rPr>
+        <w:t xml:space="preserve"> Method</w:t>
+      </w:r>
+    </w:p>
+    <w:p>
+      <w:pPr>
+        <w:pStyle w:val="NoSpacing"/>
+      </w:pPr>
+      <w:r>
+        <w:t>HTTP Request: PUT /patient/{id}/</w:t>
+      </w:r>
+      <w:r>
+        <w:t>test</w:t>
+      </w:r>
+      <w:r>
+        <w:t>/{id}</w:t>
+      </w:r>
+    </w:p>
+    <w:p>
+      <w:pPr>
+        <w:pStyle w:val="NoSpacing"/>
+      </w:pPr>
+      <w:r>
+        <w:t>Request Body:</w:t>
+      </w:r>
+    </w:p>
+    <w:p>
+      <w:pPr>
+        <w:pStyle w:val="NoSpacing"/>
+      </w:pPr>
+      <w:r>
+        <w:t xml:space="preserve">Valid </w:t>
+      </w:r>
+      <w:r>
+        <w:t>Test</w:t>
+      </w:r>
+      <w:r>
+        <w:t xml:space="preserve"> Resource</w:t>
+      </w:r>
+    </w:p>
+    <w:p>
+      <w:pPr>
+        <w:pStyle w:val="NoSpacing"/>
+      </w:pPr>
+    </w:p>
+    <w:p>
+      <w:pPr>
+        <w:pStyle w:val="NoSpacing"/>
+      </w:pPr>
+      <w:r>
+        <w:t>Response:</w:t>
+      </w:r>
+    </w:p>
+    <w:p>
+      <w:pPr>
+        <w:pStyle w:val="NoSpacing"/>
+      </w:pPr>
+      <w:r>
+        <w:t xml:space="preserve">If successful, this method returns a </w:t>
+      </w:r>
+      <w:r>
+        <w:t xml:space="preserve">Test </w:t>
+      </w:r>
+      <w:r>
+        <w:t>Resource</w:t>
+      </w:r>
+    </w:p>
+    <w:p>
+      <w:pPr>
+        <w:pStyle w:val="NoSpacing"/>
+      </w:pPr>
+    </w:p>
+    <w:p>
+      <w:pPr>
+        <w:pStyle w:val="NoSpacing"/>
+      </w:pPr>
+      <w:r>
+        <w:t>Error If:</w:t>
+      </w:r>
+    </w:p>
+    <w:p>
+      <w:pPr>
+        <w:pStyle w:val="NoSpacing"/>
+      </w:pPr>
+      <w:r>
+        <w:t xml:space="preserve">Will Return 4xx Error if required data in </w:t>
+      </w:r>
+      <w:r>
+        <w:t xml:space="preserve">Test </w:t>
+      </w:r>
+      <w:r>
+        <w:t>Resource is missing or incorrect</w:t>
+      </w:r>
+    </w:p>
+    <w:p>
+      <w:pPr>
+        <w:pStyle w:val="NoSpacing"/>
+      </w:pPr>
+      <w:r>
+        <w:t>Will Return 4xx Error if Patient does not exist</w:t>
+      </w:r>
+    </w:p>
+    <w:p>
+      <w:pPr>
+        <w:pStyle w:val="NoSpacing"/>
+      </w:pPr>
+      <w:r>
+        <w:t xml:space="preserve">Will Return 4xx Error if </w:t>
+      </w:r>
+      <w:r>
+        <w:t>Test</w:t>
+      </w:r>
+      <w:r>
+        <w:t xml:space="preserve"> does not exist</w:t>
+      </w:r>
+    </w:p>
+    <w:p>
+      <w:pPr>
+        <w:pStyle w:val="NoSpacing"/>
+      </w:pPr>
+    </w:p>
+    <w:p>
+      <w:pPr>
+        <w:pStyle w:val="NoSpacing"/>
+        <w:rPr>
+          <w:b/>
+        </w:rPr>
+      </w:pPr>
+      <w:r>
+        <w:rPr>
+          <w:b/>
+        </w:rPr>
+        <w:t>Delete Method</w:t>
+      </w:r>
+    </w:p>
+    <w:p>
+      <w:pPr>
+        <w:pStyle w:val="NoSpacing"/>
+      </w:pPr>
+      <w:r>
+        <w:t>HTTP Request: DELETE /patient/{id}/</w:t>
+      </w:r>
+      <w:r>
+        <w:t>test</w:t>
+      </w:r>
+      <w:r>
+        <w:t>/{id}</w:t>
+      </w:r>
+    </w:p>
+    <w:p>
+      <w:pPr>
+        <w:pStyle w:val="NoSpacing"/>
+      </w:pPr>
+      <w:r>
+        <w:t>Request Body:</w:t>
+      </w:r>
+    </w:p>
+    <w:p>
+      <w:pPr>
+        <w:pStyle w:val="NoSpacing"/>
+      </w:pPr>
+      <w:r>
+        <w:t>Do not send a request body with this method</w:t>
+      </w:r>
+    </w:p>
+    <w:p>
+      <w:pPr>
+        <w:pStyle w:val="NoSpacing"/>
+      </w:pPr>
+    </w:p>
+    <w:p>
+      <w:pPr>
+        <w:pStyle w:val="NoSpacing"/>
+      </w:pPr>
+      <w:r>
+        <w:t>Response Body:</w:t>
+      </w:r>
+    </w:p>
+    <w:p>
+      <w:pPr>
+        <w:pStyle w:val="NoSpacing"/>
+      </w:pPr>
+      <w:r>
+        <w:t>Empty response body if successful</w:t>
+      </w:r>
+    </w:p>
+    <w:p>
+      <w:pPr>
+        <w:pStyle w:val="NoSpacing"/>
+      </w:pPr>
+    </w:p>
+    <w:p>
+      <w:pPr>
+        <w:pStyle w:val="NoSpacing"/>
+      </w:pPr>
+      <w:r>
+        <w:t>Error If:</w:t>
+      </w:r>
+    </w:p>
+    <w:p>
+      <w:pPr>
+        <w:pStyle w:val="NoSpacing"/>
+      </w:pPr>
+      <w:r>
+        <w:t>Will Return 4xx Error if Patient does not exist</w:t>
+      </w:r>
+    </w:p>
+    <w:p>
+      <w:pPr>
+        <w:pStyle w:val="NoSpacing"/>
+      </w:pPr>
+      <w:r>
+        <w:t xml:space="preserve">Will Return 4xx Error if </w:t>
+      </w:r>
+      <w:r>
+        <w:t>Test</w:t>
+      </w:r>
+      <w:r>
+        <w:t xml:space="preserve"> does not exist</w:t>
+      </w:r>
+    </w:p>
+    <w:p>
+      <w:pPr>
+        <w:pStyle w:val="NoSpacing"/>
+      </w:pPr>
+    </w:p>
+    <w:p>
+      <w:pPr>
+        <w:pStyle w:val="NoSpacing"/>
+      </w:pPr>
+    </w:p>
+    <w:p>
+      <w:pPr>
+        <w:pStyle w:val="NoSpacing"/>
+        <w:rPr>
+          <w:b/>
+          <w:sz w:val="28"/>
+          <w:szCs w:val="28"/>
+        </w:rPr>
+      </w:pPr>
+      <w:r>
+        <w:rPr>
+          <w:b/>
+          <w:sz w:val="28"/>
+          <w:szCs w:val="28"/>
+        </w:rPr>
+        <w:t>Face Sheets</w:t>
+      </w:r>
+    </w:p>
+    <w:p>
+      <w:pPr>
+        <w:pStyle w:val="NoSpacing"/>
+      </w:pPr>
+    </w:p>
+    <w:p>
+      <w:pPr>
+        <w:pStyle w:val="NoSpacing"/>
+      </w:pPr>
+      <w:r>
+        <w:t xml:space="preserve">URIs relative to </w:t>
+      </w:r>
+      <w:hyperlink r:id="rId54" w:history="1">
+        <w:r>
+          <w:rPr>
+            <w:rStyle w:val="Hyperlink"/>
+          </w:rPr>
+          <w:t>http://localhost:8080</w:t>
+        </w:r>
+      </w:hyperlink>
+    </w:p>
+    <w:p>
+      <w:pPr>
+        <w:pStyle w:val="NoSpacing"/>
+      </w:pPr>
+    </w:p>
+    <w:p>
+      <w:pPr>
+        <w:pStyle w:val="NoSpacing"/>
+      </w:pPr>
+      <w:r>
+        <w:t xml:space="preserve">Quick </w:t>
+      </w:r>
+      <w:r>
+        <w:t>Face Sheet</w:t>
+      </w:r>
+      <w:r>
+        <w:t xml:space="preserve"> Representation</w:t>
+      </w:r>
+    </w:p>
+    <w:p>
+      <w:pPr>
+        <w:pStyle w:val="NoSpacing"/>
+      </w:pPr>
+      <w:r>
+        <w:t>{</w:t>
+      </w:r>
+    </w:p>
+    <w:p>
+      <w:pPr>
+        <w:pStyle w:val="NoSpacing"/>
+      </w:pPr>
+      <w:r>
+        <w:t xml:space="preserve">     “id” :  </w:t>
+      </w:r>
+      <w:r>
+        <w:rPr>
+          <w:i/>
+        </w:rPr>
+        <w:t>int</w:t>
+      </w:r>
+      <w:r>
+        <w:rPr>
+          <w:i/>
+        </w:rPr>
+        <w:t>,</w:t>
+      </w:r>
+    </w:p>
+    <w:p>
+      <w:pPr>
+        <w:pStyle w:val="NoSpacing"/>
+        <w:rPr>
+          <w:i/>
+        </w:rPr>
+      </w:pPr>
+      <w:r>
+        <w:t xml:space="preserve">    “</w:t>
+      </w:r>
+      <w:r>
+        <w:t>fileLocation</w:t>
+      </w:r>
+      <w:r>
+        <w:t xml:space="preserve">”: </w:t>
+      </w:r>
+      <w:r>
+        <w:rPr>
+          <w:i/>
+        </w:rPr>
+        <w:t>string</w:t>
+      </w:r>
+      <w:r>
+        <w:rPr>
+          <w:i/>
+        </w:rPr>
+        <w:t>,</w:t>
+      </w:r>
+    </w:p>
+    <w:p>
+      <w:pPr>
+        <w:pStyle w:val="NoSpacing"/>
+      </w:pPr>
+      <w:r>
+        <w:rPr>
+          <w:i/>
+        </w:rPr>
+        <w:t xml:space="preserve"> </w:t>
+      </w:r>
+      <w:r>
+        <w:t>}</w:t>
+      </w:r>
+    </w:p>
+    <w:p>
+      <w:pPr>
+        <w:pStyle w:val="NoSpacing"/>
+      </w:pPr>
+    </w:p>
+    <w:p>
+      <w:pPr>
+        <w:pStyle w:val="NoSpacing"/>
+        <w:rPr>
+          <w:b/>
+        </w:rPr>
+      </w:pPr>
+      <w:r>
+        <w:rPr>
+          <w:b/>
+        </w:rPr>
+        <w:lastRenderedPageBreak/>
+        <w:t>Get Method</w:t>
+      </w:r>
+    </w:p>
+    <w:p>
+      <w:pPr>
+        <w:pStyle w:val="NoSpacing"/>
+        <w:rPr>
+          <w:b/>
+        </w:rPr>
+      </w:pPr>
+      <w:r>
+        <w:rPr>
+          <w:b/>
+        </w:rPr>
+        <w:t>Get Tests</w:t>
+      </w:r>
+    </w:p>
+    <w:p>
+      <w:pPr>
+        <w:pStyle w:val="NoSpacing"/>
+      </w:pPr>
+      <w:r>
+        <w:t>HTTP Request GET /</w:t>
+      </w:r>
+      <w:r>
+        <w:t>patient/{id}/face-sheet</w:t>
+      </w:r>
+    </w:p>
+    <w:p>
+      <w:pPr>
+        <w:pStyle w:val="NoSpacing"/>
+      </w:pPr>
+      <w:r>
+        <w:t>Request Body:</w:t>
+      </w:r>
+    </w:p>
+    <w:p>
+      <w:pPr>
+        <w:pStyle w:val="NoSpacing"/>
+      </w:pPr>
+      <w:r>
+        <w:t>No request body needed</w:t>
+      </w:r>
+    </w:p>
+    <w:p>
+      <w:pPr>
+        <w:pStyle w:val="NoSpacing"/>
+      </w:pPr>
+    </w:p>
+    <w:p>
+      <w:pPr>
+        <w:pStyle w:val="NoSpacing"/>
+      </w:pPr>
+      <w:r>
+        <w:t xml:space="preserve">Response: </w:t>
+      </w:r>
+    </w:p>
+    <w:p>
+      <w:pPr>
+        <w:pStyle w:val="NoSpacing"/>
+      </w:pPr>
+      <w:r>
+        <w:t>Returns all Face Sheet</w:t>
+      </w:r>
+      <w:r>
+        <w:t xml:space="preserve"> Resources For The Given Patient Resource</w:t>
+      </w:r>
+    </w:p>
+    <w:p>
+      <w:pPr>
+        <w:pStyle w:val="NoSpacing"/>
+      </w:pPr>
+    </w:p>
+    <w:p>
+      <w:pPr>
+        <w:pStyle w:val="NoSpacing"/>
+      </w:pPr>
+      <w:r>
+        <w:t>Error if:</w:t>
+      </w:r>
+    </w:p>
+    <w:p>
+      <w:pPr>
+        <w:pStyle w:val="NoSpacing"/>
+      </w:pPr>
+      <w:r>
+        <w:t>-Patient id does not exist</w:t>
+      </w:r>
+    </w:p>
+    <w:p>
+      <w:pPr>
+        <w:pStyle w:val="NoSpacing"/>
+      </w:pPr>
+    </w:p>
+    <w:p>
+      <w:pPr>
+        <w:pStyle w:val="NoSpacing"/>
+        <w:rPr>
+          <w:b/>
+        </w:rPr>
+      </w:pPr>
+      <w:r>
+        <w:rPr>
+          <w:b/>
+        </w:rPr>
+        <w:t>Create Method</w:t>
+      </w:r>
+    </w:p>
+    <w:p>
+      <w:pPr>
+        <w:pStyle w:val="NoSpacing"/>
+      </w:pPr>
+      <w:r>
+        <w:t>HTTP Request: POST /patient/{id}/</w:t>
+      </w:r>
+      <w:r>
+        <w:t>face-sheet</w:t>
+      </w:r>
+    </w:p>
+    <w:p>
+      <w:pPr>
+        <w:pStyle w:val="NoSpacing"/>
+      </w:pPr>
+      <w:r>
+        <w:t>Request Body:</w:t>
+      </w:r>
+    </w:p>
+    <w:p>
+      <w:pPr>
+        <w:pStyle w:val="NoSpacing"/>
+      </w:pPr>
+      <w:r>
+        <w:t>Valid Test Resource</w:t>
+      </w:r>
+    </w:p>
+    <w:p>
+      <w:pPr>
+        <w:pStyle w:val="NoSpacing"/>
+      </w:pPr>
+    </w:p>
+    <w:p>
+      <w:pPr>
+        <w:pStyle w:val="NoSpacing"/>
+      </w:pPr>
+      <w:r>
+        <w:t>Response:</w:t>
+      </w:r>
+    </w:p>
+    <w:p>
+      <w:pPr>
+        <w:pStyle w:val="NoSpacing"/>
+      </w:pPr>
+      <w:r>
+        <w:t>If successful, this method returns a Test Resource</w:t>
+      </w:r>
+    </w:p>
+    <w:p>
+      <w:pPr>
+        <w:pStyle w:val="NoSpacing"/>
+      </w:pPr>
+    </w:p>
+    <w:p>
+      <w:pPr>
+        <w:pStyle w:val="NoSpacing"/>
+      </w:pPr>
+      <w:r>
+        <w:t>Error If:</w:t>
+      </w:r>
+    </w:p>
+    <w:p>
+      <w:pPr>
+        <w:pStyle w:val="NoSpacing"/>
+      </w:pPr>
+      <w:r>
+        <w:t>Will Return 400 Error if required data in Test Resource is missing or incorrect</w:t>
+      </w:r>
+    </w:p>
+    <w:p>
+      <w:pPr>
+        <w:pStyle w:val="NoSpacing"/>
+      </w:pPr>
+    </w:p>
+    <w:p>
+      <w:pPr>
+        <w:pStyle w:val="NoSpacing"/>
+        <w:rPr>
+          <w:b/>
+        </w:rPr>
+      </w:pPr>
+      <w:r>
+        <w:rPr>
+          <w:b/>
+        </w:rPr>
+        <w:t>Delete Method</w:t>
+      </w:r>
+    </w:p>
+    <w:p>
+      <w:pPr>
+        <w:pStyle w:val="NoSpacing"/>
+      </w:pPr>
+      <w:r>
+        <w:t>HTTP Request: DELETE /patient/{id}/</w:t>
+      </w:r>
+      <w:r>
+        <w:t>face-sheet</w:t>
+      </w:r>
+      <w:r>
+        <w:t>/{id}</w:t>
+      </w:r>
+    </w:p>
+    <w:p>
+      <w:pPr>
+        <w:pStyle w:val="NoSpacing"/>
+      </w:pPr>
+      <w:r>
+        <w:t>Request Body:</w:t>
+      </w:r>
+    </w:p>
+    <w:p>
+      <w:pPr>
+        <w:pStyle w:val="NoSpacing"/>
+      </w:pPr>
+      <w:r>
+        <w:t>Do not send a request body with this method</w:t>
+      </w:r>
+    </w:p>
+    <w:p>
+      <w:pPr>
+        <w:pStyle w:val="NoSpacing"/>
+      </w:pPr>
+    </w:p>
+    <w:p>
+      <w:pPr>
+        <w:pStyle w:val="NoSpacing"/>
+      </w:pPr>
+      <w:r>
+        <w:t>Response Body:</w:t>
+      </w:r>
+    </w:p>
+    <w:p>
+      <w:pPr>
+        <w:pStyle w:val="NoSpacing"/>
+      </w:pPr>
+      <w:r>
+        <w:t>Empty response body if successful</w:t>
+      </w:r>
+    </w:p>
+    <w:p>
+      <w:pPr>
+        <w:pStyle w:val="NoSpacing"/>
+      </w:pPr>
+    </w:p>
+    <w:p>
+      <w:pPr>
+        <w:pStyle w:val="NoSpacing"/>
+      </w:pPr>
+      <w:r>
+        <w:t>Error If:</w:t>
+      </w:r>
+    </w:p>
+    <w:p>
+      <w:pPr>
+        <w:pStyle w:val="NoSpacing"/>
+      </w:pPr>
+      <w:r>
+        <w:t>Will Return 4xx Error if Patient does not exist</w:t>
+      </w:r>
+    </w:p>
+    <w:p>
+      <w:pPr>
+        <w:pStyle w:val="NoSpacing"/>
+      </w:pPr>
+      <w:r>
+        <w:t>Will Return 4xx Error if Test does not exist</w:t>
+      </w:r>
+    </w:p>
+    <w:p>
+      <w:pPr>
+        <w:pStyle w:val="NoSpacing"/>
+      </w:pPr>
+    </w:p>
+    <w:p>
+      <w:pPr>
+        <w:pStyle w:val="NoSpacing"/>
+      </w:pPr>
+    </w:p>
+    <w:p>
+      <w:pPr>
+        <w:pStyle w:val="NoSpacing"/>
+        <w:rPr>
+          <w:b/>
+          <w:sz w:val="28"/>
+          <w:szCs w:val="28"/>
+        </w:rPr>
+      </w:pPr>
+      <w:r>
+        <w:rPr>
+          <w:b/>
+          <w:sz w:val="28"/>
+          <w:szCs w:val="28"/>
+        </w:rPr>
+        <w:t>Attached Document</w:t>
+      </w:r>
+    </w:p>
+    <w:p>
+      <w:pPr>
+        <w:pStyle w:val="NoSpacing"/>
+      </w:pPr>
+    </w:p>
+    <w:p>
+      <w:pPr>
+        <w:pStyle w:val="NoSpacing"/>
+      </w:pPr>
+      <w:r>
+        <w:t xml:space="preserve">URIs relative to </w:t>
+      </w:r>
+      <w:hyperlink r:id="rId55" w:history="1">
+        <w:r>
+          <w:rPr>
+            <w:rStyle w:val="Hyperlink"/>
+          </w:rPr>
+          <w:t>http://localhost:8080</w:t>
+        </w:r>
+      </w:hyperlink>
+    </w:p>
+    <w:p>
+      <w:pPr>
+        <w:pStyle w:val="NoSpacing"/>
+      </w:pPr>
+    </w:p>
+    <w:p>
+      <w:pPr>
+        <w:pStyle w:val="NoSpacing"/>
+      </w:pPr>
+      <w:r>
+        <w:t xml:space="preserve">Quick </w:t>
+      </w:r>
+      <w:r>
+        <w:t>Attached Document</w:t>
+      </w:r>
+      <w:r>
+        <w:t xml:space="preserve"> Representation</w:t>
+      </w:r>
+    </w:p>
+    <w:p>
+      <w:pPr>
+        <w:pStyle w:val="NoSpacing"/>
+      </w:pPr>
+      <w:r>
+        <w:t>{</w:t>
+      </w:r>
+    </w:p>
+    <w:p>
+      <w:pPr>
+        <w:pStyle w:val="NoSpacing"/>
+      </w:pPr>
+      <w:r>
+        <w:t xml:space="preserve">     “id” :  </w:t>
+      </w:r>
+      <w:r>
+        <w:rPr>
+          <w:i/>
+        </w:rPr>
+        <w:t>int</w:t>
+      </w:r>
+      <w:r>
+        <w:rPr>
+          <w:i/>
+        </w:rPr>
+        <w:t>,</w:t>
+      </w:r>
+    </w:p>
+    <w:p>
+      <w:pPr>
+        <w:pStyle w:val="NoSpacing"/>
+        <w:rPr>
+          <w:i/>
+        </w:rPr>
+      </w:pPr>
+      <w:r>
+        <w:t xml:space="preserve">    “fileLocation”: </w:t>
+      </w:r>
+      <w:r>
+        <w:rPr>
+          <w:i/>
+        </w:rPr>
+        <w:t>string</w:t>
+      </w:r>
+      <w:r>
+        <w:rPr>
+          <w:i/>
+        </w:rPr>
+        <w:t>,</w:t>
+      </w:r>
+    </w:p>
+    <w:p>
+      <w:pPr>
+        <w:pStyle w:val="NoSpacing"/>
+      </w:pPr>
+      <w:r>
+        <w:rPr>
+          <w:i/>
+        </w:rPr>
+        <w:t xml:space="preserve"> </w:t>
+      </w:r>
+      <w:r>
+        <w:t>}</w:t>
+      </w:r>
+    </w:p>
+    <w:p>
+      <w:pPr>
+        <w:pStyle w:val="NoSpacing"/>
+      </w:pPr>
+    </w:p>
+    <w:p>
+      <w:pPr>
+        <w:pStyle w:val="NoSpacing"/>
+        <w:rPr>
+          <w:b/>
+        </w:rPr>
+      </w:pPr>
+      <w:r>
+        <w:rPr>
+          <w:b/>
+        </w:rPr>
+        <w:t>Get Method</w:t>
+      </w:r>
+    </w:p>
+    <w:p>
+      <w:pPr>
+        <w:pStyle w:val="NoSpacing"/>
+        <w:rPr>
+          <w:b/>
+        </w:rPr>
+      </w:pPr>
+      <w:r>
+        <w:rPr>
+          <w:b/>
+        </w:rPr>
+        <w:lastRenderedPageBreak/>
+        <w:t>Get Tests</w:t>
+      </w:r>
+    </w:p>
+    <w:p>
+      <w:pPr>
+        <w:pStyle w:val="NoSpacing"/>
+      </w:pPr>
+      <w:r>
+        <w:t>HTTP Request GET /</w:t>
+      </w:r>
+      <w:r>
+        <w:t>patient/{id}/attached-document</w:t>
+      </w:r>
+    </w:p>
+    <w:p>
+      <w:pPr>
+        <w:pStyle w:val="NoSpacing"/>
+      </w:pPr>
+      <w:r>
+        <w:t>Request Body:</w:t>
+      </w:r>
+    </w:p>
+    <w:p>
+      <w:pPr>
+        <w:pStyle w:val="NoSpacing"/>
+      </w:pPr>
+      <w:r>
+        <w:t>No request body needed</w:t>
+      </w:r>
+    </w:p>
+    <w:p>
+      <w:pPr>
+        <w:pStyle w:val="NoSpacing"/>
+      </w:pPr>
+    </w:p>
+    <w:p>
+      <w:pPr>
+        <w:pStyle w:val="NoSpacing"/>
+      </w:pPr>
+      <w:r>
+        <w:t xml:space="preserve">Response: </w:t>
+      </w:r>
+    </w:p>
+    <w:p>
+      <w:pPr>
+        <w:pStyle w:val="NoSpacing"/>
+      </w:pPr>
+      <w:r>
+        <w:t xml:space="preserve">Returns all </w:t>
+      </w:r>
+      <w:r>
+        <w:t>Attached Document</w:t>
       </w:r>
       <w:bookmarkStart w:id="0" w:name="_GoBack"/>
       <w:bookmarkEnd w:id="0"/>
       <w:r>
-        <w:t xml:space="preserve"> PUT</w:t>
-      </w:r>
-      <w:r>
-        <w:t xml:space="preserve"> /</w:t>
-      </w:r>
-      <w:r>
-        <w:t>patient</w:t>
-      </w:r>
-      <w:r>
-        <w:t>?id</w:t>
-      </w:r>
+        <w:t xml:space="preserve"> Resources For The Given Patient Resource</w:t>
+      </w:r>
+    </w:p>
+    <w:p>
+      <w:pPr>
+        <w:pStyle w:val="NoSpacing"/>
+      </w:pPr>
+    </w:p>
+    <w:p>
+      <w:pPr>
+        <w:pStyle w:val="NoSpacing"/>
+      </w:pPr>
+      <w:r>
+        <w:t>Error if:</w:t>
+      </w:r>
+    </w:p>
+    <w:p>
+      <w:pPr>
+        <w:pStyle w:val="NoSpacing"/>
+      </w:pPr>
+      <w:r>
+        <w:t>-Patient id does not exist</w:t>
+      </w:r>
+    </w:p>
+    <w:p>
+      <w:pPr>
+        <w:pStyle w:val="NoSpacing"/>
+      </w:pPr>
+    </w:p>
+    <w:p>
+      <w:pPr>
+        <w:pStyle w:val="NoSpacing"/>
+        <w:rPr>
+          <w:b/>
+        </w:rPr>
+      </w:pPr>
+      <w:r>
+        <w:rPr>
+          <w:b/>
+        </w:rPr>
+        <w:t>Create Method</w:t>
+      </w:r>
+    </w:p>
+    <w:p>
+      <w:pPr>
+        <w:pStyle w:val="NoSpacing"/>
+      </w:pPr>
+      <w:r>
+        <w:t>HTTP Request: POST /patient/{id}/attached-document</w:t>
+      </w:r>
+    </w:p>
+    <w:p>
+      <w:pPr>
+        <w:pStyle w:val="NoSpacing"/>
+      </w:pPr>
+      <w:r>
+        <w:t>Request Body:</w:t>
+      </w:r>
+    </w:p>
+    <w:p>
+      <w:pPr>
+        <w:pStyle w:val="NoSpacing"/>
+      </w:pPr>
+      <w:r>
+        <w:t>Valid Test Resource</w:t>
+      </w:r>
+    </w:p>
+    <w:p>
+      <w:pPr>
+        <w:pStyle w:val="NoSpacing"/>
+      </w:pPr>
     </w:p>
     <w:p>
       <w:pPr>
@@ -16182,96 +19750,28 @@
         <w:pStyle w:val="NoSpacing"/>
       </w:pPr>
       <w:r>
-        <w:t>[</w:t>
-      </w:r>
-    </w:p>
-    <w:p>
-      <w:pPr>
-        <w:pStyle w:val="NoSpacing"/>
-      </w:pPr>
-      <w:r>
-        <w:t xml:space="preserve">   {</w:t>
-      </w:r>
-    </w:p>
-    <w:p>
-      <w:pPr>
-        <w:pStyle w:val="NoSpacing"/>
-      </w:pPr>
-      <w:r>
-        <w:t xml:space="preserve">       “name”:string</w:t>
-      </w:r>
-    </w:p>
-    <w:p>
-      <w:pPr>
-        <w:pStyle w:val="NoSpacing"/>
-      </w:pPr>
-      <w:r>
-        <w:t xml:space="preserve">   },</w:t>
-      </w:r>
-    </w:p>
-    <w:p>
-      <w:pPr>
-        <w:pStyle w:val="NoSpacing"/>
-      </w:pPr>
-      <w:r>
-        <w:t xml:space="preserve">   {</w:t>
-      </w:r>
-    </w:p>
-    <w:p>
-      <w:pPr>
-        <w:pStyle w:val="NoSpacing"/>
-      </w:pPr>
-      <w:r>
-        <w:t xml:space="preserve">       “name”:string</w:t>
-      </w:r>
-    </w:p>
-    <w:p>
-      <w:pPr>
-        <w:pStyle w:val="NoSpacing"/>
-      </w:pPr>
-      <w:r>
-        <w:t xml:space="preserve">   },</w:t>
-      </w:r>
-    </w:p>
-    <w:p>
-      <w:pPr>
-        <w:pStyle w:val="NoSpacing"/>
-      </w:pPr>
-      <w:r>
-        <w:lastRenderedPageBreak/>
-        <w:t>…</w:t>
-      </w:r>
-    </w:p>
-    <w:p>
-      <w:pPr>
-        <w:pStyle w:val="NoSpacing"/>
-      </w:pPr>
-      <w:r>
-        <w:t xml:space="preserve">   {</w:t>
-      </w:r>
-    </w:p>
-    <w:p>
-      <w:pPr>
-        <w:pStyle w:val="NoSpacing"/>
-      </w:pPr>
-      <w:r>
-        <w:t xml:space="preserve">       “name”:string</w:t>
-      </w:r>
-    </w:p>
-    <w:p>
-      <w:pPr>
-        <w:pStyle w:val="NoSpacing"/>
-      </w:pPr>
-      <w:r>
-        <w:t xml:space="preserve">   }</w:t>
-      </w:r>
-    </w:p>
-    <w:p>
-      <w:pPr>
-        <w:pStyle w:val="NoSpacing"/>
-      </w:pPr>
-      <w:r>
-        <w:t>]</w:t>
+        <w:t>If successful, this method returns a Test Resource</w:t>
+      </w:r>
+    </w:p>
+    <w:p>
+      <w:pPr>
+        <w:pStyle w:val="NoSpacing"/>
+      </w:pPr>
+    </w:p>
+    <w:p>
+      <w:pPr>
+        <w:pStyle w:val="NoSpacing"/>
+      </w:pPr>
+      <w:r>
+        <w:t>Error If:</w:t>
+      </w:r>
+    </w:p>
+    <w:p>
+      <w:pPr>
+        <w:pStyle w:val="NoSpacing"/>
+      </w:pPr>
+      <w:r>
+        <w:t>Will Return 400 Error if required data in Test Resource is missing or incorrect</w:t>
       </w:r>
     </w:p>
     <w:p>
@@ -16298,7 +19798,7 @@
         <w:pStyle w:val="NoSpacing"/>
       </w:pPr>
       <w:r>
-        <w:t>HTTP Request: DELETE /cauterization-option</w:t>
+        <w:t>HTTP Request: DELETE /patient/{id}/attached-document/{id}</w:t>
       </w:r>
     </w:p>
     <w:p>
@@ -16314,21 +19814,70 @@
         <w:pStyle w:val="NoSpacing"/>
       </w:pPr>
       <w:r>
-        <w:t>{“name” : string}</w:t>
-      </w:r>
-    </w:p>
-    <w:p>
-      <w:pPr>
-        <w:pStyle w:val="NoSpacing"/>
-      </w:pPr>
-      <w:r>
-        <w:t>Will return 400 error if cauterization option does not exist in Database</w:t>
-      </w:r>
-    </w:p>
-    <w:p>
-      <w:pPr>
-        <w:pStyle w:val="NoSpacing"/>
-      </w:pPr>
+        <w:t>Do not send a request body with this method</w:t>
+      </w:r>
+    </w:p>
+    <w:p>
+      <w:pPr>
+        <w:pStyle w:val="NoSpacing"/>
+      </w:pPr>
+    </w:p>
+    <w:p>
+      <w:pPr>
+        <w:pStyle w:val="NoSpacing"/>
+      </w:pPr>
+      <w:r>
+        <w:t>Response Body:</w:t>
+      </w:r>
+    </w:p>
+    <w:p>
+      <w:pPr>
+        <w:pStyle w:val="NoSpacing"/>
+      </w:pPr>
+      <w:r>
+        <w:t>Empty response body if successful</w:t>
+      </w:r>
+    </w:p>
+    <w:p>
+      <w:pPr>
+        <w:pStyle w:val="NoSpacing"/>
+      </w:pPr>
+    </w:p>
+    <w:p>
+      <w:pPr>
+        <w:pStyle w:val="NoSpacing"/>
+      </w:pPr>
+      <w:r>
+        <w:t>Error If:</w:t>
+      </w:r>
+    </w:p>
+    <w:p>
+      <w:pPr>
+        <w:pStyle w:val="NoSpacing"/>
+      </w:pPr>
+      <w:r>
+        <w:t>Will Return 4xx Error if Patient does not exist</w:t>
+      </w:r>
+    </w:p>
+    <w:p>
+      <w:pPr>
+        <w:pStyle w:val="NoSpacing"/>
+      </w:pPr>
+      <w:r>
+        <w:t xml:space="preserve">Will Return 4xx Error if </w:t>
+      </w:r>
+      <w:r>
+        <w:t>Attached D</w:t>
+      </w:r>
+      <w:r>
+        <w:t>ocument</w:t>
+      </w:r>
+      <w:r>
+        <w:t xml:space="preserve"> </w:t>
+      </w:r>
+      <w:r>
+        <w:t>does not exist</w:t>
+      </w:r>
     </w:p>
     <w:p>
       <w:pPr>

</xml_diff>

<commit_message>
Updates to API Definition, Json Representation, and Drop Down List
</commit_message>
<xml_diff>
--- a/API/API-Definition.docx
+++ b/API/API-Definition.docx
@@ -3997,10 +3997,7 @@
         <w:pStyle w:val="NoSpacing"/>
       </w:pPr>
       <w:r>
-        <w:t>Past Medical History</w:t>
-      </w:r>
-      <w:r>
-        <w:t xml:space="preserve"> Representation</w:t>
+        <w:t>Past Medical History Representation</w:t>
       </w:r>
     </w:p>
     <w:p>
@@ -4060,10 +4057,7 @@
         <w:pStyle w:val="NoSpacing"/>
       </w:pPr>
       <w:r>
-        <w:t>HTTP Request: POST /</w:t>
-      </w:r>
-      <w:r>
-        <w:t>past-medical-history</w:t>
+        <w:t>HTTP Request: POST /past-medical-history</w:t>
       </w:r>
     </w:p>
     <w:p>
@@ -4087,13 +4081,7 @@
         <w:pStyle w:val="NoSpacing"/>
       </w:pPr>
       <w:r>
-        <w:t xml:space="preserve">Will Return 400 Error if </w:t>
-      </w:r>
-      <w:r>
-        <w:t>Past Medical History</w:t>
-      </w:r>
-      <w:r>
-        <w:t xml:space="preserve"> is already in Database</w:t>
+        <w:t>Will Return 400 Error if Past Medical History is already in Database</w:t>
       </w:r>
     </w:p>
     <w:p>
@@ -4252,10 +4240,7 @@
         <w:pStyle w:val="NoSpacing"/>
       </w:pPr>
       <w:r>
-        <w:t>HTTP Request: DELETE /past-medical-history</w:t>
-      </w:r>
-      <w:r>
-        <w:t xml:space="preserve"> </w:t>
+        <w:t xml:space="preserve">HTTP Request: DELETE /past-medical-history </w:t>
       </w:r>
     </w:p>
     <w:p>
@@ -4321,15 +4306,7 @@
           <w:sz w:val="28"/>
           <w:szCs w:val="28"/>
         </w:rPr>
-        <w:t>Family</w:t>
-      </w:r>
-      <w:r>
-        <w:rPr>
-          <w:b/>
-          <w:sz w:val="28"/>
-          <w:szCs w:val="28"/>
-        </w:rPr>
-        <w:t xml:space="preserve"> Medical History</w:t>
+        <w:t>Family Medical History</w:t>
       </w:r>
     </w:p>
     <w:p>
@@ -4363,10 +4340,7 @@
         <w:pStyle w:val="NoSpacing"/>
       </w:pPr>
       <w:r>
-        <w:t>Family</w:t>
-      </w:r>
-      <w:r>
-        <w:t xml:space="preserve"> Medical History Representation</w:t>
+        <w:t>Family Medical History Representation</w:t>
       </w:r>
     </w:p>
     <w:p>
@@ -4426,13 +4400,7 @@
         <w:pStyle w:val="NoSpacing"/>
       </w:pPr>
       <w:r>
-        <w:t>HTTP Request: POST /</w:t>
-      </w:r>
-      <w:r>
-        <w:t>family</w:t>
-      </w:r>
-      <w:r>
-        <w:t>-medical-history</w:t>
+        <w:t>HTTP Request: POST /family-medical-history</w:t>
       </w:r>
     </w:p>
     <w:p>
@@ -4456,13 +4424,7 @@
         <w:pStyle w:val="NoSpacing"/>
       </w:pPr>
       <w:r>
-        <w:t xml:space="preserve">Will Return 400 Error if </w:t>
-      </w:r>
-      <w:r>
-        <w:t>Family</w:t>
-      </w:r>
-      <w:r>
-        <w:t xml:space="preserve"> Medical History is already in Database</w:t>
+        <w:t>Will Return 400 Error if Family Medical History is already in Database</w:t>
       </w:r>
     </w:p>
     <w:p>
@@ -4489,13 +4451,7 @@
         <w:pStyle w:val="NoSpacing"/>
       </w:pPr>
       <w:r>
-        <w:t>HTTP Request GET /</w:t>
-      </w:r>
-      <w:r>
-        <w:t>family</w:t>
-      </w:r>
-      <w:r>
-        <w:t>-medical-history</w:t>
+        <w:t>HTTP Request GET /family-medical-history</w:t>
       </w:r>
     </w:p>
     <w:p>
@@ -4626,13 +4582,7 @@
         <w:pStyle w:val="NoSpacing"/>
       </w:pPr>
       <w:r>
-        <w:t>HTTP Request: DELETE /</w:t>
-      </w:r>
-      <w:r>
-        <w:t>family</w:t>
-      </w:r>
-      <w:r>
-        <w:t xml:space="preserve">-medical-history </w:t>
+        <w:t xml:space="preserve">HTTP Request: DELETE /family-medical-history </w:t>
       </w:r>
     </w:p>
     <w:p>
@@ -4704,15 +4654,7 @@
           <w:sz w:val="28"/>
           <w:szCs w:val="28"/>
         </w:rPr>
-        <w:t>Social</w:t>
-      </w:r>
-      <w:r>
-        <w:rPr>
-          <w:b/>
-          <w:sz w:val="28"/>
-          <w:szCs w:val="28"/>
-        </w:rPr>
-        <w:t xml:space="preserve"> History</w:t>
+        <w:t>Social History</w:t>
       </w:r>
     </w:p>
     <w:p>
@@ -4746,10 +4688,7 @@
         <w:pStyle w:val="NoSpacing"/>
       </w:pPr>
       <w:r>
-        <w:t>Social</w:t>
-      </w:r>
-      <w:r>
-        <w:t xml:space="preserve"> History Representation</w:t>
+        <w:t>Social History Representation</w:t>
       </w:r>
     </w:p>
     <w:p>
@@ -4809,13 +4748,7 @@
         <w:pStyle w:val="NoSpacing"/>
       </w:pPr>
       <w:r>
-        <w:t>HTTP Request: POST /</w:t>
-      </w:r>
-      <w:r>
-        <w:t>social</w:t>
-      </w:r>
-      <w:r>
-        <w:t>-history</w:t>
+        <w:t>HTTP Request: POST /social-history</w:t>
       </w:r>
     </w:p>
     <w:p>
@@ -4839,13 +4772,7 @@
         <w:pStyle w:val="NoSpacing"/>
       </w:pPr>
       <w:r>
-        <w:t xml:space="preserve">Will Return 400 Error if </w:t>
-      </w:r>
-      <w:r>
-        <w:t xml:space="preserve">Social </w:t>
-      </w:r>
-      <w:r>
-        <w:t>History is already in Database</w:t>
+        <w:t>Will Return 400 Error if Social History is already in Database</w:t>
       </w:r>
     </w:p>
     <w:p>
@@ -4872,13 +4799,7 @@
         <w:pStyle w:val="NoSpacing"/>
       </w:pPr>
       <w:r>
-        <w:t>HTTP Request GET /</w:t>
-      </w:r>
-      <w:r>
-        <w:t>social</w:t>
-      </w:r>
-      <w:r>
-        <w:t>-history</w:t>
+        <w:t>HTTP Request GET /social-history</w:t>
       </w:r>
     </w:p>
     <w:p>
@@ -5009,13 +4930,7 @@
         <w:pStyle w:val="NoSpacing"/>
       </w:pPr>
       <w:r>
-        <w:t>HTTP Request: DELETE /</w:t>
-      </w:r>
-      <w:r>
-        <w:t>social</w:t>
-      </w:r>
-      <w:r>
-        <w:t xml:space="preserve">-history </w:t>
+        <w:t xml:space="preserve">HTTP Request: DELETE /social-history </w:t>
       </w:r>
     </w:p>
     <w:p>
@@ -5124,10 +5039,7 @@
       </w:pPr>
       <w:r>
         <w:lastRenderedPageBreak/>
-        <w:t>Gastural Intestinal</w:t>
-      </w:r>
-      <w:r>
-        <w:t xml:space="preserve"> Representation</w:t>
+        <w:t>Gastural Intestinal Representation</w:t>
       </w:r>
     </w:p>
     <w:p>
@@ -5187,10 +5099,7 @@
         <w:pStyle w:val="NoSpacing"/>
       </w:pPr>
       <w:r>
-        <w:t>HTTP Request: POST /</w:t>
-      </w:r>
-      <w:r>
-        <w:t>gastural-intestinal</w:t>
+        <w:t>HTTP Request: POST /gastural-intestinal</w:t>
       </w:r>
     </w:p>
     <w:p>
@@ -5214,13 +5123,7 @@
         <w:pStyle w:val="NoSpacing"/>
       </w:pPr>
       <w:r>
-        <w:t xml:space="preserve">Will Return 400 Error if </w:t>
-      </w:r>
-      <w:r>
-        <w:t>Gastural Intestinal</w:t>
-      </w:r>
-      <w:r>
-        <w:t xml:space="preserve"> is already in Database</w:t>
+        <w:t>Will Return 400 Error if Gastural Intestinal is already in Database</w:t>
       </w:r>
     </w:p>
     <w:p>
@@ -5495,10 +5398,7 @@
         <w:pStyle w:val="NoSpacing"/>
       </w:pPr>
       <w:r>
-        <w:t>Allergy</w:t>
-      </w:r>
-      <w:r>
-        <w:t xml:space="preserve"> Representation</w:t>
+        <w:t>Allergy Representation</w:t>
       </w:r>
     </w:p>
     <w:p>
@@ -5558,10 +5458,7 @@
         <w:pStyle w:val="NoSpacing"/>
       </w:pPr>
       <w:r>
-        <w:t>HTTP Request: POST /</w:t>
-      </w:r>
-      <w:r>
-        <w:t>allergy</w:t>
+        <w:t>HTTP Request: POST /allergy</w:t>
       </w:r>
     </w:p>
     <w:p>
@@ -5586,13 +5483,7 @@
         <w:pStyle w:val="NoSpacing"/>
       </w:pPr>
       <w:r>
-        <w:t xml:space="preserve">Will Return 400 Error if </w:t>
-      </w:r>
-      <w:r>
-        <w:t xml:space="preserve">Allergy </w:t>
-      </w:r>
-      <w:r>
-        <w:t>is already in Database</w:t>
+        <w:t>Will Return 400 Error if Allergy is already in Database</w:t>
       </w:r>
     </w:p>
     <w:p>
@@ -5619,10 +5510,7 @@
         <w:pStyle w:val="NoSpacing"/>
       </w:pPr>
       <w:r>
-        <w:t>HTTP Request GET /</w:t>
-      </w:r>
-      <w:r>
-        <w:t>allergy</w:t>
+        <w:t>HTTP Request GET /allergy</w:t>
       </w:r>
     </w:p>
     <w:p>
@@ -5753,10 +5641,7 @@
         <w:pStyle w:val="NoSpacing"/>
       </w:pPr>
       <w:r>
-        <w:t>HTTP Request: DELETE /</w:t>
-      </w:r>
-      <w:r>
-        <w:t>allergy</w:t>
+        <w:t>HTTP Request: DELETE /allergy</w:t>
       </w:r>
     </w:p>
     <w:p>
@@ -5796,13 +5681,7 @@
         <w:pStyle w:val="NoSpacing"/>
       </w:pPr>
       <w:r>
-        <w:t xml:space="preserve">Will return 400 error if </w:t>
-      </w:r>
-      <w:r>
-        <w:t xml:space="preserve">Allergy </w:t>
-      </w:r>
-      <w:r>
-        <w:t>does not exist in Database</w:t>
+        <w:t>Will return 400 error if Allergy does not exist in Database</w:t>
       </w:r>
     </w:p>
     <w:p>
@@ -5864,10 +5743,7 @@
         <w:pStyle w:val="NoSpacing"/>
       </w:pPr>
       <w:r>
-        <w:t>Anticoagulant</w:t>
-      </w:r>
-      <w:r>
-        <w:t xml:space="preserve"> Representation</w:t>
+        <w:t>Anticoagulant Representation</w:t>
       </w:r>
     </w:p>
     <w:p>
@@ -5927,10 +5803,7 @@
         <w:pStyle w:val="NoSpacing"/>
       </w:pPr>
       <w:r>
-        <w:t>HTTP Request: POST /</w:t>
-      </w:r>
-      <w:r>
-        <w:t>anticoagulant</w:t>
+        <w:t>HTTP Request: POST /anticoagulant</w:t>
       </w:r>
     </w:p>
     <w:p>
@@ -5954,13 +5827,7 @@
         <w:pStyle w:val="NoSpacing"/>
       </w:pPr>
       <w:r>
-        <w:t xml:space="preserve">Will Return 400 Error if </w:t>
-      </w:r>
-      <w:r>
-        <w:t xml:space="preserve">Anticoagulant </w:t>
-      </w:r>
-      <w:r>
-        <w:t>is already in Database</w:t>
+        <w:t>Will Return 400 Error if Anticoagulant is already in Database</w:t>
       </w:r>
     </w:p>
     <w:p>
@@ -5987,10 +5854,7 @@
         <w:pStyle w:val="NoSpacing"/>
       </w:pPr>
       <w:r>
-        <w:t>HTTP Request GET /</w:t>
-      </w:r>
-      <w:r>
-        <w:t>anticoagulant</w:t>
+        <w:t>HTTP Request GET /anticoagulant</w:t>
       </w:r>
     </w:p>
     <w:p>
@@ -6122,10 +5986,7 @@
         <w:pStyle w:val="NoSpacing"/>
       </w:pPr>
       <w:r>
-        <w:t>HTTP Request: DELETE /</w:t>
-      </w:r>
-      <w:r>
-        <w:t>anticoagulant</w:t>
+        <w:t>HTTP Request: DELETE /anticoagulant</w:t>
       </w:r>
     </w:p>
     <w:p>
@@ -6165,13 +6026,7 @@
         <w:pStyle w:val="NoSpacing"/>
       </w:pPr>
       <w:r>
-        <w:t xml:space="preserve">Will return 400 error if </w:t>
-      </w:r>
-      <w:r>
-        <w:t>Anticoagulant</w:t>
-      </w:r>
-      <w:r>
-        <w:t xml:space="preserve"> does not exist in Database</w:t>
+        <w:t>Will return 400 error if Anticoagulant does not exist in Database</w:t>
       </w:r>
     </w:p>
     <w:p>
@@ -6589,10 +6444,7 @@
         <w:pStyle w:val="NoSpacing"/>
       </w:pPr>
       <w:r>
-        <w:t>Vitals</w:t>
-      </w:r>
-      <w:r>
-        <w:t xml:space="preserve"> Representation</w:t>
+        <w:t>Vitals Representation</w:t>
       </w:r>
     </w:p>
     <w:p>
@@ -6652,10 +6504,7 @@
         <w:pStyle w:val="NoSpacing"/>
       </w:pPr>
       <w:r>
-        <w:t>HTTP Request: POST /</w:t>
-      </w:r>
-      <w:r>
-        <w:t>vital</w:t>
+        <w:t>HTTP Request: POST /vital</w:t>
       </w:r>
     </w:p>
     <w:p>
@@ -6679,13 +6528,7 @@
         <w:pStyle w:val="NoSpacing"/>
       </w:pPr>
       <w:r>
-        <w:t xml:space="preserve">Will Return 400 Error if </w:t>
-      </w:r>
-      <w:r>
-        <w:t xml:space="preserve">Vital </w:t>
-      </w:r>
-      <w:r>
-        <w:t>is already in Database</w:t>
+        <w:t>Will Return 400 Error if Vital is already in Database</w:t>
       </w:r>
     </w:p>
     <w:p>
@@ -6895,10 +6738,7 @@
         <w:t xml:space="preserve">Will return 400 error if </w:t>
       </w:r>
       <w:r>
-        <w:t>vital</w:t>
-      </w:r>
-      <w:r>
-        <w:t xml:space="preserve"> </w:t>
+        <w:t xml:space="preserve">vital </w:t>
       </w:r>
       <w:r>
         <w:t>does not exist in Database</w:t>
@@ -7640,7 +7480,12 @@
         <w:pStyle w:val="NoSpacing"/>
       </w:pPr>
       <w:r>
-        <w:t>Mood Representation</w:t>
+        <w:t>Physical Exam Description</w:t>
+      </w:r>
+      <w:bookmarkStart w:id="0" w:name="_GoBack"/>
+      <w:bookmarkEnd w:id="0"/>
+      <w:r>
+        <w:t xml:space="preserve"> Representation</w:t>
       </w:r>
     </w:p>
     <w:p>
@@ -7767,10 +7612,7 @@
         <w:pStyle w:val="NoSpacing"/>
       </w:pPr>
       <w:r>
-        <w:t>HTTP Request GET /</w:t>
-      </w:r>
-      <w:r>
-        <w:t>physical-exam</w:t>
+        <w:t>HTTP Request GET /physical-exam</w:t>
       </w:r>
     </w:p>
     <w:p>
@@ -7901,10 +7743,7 @@
         <w:pStyle w:val="NoSpacing"/>
       </w:pPr>
       <w:r>
-        <w:t>HTTP Request: DELETE /</w:t>
-      </w:r>
-      <w:r>
-        <w:t>physical-exam</w:t>
+        <w:t>HTTP Request: DELETE /physical-exam</w:t>
       </w:r>
     </w:p>
     <w:p>
@@ -7972,15 +7811,7 @@
           <w:sz w:val="28"/>
           <w:szCs w:val="28"/>
         </w:rPr>
-        <w:t>Edema</w:t>
-      </w:r>
-      <w:r>
-        <w:rPr>
-          <w:b/>
-          <w:sz w:val="28"/>
-          <w:szCs w:val="28"/>
-        </w:rPr>
-        <w:t xml:space="preserve"> Description</w:t>
+        <w:t>Edema Description</w:t>
       </w:r>
     </w:p>
     <w:p>
@@ -8014,10 +7845,7 @@
         <w:pStyle w:val="NoSpacing"/>
       </w:pPr>
       <w:r>
-        <w:t>Edema</w:t>
-      </w:r>
-      <w:r>
-        <w:t xml:space="preserve"> Representation</w:t>
+        <w:t>Edema Representation</w:t>
       </w:r>
     </w:p>
     <w:p>
@@ -8077,10 +7905,7 @@
         <w:pStyle w:val="NoSpacing"/>
       </w:pPr>
       <w:r>
-        <w:t>H</w:t>
-      </w:r>
-      <w:r>
-        <w:t>TTP Request: POST /edema</w:t>
+        <w:t>HTTP Request: POST /edema</w:t>
       </w:r>
     </w:p>
     <w:p>
@@ -8105,13 +7930,7 @@
         <w:pStyle w:val="NoSpacing"/>
       </w:pPr>
       <w:r>
-        <w:t xml:space="preserve">Will Return 400 Error if </w:t>
-      </w:r>
-      <w:r>
-        <w:t>edema</w:t>
-      </w:r>
-      <w:r>
-        <w:t xml:space="preserve"> is already in Database</w:t>
+        <w:t>Will Return 400 Error if edema is already in Database</w:t>
       </w:r>
     </w:p>
     <w:p>
@@ -8138,13 +7957,7 @@
         <w:pStyle w:val="NoSpacing"/>
       </w:pPr>
       <w:r>
-        <w:t xml:space="preserve">HTTP Request GET </w:t>
-      </w:r>
-      <w:r>
-        <w:t>/</w:t>
-      </w:r>
-      <w:r>
-        <w:t>edema</w:t>
+        <w:t>HTTP Request GET /edema</w:t>
       </w:r>
     </w:p>
     <w:p>
@@ -8275,13 +8088,7 @@
         <w:pStyle w:val="NoSpacing"/>
       </w:pPr>
       <w:r>
-        <w:t xml:space="preserve">HTTP Request: DELETE </w:t>
-      </w:r>
-      <w:r>
-        <w:t>/</w:t>
-      </w:r>
-      <w:r>
-        <w:t>edema</w:t>
+        <w:t>HTTP Request: DELETE /edema</w:t>
       </w:r>
     </w:p>
     <w:p>
@@ -8333,15 +8140,7 @@
           <w:sz w:val="28"/>
           <w:szCs w:val="28"/>
         </w:rPr>
-        <w:t>Other Physical</w:t>
-      </w:r>
-      <w:r>
-        <w:rPr>
-          <w:b/>
-          <w:sz w:val="28"/>
-          <w:szCs w:val="28"/>
-        </w:rPr>
-        <w:t xml:space="preserve"> Description</w:t>
+        <w:t>Other Physical Description</w:t>
       </w:r>
     </w:p>
     <w:p>
@@ -8438,10 +8237,7 @@
         <w:pStyle w:val="NoSpacing"/>
       </w:pPr>
       <w:r>
-        <w:t>H</w:t>
-      </w:r>
-      <w:r>
-        <w:t>TTP Request: POST /other-physical-description</w:t>
+        <w:t>HTTP Request: POST /other-physical-description</w:t>
       </w:r>
     </w:p>
     <w:p>
@@ -8465,13 +8261,7 @@
         <w:pStyle w:val="NoSpacing"/>
       </w:pPr>
       <w:r>
-        <w:t xml:space="preserve">Will Return 400 Error if </w:t>
-      </w:r>
-      <w:r>
-        <w:t>other physical description</w:t>
-      </w:r>
-      <w:r>
-        <w:t xml:space="preserve"> is already in Database</w:t>
+        <w:t>Will Return 400 Error if other physical description is already in Database</w:t>
       </w:r>
     </w:p>
     <w:p>
@@ -8498,13 +8288,7 @@
         <w:pStyle w:val="NoSpacing"/>
       </w:pPr>
       <w:r>
-        <w:t xml:space="preserve">HTTP Request GET </w:t>
-      </w:r>
-      <w:r>
-        <w:t>/</w:t>
-      </w:r>
-      <w:r>
-        <w:t>other-physical-description</w:t>
+        <w:t>HTTP Request GET /other-physical-description</w:t>
       </w:r>
     </w:p>
     <w:p>
@@ -8636,13 +8420,7 @@
         <w:pStyle w:val="NoSpacing"/>
       </w:pPr>
       <w:r>
-        <w:t xml:space="preserve">HTTP Request: DELETE </w:t>
-      </w:r>
-      <w:r>
-        <w:t>/</w:t>
-      </w:r>
-      <w:r>
-        <w:t>other-physical-description</w:t>
+        <w:t>HTTP Request: DELETE /other-physical-description</w:t>
       </w:r>
     </w:p>
     <w:p>
@@ -8666,13 +8444,7 @@
         <w:pStyle w:val="NoSpacing"/>
       </w:pPr>
       <w:r>
-        <w:t xml:space="preserve">Will return 400 error if </w:t>
-      </w:r>
-      <w:r>
-        <w:t xml:space="preserve">other physical description </w:t>
-      </w:r>
-      <w:r>
-        <w:t>does not exist in Database</w:t>
+        <w:t>Will return 400 error if other physical description does not exist in Database</w:t>
       </w:r>
     </w:p>
     <w:p>
@@ -8734,10 +8506,7 @@
         <w:pStyle w:val="NoSpacing"/>
       </w:pPr>
       <w:r>
-        <w:t>Inflammatory</w:t>
-      </w:r>
-      <w:r>
-        <w:t xml:space="preserve"> Representation</w:t>
+        <w:t>Inflammatory Representation</w:t>
       </w:r>
     </w:p>
     <w:p>
@@ -8797,10 +8566,7 @@
         <w:pStyle w:val="NoSpacing"/>
       </w:pPr>
       <w:r>
-        <w:t>HTTP Request: POST /</w:t>
-      </w:r>
-      <w:r>
-        <w:t>inflammatory</w:t>
+        <w:t>HTTP Request: POST /inflammatory</w:t>
       </w:r>
     </w:p>
     <w:p>
@@ -8824,13 +8590,7 @@
         <w:pStyle w:val="NoSpacing"/>
       </w:pPr>
       <w:r>
-        <w:t>Will Return 400 Error if inflammatory</w:t>
-      </w:r>
-      <w:r>
-        <w:t xml:space="preserve"> </w:t>
-      </w:r>
-      <w:r>
-        <w:t>is already in Database</w:t>
+        <w:t>Will Return 400 Error if inflammatory is already in Database</w:t>
       </w:r>
     </w:p>
     <w:p>
@@ -8857,13 +8617,7 @@
         <w:pStyle w:val="NoSpacing"/>
       </w:pPr>
       <w:r>
-        <w:t xml:space="preserve">HTTP Request GET </w:t>
-      </w:r>
-      <w:r>
-        <w:t>/</w:t>
-      </w:r>
-      <w:r>
-        <w:t>inflammatory</w:t>
+        <w:t>HTTP Request GET /inflammatory</w:t>
       </w:r>
     </w:p>
     <w:p>
@@ -8994,16 +8748,7 @@
         <w:pStyle w:val="NoSpacing"/>
       </w:pPr>
       <w:r>
-        <w:t xml:space="preserve">HTTP Request: DELETE </w:t>
-      </w:r>
-      <w:r>
-        <w:t>/</w:t>
-      </w:r>
-      <w:r>
-        <w:t>inflammatory</w:t>
-      </w:r>
-      <w:r>
-        <w:t xml:space="preserve"> </w:t>
+        <w:t xml:space="preserve">HTTP Request: DELETE /inflammatory </w:t>
       </w:r>
     </w:p>
     <w:p>
@@ -9027,13 +8772,7 @@
         <w:pStyle w:val="NoSpacing"/>
       </w:pPr>
       <w:r>
-        <w:t>Will return 400 error if inflammatory</w:t>
-      </w:r>
-      <w:r>
-        <w:t xml:space="preserve"> </w:t>
-      </w:r>
-      <w:r>
-        <w:t>does not exist in Database</w:t>
+        <w:t>Will return 400 error if inflammatory does not exist in Database</w:t>
       </w:r>
     </w:p>
     <w:p>
@@ -9090,10 +8829,7 @@
         <w:pStyle w:val="NoSpacing"/>
       </w:pPr>
       <w:r>
-        <w:t>Foot Temperature</w:t>
-      </w:r>
-      <w:r>
-        <w:t xml:space="preserve"> Representation</w:t>
+        <w:t>Foot Temperature Representation</w:t>
       </w:r>
     </w:p>
     <w:p>
@@ -9153,10 +8889,7 @@
         <w:pStyle w:val="NoSpacing"/>
       </w:pPr>
       <w:r>
-        <w:t>H</w:t>
-      </w:r>
-      <w:r>
-        <w:t>TTP Request: POST /foot-temperature</w:t>
+        <w:t>HTTP Request: POST /foot-temperature</w:t>
       </w:r>
     </w:p>
     <w:p>
@@ -9180,13 +8913,7 @@
         <w:pStyle w:val="NoSpacing"/>
       </w:pPr>
       <w:r>
-        <w:t xml:space="preserve">Will Return 400 Error if </w:t>
-      </w:r>
-      <w:r>
-        <w:t xml:space="preserve">foot </w:t>
-      </w:r>
-      <w:r>
-        <w:t>temperature is already in Database</w:t>
+        <w:t>Will Return 400 Error if foot temperature is already in Database</w:t>
       </w:r>
     </w:p>
     <w:p>
@@ -9213,13 +8940,7 @@
         <w:pStyle w:val="NoSpacing"/>
       </w:pPr>
       <w:r>
-        <w:t xml:space="preserve">HTTP Request GET </w:t>
-      </w:r>
-      <w:r>
-        <w:t>/</w:t>
-      </w:r>
-      <w:r>
-        <w:t>foot-temperature</w:t>
+        <w:t>HTTP Request GET /foot-temperature</w:t>
       </w:r>
     </w:p>
     <w:p>
@@ -9350,13 +9071,7 @@
         <w:pStyle w:val="NoSpacing"/>
       </w:pPr>
       <w:r>
-        <w:t xml:space="preserve">HTTP Request: DELETE </w:t>
-      </w:r>
-      <w:r>
-        <w:t>/</w:t>
-      </w:r>
-      <w:r>
-        <w:t>foot-temperature</w:t>
+        <w:t>HTTP Request: DELETE /foot-temperature</w:t>
       </w:r>
     </w:p>
     <w:p>
@@ -9380,19 +9095,7 @@
         <w:pStyle w:val="NoSpacing"/>
       </w:pPr>
       <w:r>
-        <w:t xml:space="preserve">Will return 400 error if </w:t>
-      </w:r>
-      <w:r>
-        <w:t xml:space="preserve">foot </w:t>
-      </w:r>
-      <w:r>
-        <w:t>temperature</w:t>
-      </w:r>
-      <w:r>
-        <w:t xml:space="preserve"> </w:t>
-      </w:r>
-      <w:r>
-        <w:t>does not exist in Database</w:t>
+        <w:t>Will return 400 error if foot temperature does not exist in Database</w:t>
       </w:r>
     </w:p>
     <w:p>
@@ -9455,10 +9158,7 @@
         <w:pStyle w:val="NoSpacing"/>
       </w:pPr>
       <w:r>
-        <w:t>Monofilament</w:t>
-      </w:r>
-      <w:r>
-        <w:t xml:space="preserve"> Representation</w:t>
+        <w:t>Monofilament Representation</w:t>
       </w:r>
     </w:p>
     <w:p>
@@ -9518,13 +9218,7 @@
         <w:pStyle w:val="NoSpacing"/>
       </w:pPr>
       <w:r>
-        <w:t>H</w:t>
-      </w:r>
-      <w:r>
-        <w:t>TTP Request: POST /m</w:t>
-      </w:r>
-      <w:r>
-        <w:t>onofilament</w:t>
+        <w:t>HTTP Request: POST /monofilament</w:t>
       </w:r>
     </w:p>
     <w:p>
@@ -9548,13 +9242,7 @@
         <w:pStyle w:val="NoSpacing"/>
       </w:pPr>
       <w:r>
-        <w:t>Will Return 400 Error if monofilament</w:t>
-      </w:r>
-      <w:r>
-        <w:t xml:space="preserve"> </w:t>
-      </w:r>
-      <w:r>
-        <w:t>is already in Database</w:t>
+        <w:t>Will Return 400 Error if monofilament is already in Database</w:t>
       </w:r>
     </w:p>
     <w:p>
@@ -9581,13 +9269,7 @@
         <w:pStyle w:val="NoSpacing"/>
       </w:pPr>
       <w:r>
-        <w:t xml:space="preserve">HTTP Request GET </w:t>
-      </w:r>
-      <w:r>
-        <w:t>/</w:t>
-      </w:r>
-      <w:r>
-        <w:t>monofilament</w:t>
+        <w:t>HTTP Request GET /monofilament</w:t>
       </w:r>
     </w:p>
     <w:p>
@@ -9721,10 +9403,7 @@
         <w:t xml:space="preserve">HTTP Request: DELETE </w:t>
       </w:r>
       <w:r>
-        <w:t>/</w:t>
-      </w:r>
-      <w:r>
-        <w:t>monofilament</w:t>
+        <w:t>/monofilament</w:t>
       </w:r>
     </w:p>
     <w:p>
@@ -9751,10 +9430,7 @@
         <w:t xml:space="preserve">Will return 400 error if </w:t>
       </w:r>
       <w:r>
-        <w:t>monofilament</w:t>
-      </w:r>
-      <w:r>
-        <w:t xml:space="preserve"> </w:t>
+        <w:t xml:space="preserve">monofilament </w:t>
       </w:r>
       <w:r>
         <w:t>does not exist in Database</w:t>
@@ -9814,10 +9490,7 @@
         <w:pStyle w:val="NoSpacing"/>
       </w:pPr>
       <w:r>
-        <w:t>Babinski Reflex</w:t>
-      </w:r>
-      <w:r>
-        <w:t xml:space="preserve"> Representation</w:t>
+        <w:t>Babinski Reflex Representation</w:t>
       </w:r>
     </w:p>
     <w:p>
@@ -9877,10 +9550,7 @@
         <w:pStyle w:val="NoSpacing"/>
       </w:pPr>
       <w:r>
-        <w:t xml:space="preserve">HTTP Request: POST </w:t>
-      </w:r>
-      <w:r>
-        <w:t>/babinski-reflex</w:t>
+        <w:t>HTTP Request: POST /babinski-reflex</w:t>
       </w:r>
     </w:p>
     <w:p>
@@ -9905,13 +9575,7 @@
         <w:pStyle w:val="NoSpacing"/>
       </w:pPr>
       <w:r>
-        <w:t xml:space="preserve">Will Return 400 Error if </w:t>
-      </w:r>
-      <w:r>
-        <w:t xml:space="preserve">Babinski </w:t>
-      </w:r>
-      <w:r>
-        <w:t>reflex is already in Database</w:t>
+        <w:t>Will Return 400 Error if Babinski reflex is already in Database</w:t>
       </w:r>
     </w:p>
     <w:p>
@@ -10099,10 +9763,7 @@
         <w:t xml:space="preserve">Will return 400 error if </w:t>
       </w:r>
       <w:r>
-        <w:t xml:space="preserve">babinski </w:t>
-      </w:r>
-      <w:r>
-        <w:t>reflex</w:t>
+        <w:t>babinski reflex</w:t>
       </w:r>
       <w:r>
         <w:t xml:space="preserve"> does not exist in Database</w:t>
@@ -10167,10 +9828,7 @@
         <w:pStyle w:val="NoSpacing"/>
       </w:pPr>
       <w:r>
-        <w:t>Investigation</w:t>
-      </w:r>
-      <w:r>
-        <w:t xml:space="preserve"> Representation</w:t>
+        <w:t>Investigation Representation</w:t>
       </w:r>
     </w:p>
     <w:p>
@@ -10230,10 +9888,7 @@
         <w:pStyle w:val="NoSpacing"/>
       </w:pPr>
       <w:r>
-        <w:t>HTTP Request: POST /</w:t>
-      </w:r>
-      <w:r>
-        <w:t>investigation</w:t>
+        <w:t>HTTP Request: POST /investigation</w:t>
       </w:r>
     </w:p>
     <w:p>
@@ -10416,13 +10071,7 @@
         <w:pStyle w:val="NoSpacing"/>
       </w:pPr>
       <w:r>
-        <w:t xml:space="preserve">HTTP Request: DELETE </w:t>
-      </w:r>
-      <w:r>
-        <w:t>/</w:t>
-      </w:r>
-      <w:r>
-        <w:t>investigation</w:t>
+        <w:t>HTTP Request: DELETE /investigation</w:t>
       </w:r>
     </w:p>
     <w:p>
@@ -10446,13 +10095,7 @@
         <w:pStyle w:val="NoSpacing"/>
       </w:pPr>
       <w:r>
-        <w:t>Will return 400 error if investigation</w:t>
-      </w:r>
-      <w:r>
-        <w:t xml:space="preserve"> </w:t>
-      </w:r>
-      <w:r>
-        <w:t>does not exist in Database</w:t>
+        <w:t>Will return 400 error if investigation does not exist in Database</w:t>
       </w:r>
     </w:p>
     <w:p>
@@ -10519,10 +10162,7 @@
         <w:pStyle w:val="NoSpacing"/>
       </w:pPr>
       <w:r>
-        <w:t>Etiology</w:t>
-      </w:r>
-      <w:r>
-        <w:t xml:space="preserve"> Representation</w:t>
+        <w:t>Etiology Representation</w:t>
       </w:r>
     </w:p>
     <w:p>
@@ -10582,10 +10222,7 @@
         <w:pStyle w:val="NoSpacing"/>
       </w:pPr>
       <w:r>
-        <w:t>HTTP Request: POST /</w:t>
-      </w:r>
-      <w:r>
-        <w:t>etiology</w:t>
+        <w:t>HTTP Request: POST /etiology</w:t>
       </w:r>
     </w:p>
     <w:p>
@@ -10636,13 +10273,7 @@
         <w:pStyle w:val="NoSpacing"/>
       </w:pPr>
       <w:r>
-        <w:t xml:space="preserve">HTTP Request GET </w:t>
-      </w:r>
-      <w:r>
-        <w:t>/</w:t>
-      </w:r>
-      <w:r>
-        <w:t>etiology</w:t>
+        <w:t>HTTP Request GET /etiology</w:t>
       </w:r>
     </w:p>
     <w:p>
@@ -10774,13 +10405,7 @@
         <w:pStyle w:val="NoSpacing"/>
       </w:pPr>
       <w:r>
-        <w:t xml:space="preserve">HTTP Request: DELETE </w:t>
-      </w:r>
-      <w:r>
-        <w:t>/</w:t>
-      </w:r>
-      <w:r>
-        <w:t>etiology</w:t>
+        <w:t>HTTP Request: DELETE /etiology</w:t>
       </w:r>
     </w:p>
     <w:p>
@@ -10807,10 +10432,7 @@
         <w:t xml:space="preserve">Will return 400 error if </w:t>
       </w:r>
       <w:r>
-        <w:t>etiology</w:t>
-      </w:r>
-      <w:r>
-        <w:t xml:space="preserve"> </w:t>
+        <w:t xml:space="preserve">etiology </w:t>
       </w:r>
       <w:r>
         <w:t>does not exist in Database</w:t>
@@ -10875,10 +10497,7 @@
         <w:pStyle w:val="NoSpacing"/>
       </w:pPr>
       <w:r>
-        <w:t>Pressure Stage</w:t>
-      </w:r>
-      <w:r>
-        <w:t xml:space="preserve"> Representation</w:t>
+        <w:t>Pressure Stage Representation</w:t>
       </w:r>
     </w:p>
     <w:p>
@@ -10938,10 +10557,7 @@
         <w:pStyle w:val="NoSpacing"/>
       </w:pPr>
       <w:r>
-        <w:t xml:space="preserve">HTTP Request: POST </w:t>
-      </w:r>
-      <w:r>
-        <w:t>/pressure-stage</w:t>
+        <w:t>HTTP Request: POST /pressure-stage</w:t>
       </w:r>
     </w:p>
     <w:p>
@@ -10965,19 +10581,7 @@
         <w:pStyle w:val="NoSpacing"/>
       </w:pPr>
       <w:r>
-        <w:t xml:space="preserve">Will Return 400 Error if </w:t>
-      </w:r>
-      <w:r>
-        <w:t xml:space="preserve">pressure </w:t>
-      </w:r>
-      <w:r>
-        <w:t>stage</w:t>
-      </w:r>
-      <w:r>
-        <w:t xml:space="preserve"> </w:t>
-      </w:r>
-      <w:r>
-        <w:t>is already in Database</w:t>
+        <w:t>Will Return 400 Error if pressure stage is already in Database</w:t>
       </w:r>
     </w:p>
     <w:p>
@@ -11159,19 +10763,7 @@
         <w:pStyle w:val="NoSpacing"/>
       </w:pPr>
       <w:r>
-        <w:t xml:space="preserve">Will return 400 error if </w:t>
-      </w:r>
-      <w:r>
-        <w:t xml:space="preserve">pressure </w:t>
-      </w:r>
-      <w:r>
-        <w:t>stage</w:t>
-      </w:r>
-      <w:r>
-        <w:t xml:space="preserve"> </w:t>
-      </w:r>
-      <w:r>
-        <w:t>does not exist in Database</w:t>
+        <w:t>Will return 400 error if pressure stage does not exist in Database</w:t>
       </w:r>
     </w:p>
     <w:p>
@@ -11228,10 +10820,7 @@
         <w:pStyle w:val="NoSpacing"/>
       </w:pPr>
       <w:r>
-        <w:t>Wound Location</w:t>
-      </w:r>
-      <w:r>
-        <w:t xml:space="preserve"> Representation</w:t>
+        <w:t>Wound Location Representation</w:t>
       </w:r>
     </w:p>
     <w:p>
@@ -11291,10 +10880,7 @@
         <w:pStyle w:val="NoSpacing"/>
       </w:pPr>
       <w:r>
-        <w:t xml:space="preserve">HTTP Request: POST </w:t>
-      </w:r>
-      <w:r>
-        <w:t>/wound-location</w:t>
+        <w:t>HTTP Request: POST /wound-location</w:t>
       </w:r>
     </w:p>
     <w:p>
@@ -11318,13 +10904,7 @@
         <w:pStyle w:val="NoSpacing"/>
       </w:pPr>
       <w:r>
-        <w:t xml:space="preserve">Will Return 400 Error if </w:t>
-      </w:r>
-      <w:r>
-        <w:t xml:space="preserve">wound </w:t>
-      </w:r>
-      <w:r>
-        <w:t>location is already in Database</w:t>
+        <w:t>Will Return 400 Error if wound location is already in Database</w:t>
       </w:r>
     </w:p>
     <w:p>
@@ -11506,13 +11086,7 @@
         <w:pStyle w:val="NoSpacing"/>
       </w:pPr>
       <w:r>
-        <w:t xml:space="preserve">Will return 400 error if </w:t>
-      </w:r>
-      <w:r>
-        <w:t xml:space="preserve">wound </w:t>
-      </w:r>
-      <w:r>
-        <w:t>location does not exist in Database</w:t>
+        <w:t>Will return 400 error if wound location does not exist in Database</w:t>
       </w:r>
     </w:p>
     <w:p>
@@ -11530,15 +11104,7 @@
           <w:sz w:val="28"/>
           <w:szCs w:val="28"/>
         </w:rPr>
-        <w:t xml:space="preserve">Wound </w:t>
-      </w:r>
-      <w:r>
-        <w:rPr>
-          <w:b/>
-          <w:sz w:val="28"/>
-          <w:szCs w:val="28"/>
-        </w:rPr>
-        <w:t>Description</w:t>
+        <w:t>Wound Description</w:t>
       </w:r>
     </w:p>
     <w:p>
@@ -11572,13 +11138,7 @@
         <w:pStyle w:val="NoSpacing"/>
       </w:pPr>
       <w:r>
-        <w:t>Wound</w:t>
-      </w:r>
-      <w:r>
-        <w:t xml:space="preserve"> Description</w:t>
-      </w:r>
-      <w:r>
-        <w:t xml:space="preserve"> Representation</w:t>
+        <w:t>Wound Description Representation</w:t>
       </w:r>
     </w:p>
     <w:p>
@@ -11638,10 +11198,7 @@
         <w:pStyle w:val="NoSpacing"/>
       </w:pPr>
       <w:r>
-        <w:t xml:space="preserve">HTTP Request: POST </w:t>
-      </w:r>
-      <w:r>
-        <w:t>/wound-description</w:t>
+        <w:t>HTTP Request: POST /wound-description</w:t>
       </w:r>
     </w:p>
     <w:p>
@@ -11848,13 +11405,7 @@
         <w:pStyle w:val="NoSpacing"/>
       </w:pPr>
       <w:r>
-        <w:t>Will return 400 error if wound description</w:t>
-      </w:r>
-      <w:r>
-        <w:t xml:space="preserve"> </w:t>
-      </w:r>
-      <w:r>
-        <w:t>does not exist in Database</w:t>
+        <w:t>Will return 400 error if wound description does not exist in Database</w:t>
       </w:r>
     </w:p>
     <w:p>
@@ -11927,15 +11478,7 @@
           <w:sz w:val="28"/>
           <w:szCs w:val="28"/>
         </w:rPr>
-        <w:t xml:space="preserve">Wound </w:t>
-      </w:r>
-      <w:r>
-        <w:rPr>
-          <w:b/>
-          <w:sz w:val="28"/>
-          <w:szCs w:val="28"/>
-        </w:rPr>
-        <w:t>Objective</w:t>
+        <w:t>Wound Objective</w:t>
       </w:r>
     </w:p>
     <w:p>
@@ -11969,13 +11512,7 @@
         <w:pStyle w:val="NoSpacing"/>
       </w:pPr>
       <w:r>
-        <w:t>Wound</w:t>
-      </w:r>
-      <w:r>
-        <w:t xml:space="preserve"> Objective</w:t>
-      </w:r>
-      <w:r>
-        <w:t xml:space="preserve"> Representation</w:t>
+        <w:t>Wound Objective Representation</w:t>
       </w:r>
     </w:p>
     <w:p>
@@ -12035,10 +11572,7 @@
         <w:pStyle w:val="NoSpacing"/>
       </w:pPr>
       <w:r>
-        <w:t xml:space="preserve">HTTP Request: POST </w:t>
-      </w:r>
-      <w:r>
-        <w:t>/wound-objective</w:t>
+        <w:t>HTTP Request: POST /wound-objective</w:t>
       </w:r>
     </w:p>
     <w:p>
@@ -12324,10 +11858,7 @@
         <w:pStyle w:val="NoSpacing"/>
       </w:pPr>
       <w:r>
-        <w:t>Exudate</w:t>
-      </w:r>
-      <w:r>
-        <w:t xml:space="preserve"> Representation</w:t>
+        <w:t>Exudate Representation</w:t>
       </w:r>
     </w:p>
     <w:p>
@@ -12387,10 +11918,7 @@
         <w:pStyle w:val="NoSpacing"/>
       </w:pPr>
       <w:r>
-        <w:t>HTTP Request: POST /</w:t>
-      </w:r>
-      <w:r>
-        <w:t>exudate</w:t>
+        <w:t>HTTP Request: POST /exudate</w:t>
       </w:r>
     </w:p>
     <w:p>
@@ -12414,13 +11942,7 @@
         <w:pStyle w:val="NoSpacing"/>
       </w:pPr>
       <w:r>
-        <w:t>Will Return 400 Error if exudate</w:t>
-      </w:r>
-      <w:r>
-        <w:t xml:space="preserve"> </w:t>
-      </w:r>
-      <w:r>
-        <w:t>is already in Database</w:t>
+        <w:t>Will Return 400 Error if exudate is already in Database</w:t>
       </w:r>
     </w:p>
     <w:p>
@@ -12579,10 +12101,7 @@
         <w:pStyle w:val="NoSpacing"/>
       </w:pPr>
       <w:r>
-        <w:t>HTTP Request: DELETE /</w:t>
-      </w:r>
-      <w:r>
-        <w:t>exudate</w:t>
+        <w:t>HTTP Request: DELETE /exudate</w:t>
       </w:r>
     </w:p>
     <w:p>
@@ -12669,10 +12188,7 @@
         <w:pStyle w:val="NoSpacing"/>
       </w:pPr>
       <w:r>
-        <w:t>Amount</w:t>
-      </w:r>
-      <w:r>
-        <w:t xml:space="preserve"> Representation</w:t>
+        <w:t>Amount Representation</w:t>
       </w:r>
     </w:p>
     <w:p>
@@ -12732,10 +12248,7 @@
         <w:pStyle w:val="NoSpacing"/>
       </w:pPr>
       <w:r>
-        <w:t>HTTP Request: POST /</w:t>
-      </w:r>
-      <w:r>
-        <w:t>amount</w:t>
+        <w:t>HTTP Request: POST /amount</w:t>
       </w:r>
     </w:p>
     <w:p>
@@ -12759,13 +12272,7 @@
         <w:pStyle w:val="NoSpacing"/>
       </w:pPr>
       <w:r>
-        <w:t xml:space="preserve">Will Return 400 Error if </w:t>
-      </w:r>
-      <w:r>
-        <w:t xml:space="preserve">amount </w:t>
-      </w:r>
-      <w:r>
-        <w:t>is already in Database</w:t>
+        <w:t>Will Return 400 Error if amount is already in Database</w:t>
       </w:r>
     </w:p>
     <w:p>
@@ -12792,13 +12299,7 @@
         <w:pStyle w:val="NoSpacing"/>
       </w:pPr>
       <w:r>
-        <w:t xml:space="preserve">HTTP Request GET </w:t>
-      </w:r>
-      <w:r>
-        <w:t>/</w:t>
-      </w:r>
-      <w:r>
-        <w:t>amount</w:t>
+        <w:t>HTTP Request GET /amount</w:t>
       </w:r>
     </w:p>
     <w:p>
@@ -12929,13 +12430,7 @@
         <w:pStyle w:val="NoSpacing"/>
       </w:pPr>
       <w:r>
-        <w:t xml:space="preserve">HTTP Request: DELETE </w:t>
-      </w:r>
-      <w:r>
-        <w:t>/</w:t>
-      </w:r>
-      <w:r>
-        <w:t>amount</w:t>
+        <w:t>HTTP Request: DELETE /amount</w:t>
       </w:r>
     </w:p>
     <w:p>
@@ -12962,10 +12457,7 @@
         <w:t xml:space="preserve">Will return 400 error if </w:t>
       </w:r>
       <w:r>
-        <w:t>amount</w:t>
-      </w:r>
-      <w:r>
-        <w:t xml:space="preserve">  </w:t>
+        <w:t xml:space="preserve">amount  </w:t>
       </w:r>
       <w:r>
         <w:t>does not exist in Database</w:t>
@@ -13030,10 +12522,7 @@
         <w:pStyle w:val="NoSpacing"/>
       </w:pPr>
       <w:r>
-        <w:t>Other Tissue</w:t>
-      </w:r>
-      <w:r>
-        <w:t xml:space="preserve"> Representation</w:t>
+        <w:t>Other Tissue Representation</w:t>
       </w:r>
     </w:p>
     <w:p>
@@ -13093,10 +12582,7 @@
         <w:pStyle w:val="NoSpacing"/>
       </w:pPr>
       <w:r>
-        <w:t>HTTP Request: POST /</w:t>
-      </w:r>
-      <w:r>
-        <w:t>other-tissue</w:t>
+        <w:t>HTTP Request: POST /other-tissue</w:t>
       </w:r>
     </w:p>
     <w:p>
@@ -13147,13 +12633,7 @@
         <w:pStyle w:val="NoSpacing"/>
       </w:pPr>
       <w:r>
-        <w:t xml:space="preserve">HTTP Request GET </w:t>
-      </w:r>
-      <w:r>
-        <w:t>/</w:t>
-      </w:r>
-      <w:r>
-        <w:t>other-tissue</w:t>
+        <w:t>HTTP Request GET /other-tissue</w:t>
       </w:r>
     </w:p>
     <w:p>
@@ -13284,13 +12764,7 @@
         <w:pStyle w:val="NoSpacing"/>
       </w:pPr>
       <w:r>
-        <w:t xml:space="preserve">HTTP Request: DELETE </w:t>
-      </w:r>
-      <w:r>
-        <w:t>/</w:t>
-      </w:r>
-      <w:r>
-        <w:t>other-tissue</w:t>
+        <w:t>HTTP Request: DELETE /other-tissue</w:t>
       </w:r>
     </w:p>
     <w:p>
@@ -13376,10 +12850,7 @@
         <w:pStyle w:val="NoSpacing"/>
       </w:pPr>
       <w:r>
-        <w:t>Periwound</w:t>
-      </w:r>
-      <w:r>
-        <w:t xml:space="preserve"> Representation</w:t>
+        <w:t>Periwound Representation</w:t>
       </w:r>
     </w:p>
     <w:p>
@@ -13439,10 +12910,7 @@
         <w:pStyle w:val="NoSpacing"/>
       </w:pPr>
       <w:r>
-        <w:t xml:space="preserve">HTTP Request: POST </w:t>
-      </w:r>
-      <w:r>
-        <w:t>/periwound</w:t>
+        <w:t>HTTP Request: POST /periwound</w:t>
       </w:r>
     </w:p>
     <w:p>
@@ -13493,13 +12961,7 @@
         <w:pStyle w:val="NoSpacing"/>
       </w:pPr>
       <w:r>
-        <w:t xml:space="preserve">HTTP Request GET </w:t>
-      </w:r>
-      <w:r>
-        <w:t>/</w:t>
-      </w:r>
-      <w:r>
-        <w:t>periwound</w:t>
+        <w:t>HTTP Request GET /periwound</w:t>
       </w:r>
     </w:p>
     <w:p>
@@ -13657,10 +13119,7 @@
         <w:t xml:space="preserve">Will return 400 error if </w:t>
       </w:r>
       <w:r>
-        <w:t>periwound</w:t>
-      </w:r>
-      <w:r>
-        <w:t xml:space="preserve"> </w:t>
+        <w:t xml:space="preserve">periwound </w:t>
       </w:r>
       <w:r>
         <w:t>does not exist in Database</w:t>
@@ -13839,40 +13298,171 @@
         <w:t xml:space="preserve">Will Return 400 Error if </w:t>
       </w:r>
       <w:r>
+        <w:t xml:space="preserve">blister </w:t>
+      </w:r>
+      <w:r>
+        <w:t>is already in Database</w:t>
+      </w:r>
+    </w:p>
+    <w:p>
+      <w:pPr>
+        <w:pStyle w:val="NoSpacing"/>
+      </w:pPr>
+    </w:p>
+    <w:p>
+      <w:pPr>
+        <w:pStyle w:val="NoSpacing"/>
+        <w:rPr>
+          <w:b/>
+        </w:rPr>
+      </w:pPr>
+      <w:r>
+        <w:rPr>
+          <w:b/>
+        </w:rPr>
+        <w:t>Get Method</w:t>
+      </w:r>
+    </w:p>
+    <w:p>
+      <w:pPr>
+        <w:pStyle w:val="NoSpacing"/>
+      </w:pPr>
+      <w:r>
+        <w:t>HTTP Request GET /</w:t>
+      </w:r>
+      <w:r>
         <w:t>blister</w:t>
       </w:r>
-      <w:r>
-        <w:t xml:space="preserve"> </w:t>
-      </w:r>
-      <w:r>
-        <w:t>is already in Database</w:t>
-      </w:r>
-    </w:p>
-    <w:p>
-      <w:pPr>
-        <w:pStyle w:val="NoSpacing"/>
-      </w:pPr>
-    </w:p>
-    <w:p>
-      <w:pPr>
-        <w:pStyle w:val="NoSpacing"/>
-        <w:rPr>
-          <w:b/>
-        </w:rPr>
-      </w:pPr>
-      <w:r>
-        <w:rPr>
-          <w:b/>
-        </w:rPr>
-        <w:t>Get Method</w:t>
-      </w:r>
-    </w:p>
-    <w:p>
-      <w:pPr>
-        <w:pStyle w:val="NoSpacing"/>
-      </w:pPr>
-      <w:r>
-        <w:t>HTTP Request GET /</w:t>
+    </w:p>
+    <w:p>
+      <w:pPr>
+        <w:pStyle w:val="NoSpacing"/>
+      </w:pPr>
+      <w:r>
+        <w:t>Response:</w:t>
+      </w:r>
+    </w:p>
+    <w:p>
+      <w:pPr>
+        <w:pStyle w:val="NoSpacing"/>
+      </w:pPr>
+      <w:r>
+        <w:t>[</w:t>
+      </w:r>
+    </w:p>
+    <w:p>
+      <w:pPr>
+        <w:pStyle w:val="NoSpacing"/>
+      </w:pPr>
+      <w:r>
+        <w:t xml:space="preserve">   {</w:t>
+      </w:r>
+    </w:p>
+    <w:p>
+      <w:pPr>
+        <w:pStyle w:val="NoSpacing"/>
+      </w:pPr>
+      <w:r>
+        <w:t xml:space="preserve">       “name”:string</w:t>
+      </w:r>
+    </w:p>
+    <w:p>
+      <w:pPr>
+        <w:pStyle w:val="NoSpacing"/>
+      </w:pPr>
+      <w:r>
+        <w:t xml:space="preserve">   },</w:t>
+      </w:r>
+    </w:p>
+    <w:p>
+      <w:pPr>
+        <w:pStyle w:val="NoSpacing"/>
+      </w:pPr>
+      <w:r>
+        <w:t xml:space="preserve">   {</w:t>
+      </w:r>
+    </w:p>
+    <w:p>
+      <w:pPr>
+        <w:pStyle w:val="NoSpacing"/>
+      </w:pPr>
+      <w:r>
+        <w:t xml:space="preserve">       “name”:string</w:t>
+      </w:r>
+    </w:p>
+    <w:p>
+      <w:pPr>
+        <w:pStyle w:val="NoSpacing"/>
+      </w:pPr>
+      <w:r>
+        <w:t xml:space="preserve">   },</w:t>
+      </w:r>
+    </w:p>
+    <w:p>
+      <w:pPr>
+        <w:pStyle w:val="NoSpacing"/>
+      </w:pPr>
+      <w:r>
+        <w:t>…</w:t>
+      </w:r>
+    </w:p>
+    <w:p>
+      <w:pPr>
+        <w:pStyle w:val="NoSpacing"/>
+      </w:pPr>
+      <w:r>
+        <w:t xml:space="preserve">   {</w:t>
+      </w:r>
+    </w:p>
+    <w:p>
+      <w:pPr>
+        <w:pStyle w:val="NoSpacing"/>
+      </w:pPr>
+      <w:r>
+        <w:t xml:space="preserve">       “name”:string</w:t>
+      </w:r>
+    </w:p>
+    <w:p>
+      <w:pPr>
+        <w:pStyle w:val="NoSpacing"/>
+      </w:pPr>
+      <w:r>
+        <w:t xml:space="preserve">   }</w:t>
+      </w:r>
+    </w:p>
+    <w:p>
+      <w:pPr>
+        <w:pStyle w:val="NoSpacing"/>
+      </w:pPr>
+      <w:r>
+        <w:t>]</w:t>
+      </w:r>
+    </w:p>
+    <w:p>
+      <w:pPr>
+        <w:pStyle w:val="NoSpacing"/>
+      </w:pPr>
+    </w:p>
+    <w:p>
+      <w:pPr>
+        <w:pStyle w:val="NoSpacing"/>
+        <w:rPr>
+          <w:b/>
+        </w:rPr>
+      </w:pPr>
+      <w:r>
+        <w:rPr>
+          <w:b/>
+        </w:rPr>
+        <w:t>Delete Method</w:t>
+      </w:r>
+    </w:p>
+    <w:p>
+      <w:pPr>
+        <w:pStyle w:val="NoSpacing"/>
+      </w:pPr>
+      <w:r>
+        <w:t>HTTP Request: DELETE /</w:t>
       </w:r>
       <w:r>
         <w:t>blister</w:t>
@@ -13883,140 +13473,6 @@
         <w:pStyle w:val="NoSpacing"/>
       </w:pPr>
       <w:r>
-        <w:t>Response:</w:t>
-      </w:r>
-    </w:p>
-    <w:p>
-      <w:pPr>
-        <w:pStyle w:val="NoSpacing"/>
-      </w:pPr>
-      <w:r>
-        <w:t>[</w:t>
-      </w:r>
-    </w:p>
-    <w:p>
-      <w:pPr>
-        <w:pStyle w:val="NoSpacing"/>
-      </w:pPr>
-      <w:r>
-        <w:t xml:space="preserve">   {</w:t>
-      </w:r>
-    </w:p>
-    <w:p>
-      <w:pPr>
-        <w:pStyle w:val="NoSpacing"/>
-      </w:pPr>
-      <w:r>
-        <w:t xml:space="preserve">       “name”:string</w:t>
-      </w:r>
-    </w:p>
-    <w:p>
-      <w:pPr>
-        <w:pStyle w:val="NoSpacing"/>
-      </w:pPr>
-      <w:r>
-        <w:t xml:space="preserve">   },</w:t>
-      </w:r>
-    </w:p>
-    <w:p>
-      <w:pPr>
-        <w:pStyle w:val="NoSpacing"/>
-      </w:pPr>
-      <w:r>
-        <w:t xml:space="preserve">   {</w:t>
-      </w:r>
-    </w:p>
-    <w:p>
-      <w:pPr>
-        <w:pStyle w:val="NoSpacing"/>
-      </w:pPr>
-      <w:r>
-        <w:t xml:space="preserve">       “name”:string</w:t>
-      </w:r>
-    </w:p>
-    <w:p>
-      <w:pPr>
-        <w:pStyle w:val="NoSpacing"/>
-      </w:pPr>
-      <w:r>
-        <w:t xml:space="preserve">   },</w:t>
-      </w:r>
-    </w:p>
-    <w:p>
-      <w:pPr>
-        <w:pStyle w:val="NoSpacing"/>
-      </w:pPr>
-      <w:r>
-        <w:t>…</w:t>
-      </w:r>
-    </w:p>
-    <w:p>
-      <w:pPr>
-        <w:pStyle w:val="NoSpacing"/>
-      </w:pPr>
-      <w:r>
-        <w:t xml:space="preserve">   {</w:t>
-      </w:r>
-    </w:p>
-    <w:p>
-      <w:pPr>
-        <w:pStyle w:val="NoSpacing"/>
-      </w:pPr>
-      <w:r>
-        <w:t xml:space="preserve">       “name”:string</w:t>
-      </w:r>
-    </w:p>
-    <w:p>
-      <w:pPr>
-        <w:pStyle w:val="NoSpacing"/>
-      </w:pPr>
-      <w:r>
-        <w:t xml:space="preserve">   }</w:t>
-      </w:r>
-    </w:p>
-    <w:p>
-      <w:pPr>
-        <w:pStyle w:val="NoSpacing"/>
-      </w:pPr>
-      <w:r>
-        <w:t>]</w:t>
-      </w:r>
-    </w:p>
-    <w:p>
-      <w:pPr>
-        <w:pStyle w:val="NoSpacing"/>
-      </w:pPr>
-    </w:p>
-    <w:p>
-      <w:pPr>
-        <w:pStyle w:val="NoSpacing"/>
-        <w:rPr>
-          <w:b/>
-        </w:rPr>
-      </w:pPr>
-      <w:r>
-        <w:rPr>
-          <w:b/>
-        </w:rPr>
-        <w:t>Delete Method</w:t>
-      </w:r>
-    </w:p>
-    <w:p>
-      <w:pPr>
-        <w:pStyle w:val="NoSpacing"/>
-      </w:pPr>
-      <w:r>
-        <w:t>HTTP Request: DELETE /</w:t>
-      </w:r>
-      <w:r>
-        <w:t>blister</w:t>
-      </w:r>
-    </w:p>
-    <w:p>
-      <w:pPr>
-        <w:pStyle w:val="NoSpacing"/>
-      </w:pPr>
-      <w:r>
         <w:t>Request Body:</w:t>
       </w:r>
     </w:p>
@@ -14036,10 +13492,7 @@
         <w:t xml:space="preserve">Will return 400 error if </w:t>
       </w:r>
       <w:r>
-        <w:t>blister</w:t>
-      </w:r>
-      <w:r>
-        <w:t xml:space="preserve"> </w:t>
+        <w:t xml:space="preserve">blister </w:t>
       </w:r>
       <w:r>
         <w:t>does not exist in Database</w:t>
@@ -14104,10 +13557,7 @@
         <w:pStyle w:val="NoSpacing"/>
       </w:pPr>
       <w:r>
-        <w:t>No Debridement Reason</w:t>
-      </w:r>
-      <w:r>
-        <w:t xml:space="preserve"> Representation</w:t>
+        <w:t>No Debridement Reason Representation</w:t>
       </w:r>
     </w:p>
     <w:p>
@@ -14167,10 +13617,7 @@
         <w:pStyle w:val="NoSpacing"/>
       </w:pPr>
       <w:r>
-        <w:t>HTTP Request: POST /</w:t>
-      </w:r>
-      <w:r>
-        <w:t>no-debridement-reason</w:t>
+        <w:t>HTTP Request: POST /no-debridement-reason</w:t>
       </w:r>
     </w:p>
     <w:p>
@@ -14194,13 +13641,7 @@
         <w:pStyle w:val="NoSpacing"/>
       </w:pPr>
       <w:r>
-        <w:t xml:space="preserve">Will Return 400 Error if </w:t>
-      </w:r>
-      <w:r>
-        <w:t xml:space="preserve">no debridement </w:t>
-      </w:r>
-      <w:r>
-        <w:t>reason is already in Database</w:t>
+        <w:t>Will Return 400 Error if no debridement reason is already in Database</w:t>
       </w:r>
     </w:p>
     <w:p>
@@ -14389,13 +13830,7 @@
         <w:t xml:space="preserve">Will return 400 error if </w:t>
       </w:r>
       <w:r>
-        <w:t xml:space="preserve">no debridement </w:t>
-      </w:r>
-      <w:r>
-        <w:t>reason</w:t>
-      </w:r>
-      <w:r>
-        <w:t xml:space="preserve"> </w:t>
+        <w:t xml:space="preserve">no debridement reason </w:t>
       </w:r>
       <w:r>
         <w:t>does not exist in Database</w:t>
@@ -14465,10 +13900,7 @@
         <w:pStyle w:val="NoSpacing"/>
       </w:pPr>
       <w:r>
-        <w:t>Wound Progress</w:t>
-      </w:r>
-      <w:r>
-        <w:t xml:space="preserve"> Representation</w:t>
+        <w:t>Wound Progress Representation</w:t>
       </w:r>
     </w:p>
     <w:p>
@@ -14528,10 +13960,7 @@
         <w:pStyle w:val="NoSpacing"/>
       </w:pPr>
       <w:r>
-        <w:t>HTTP Request: POST /</w:t>
-      </w:r>
-      <w:r>
-        <w:t>wound-progress</w:t>
+        <w:t>HTTP Request: POST /wound-progress</w:t>
       </w:r>
     </w:p>
     <w:p>
@@ -14555,13 +13984,7 @@
         <w:pStyle w:val="NoSpacing"/>
       </w:pPr>
       <w:r>
-        <w:t xml:space="preserve">Will Return 400 Error if </w:t>
-      </w:r>
-      <w:r>
-        <w:t xml:space="preserve">wound </w:t>
-      </w:r>
-      <w:r>
-        <w:t>progress is already in Database</w:t>
+        <w:t>Will Return 400 Error if wound progress is already in Database</w:t>
       </w:r>
     </w:p>
     <w:p>
@@ -14720,10 +14143,7 @@
         <w:pStyle w:val="NoSpacing"/>
       </w:pPr>
       <w:r>
-        <w:t>HTTP Request: DELETE /wound-progress</w:t>
-      </w:r>
-      <w:r>
-        <w:t xml:space="preserve"> </w:t>
+        <w:t xml:space="preserve">HTTP Request: DELETE /wound-progress </w:t>
       </w:r>
     </w:p>
     <w:p>
@@ -14750,13 +14170,7 @@
         <w:t xml:space="preserve">Will return 400 error if </w:t>
       </w:r>
       <w:r>
-        <w:t xml:space="preserve">wound </w:t>
-      </w:r>
-      <w:r>
-        <w:t>progress</w:t>
-      </w:r>
-      <w:r>
-        <w:t xml:space="preserve"> </w:t>
+        <w:t xml:space="preserve">wound progress </w:t>
       </w:r>
       <w:r>
         <w:t>does not exist in Database</w:t>
@@ -14826,10 +14240,7 @@
         <w:pStyle w:val="NoSpacing"/>
       </w:pPr>
       <w:r>
-        <w:t>Dressings</w:t>
-      </w:r>
-      <w:r>
-        <w:t xml:space="preserve"> Representation</w:t>
+        <w:t>Dressings Representation</w:t>
       </w:r>
     </w:p>
     <w:p>
@@ -14889,10 +14300,7 @@
         <w:pStyle w:val="NoSpacing"/>
       </w:pPr>
       <w:r>
-        <w:t>HTTP Request: POST /</w:t>
-      </w:r>
-      <w:r>
-        <w:t>dressings</w:t>
+        <w:t>HTTP Request: POST /dressings</w:t>
       </w:r>
     </w:p>
     <w:p>
@@ -15099,13 +14507,7 @@
         <w:pStyle w:val="NoSpacing"/>
       </w:pPr>
       <w:r>
-        <w:t>Will return 400 error if dressings</w:t>
-      </w:r>
-      <w:r>
-        <w:t xml:space="preserve"> </w:t>
-      </w:r>
-      <w:r>
-        <w:t>does not exist in Database</w:t>
+        <w:t>Will return 400 error if dressings does not exist in Database</w:t>
       </w:r>
     </w:p>
     <w:p>
@@ -15167,10 +14569,7 @@
         <w:pStyle w:val="NoSpacing"/>
       </w:pPr>
       <w:r>
-        <w:t>Frequency</w:t>
-      </w:r>
-      <w:r>
-        <w:t xml:space="preserve"> Representation</w:t>
+        <w:t>Frequency Representation</w:t>
       </w:r>
     </w:p>
     <w:p>
@@ -15230,10 +14629,7 @@
         <w:pStyle w:val="NoSpacing"/>
       </w:pPr>
       <w:r>
-        <w:t>HTTP Request: POST /</w:t>
-      </w:r>
-      <w:r>
-        <w:t>frequency</w:t>
+        <w:t>HTTP Request: POST /frequency</w:t>
       </w:r>
     </w:p>
     <w:p>
@@ -15439,13 +14835,7 @@
         <w:pStyle w:val="NoSpacing"/>
       </w:pPr>
       <w:r>
-        <w:t>Will return 400 error if frequency</w:t>
-      </w:r>
-      <w:r>
-        <w:t xml:space="preserve"> </w:t>
-      </w:r>
-      <w:r>
-        <w:t>does not exist in Database</w:t>
+        <w:t>Will return 400 error if frequency does not exist in Database</w:t>
       </w:r>
     </w:p>
     <w:p>
@@ -15507,10 +14897,7 @@
         <w:pStyle w:val="NoSpacing"/>
       </w:pPr>
       <w:r>
-        <w:t xml:space="preserve">Recommendation </w:t>
-      </w:r>
-      <w:r>
-        <w:t>Representation</w:t>
+        <w:t>Recommendation Representation</w:t>
       </w:r>
     </w:p>
     <w:p>
@@ -15571,10 +14958,7 @@
         <w:pStyle w:val="NoSpacing"/>
       </w:pPr>
       <w:r>
-        <w:t>HTTP Request: POST /</w:t>
-      </w:r>
-      <w:r>
-        <w:t>recommendation</w:t>
+        <w:t>HTTP Request: POST /recommendation</w:t>
       </w:r>
     </w:p>
     <w:p>
@@ -15598,13 +14982,7 @@
         <w:pStyle w:val="NoSpacing"/>
       </w:pPr>
       <w:r>
-        <w:t>Will Return 400 Error if recommendation</w:t>
-      </w:r>
-      <w:r>
-        <w:t xml:space="preserve"> </w:t>
-      </w:r>
-      <w:r>
-        <w:t>is already in Database</w:t>
+        <w:t>Will Return 400 Error if recommendation is already in Database</w:t>
       </w:r>
     </w:p>
     <w:p>
@@ -15786,13 +15164,7 @@
         <w:pStyle w:val="NoSpacing"/>
       </w:pPr>
       <w:r>
-        <w:t>Will return 400 error if recommendation</w:t>
-      </w:r>
-      <w:r>
-        <w:t xml:space="preserve"> </w:t>
-      </w:r>
-      <w:r>
-        <w:t>does not exist in Database</w:t>
+        <w:t>Will return 400 error if recommendation does not exist in Database</w:t>
       </w:r>
     </w:p>
     <w:p>
@@ -15854,10 +15226,7 @@
         <w:pStyle w:val="NoSpacing"/>
       </w:pPr>
       <w:r>
-        <w:t>Source Of History</w:t>
-      </w:r>
-      <w:r>
-        <w:t xml:space="preserve"> Representation</w:t>
+        <w:t>Source Of History Representation</w:t>
       </w:r>
     </w:p>
     <w:p>
@@ -15917,10 +15286,7 @@
         <w:pStyle w:val="NoSpacing"/>
       </w:pPr>
       <w:r>
-        <w:t>HTTP Request: POST /</w:t>
-      </w:r>
-      <w:r>
-        <w:t>source-of-history</w:t>
+        <w:t>HTTP Request: POST /source-of-history</w:t>
       </w:r>
     </w:p>
     <w:p>
@@ -15944,13 +15310,7 @@
         <w:pStyle w:val="NoSpacing"/>
       </w:pPr>
       <w:r>
-        <w:t xml:space="preserve">Will Return 400 Error if </w:t>
-      </w:r>
-      <w:r>
-        <w:t xml:space="preserve">source of </w:t>
-      </w:r>
-      <w:r>
-        <w:t>history is already in Database</w:t>
+        <w:t>Will Return 400 Error if source of history is already in Database</w:t>
       </w:r>
     </w:p>
     <w:p>
@@ -16135,13 +15495,7 @@
         <w:t xml:space="preserve">Will return 400 error if </w:t>
       </w:r>
       <w:r>
-        <w:t xml:space="preserve">source of </w:t>
-      </w:r>
-      <w:r>
-        <w:t>history</w:t>
-      </w:r>
-      <w:r>
-        <w:t xml:space="preserve"> </w:t>
+        <w:t xml:space="preserve">source of history </w:t>
       </w:r>
       <w:r>
         <w:t>does not exist in Database</w:t>
@@ -16216,10 +15570,7 @@
         <w:pStyle w:val="NoSpacing"/>
       </w:pPr>
       <w:r>
-        <w:t>Risk Benefits</w:t>
-      </w:r>
-      <w:r>
-        <w:t xml:space="preserve"> Representation</w:t>
+        <w:t>Risk Benefits Representation</w:t>
       </w:r>
     </w:p>
     <w:p>
@@ -16279,10 +15630,7 @@
         <w:pStyle w:val="NoSpacing"/>
       </w:pPr>
       <w:r>
-        <w:t xml:space="preserve">HTTP Request: POST </w:t>
-      </w:r>
-      <w:r>
-        <w:t>/risk-benefit</w:t>
+        <w:t>HTTP Request: POST /risk-benefit</w:t>
       </w:r>
     </w:p>
     <w:p>
@@ -16306,19 +15654,7 @@
         <w:pStyle w:val="NoSpacing"/>
       </w:pPr>
       <w:r>
-        <w:t xml:space="preserve">Will Return 400 Error if </w:t>
-      </w:r>
-      <w:r>
-        <w:t xml:space="preserve">risk </w:t>
-      </w:r>
-      <w:r>
-        <w:t>benefit</w:t>
-      </w:r>
-      <w:r>
-        <w:t xml:space="preserve"> </w:t>
-      </w:r>
-      <w:r>
-        <w:t>is already in Database</w:t>
+        <w:t>Will Return 400 Error if risk benefit is already in Database</w:t>
       </w:r>
     </w:p>
     <w:p>
@@ -16504,13 +15840,7 @@
         <w:t xml:space="preserve">Will return 400 error if </w:t>
       </w:r>
       <w:r>
-        <w:t xml:space="preserve">risk </w:t>
-      </w:r>
-      <w:r>
-        <w:t>benefit</w:t>
-      </w:r>
-      <w:r>
-        <w:t xml:space="preserve"> </w:t>
+        <w:t xml:space="preserve">risk benefit </w:t>
       </w:r>
       <w:r>
         <w:t>does not exist in Database</w:t>
@@ -16668,10 +15998,7 @@
         <w:t xml:space="preserve">Will Return 400 Error if </w:t>
       </w:r>
       <w:r>
-        <w:t xml:space="preserve">debridement </w:t>
-      </w:r>
-      <w:r>
-        <w:t>tissue</w:t>
+        <w:t>debridement tissue</w:t>
       </w:r>
       <w:r>
         <w:t xml:space="preserve"> is already in Database</w:t>
@@ -16865,13 +16192,7 @@
         <w:t xml:space="preserve">Will return 400 error if </w:t>
       </w:r>
       <w:r>
-        <w:t xml:space="preserve">debridement </w:t>
-      </w:r>
-      <w:r>
-        <w:t>tissue</w:t>
-      </w:r>
-      <w:r>
-        <w:t xml:space="preserve"> </w:t>
+        <w:t xml:space="preserve">debridement tissue </w:t>
       </w:r>
       <w:r>
         <w:t>does not exist in Database</w:t>
@@ -16936,10 +16257,7 @@
         <w:pStyle w:val="NoSpacing"/>
       </w:pPr>
       <w:r>
-        <w:t>Indication</w:t>
-      </w:r>
-      <w:r>
-        <w:t xml:space="preserve"> Representation</w:t>
+        <w:t>Indication Representation</w:t>
       </w:r>
     </w:p>
     <w:p>
@@ -16999,10 +16317,7 @@
         <w:pStyle w:val="NoSpacing"/>
       </w:pPr>
       <w:r>
-        <w:t>HTTP Request: POST /</w:t>
-      </w:r>
-      <w:r>
-        <w:t>indication</w:t>
+        <w:t>HTTP Request: POST /indication</w:t>
       </w:r>
     </w:p>
     <w:p>
@@ -17026,13 +16341,7 @@
         <w:pStyle w:val="NoSpacing"/>
       </w:pPr>
       <w:r>
-        <w:t>Will Return 400 Error if indication</w:t>
-      </w:r>
-      <w:r>
-        <w:t xml:space="preserve"> </w:t>
-      </w:r>
-      <w:r>
-        <w:t>is already in Database</w:t>
+        <w:t>Will Return 400 Error if indication is already in Database</w:t>
       </w:r>
     </w:p>
     <w:p>
@@ -17214,13 +16523,7 @@
         <w:pStyle w:val="NoSpacing"/>
       </w:pPr>
       <w:r>
-        <w:t>Will return 400 error if indication</w:t>
-      </w:r>
-      <w:r>
-        <w:t xml:space="preserve"> </w:t>
-      </w:r>
-      <w:r>
-        <w:t>does not exist in Database</w:t>
+        <w:t>Will return 400 error if indication does not exist in Database</w:t>
       </w:r>
     </w:p>
     <w:p>
@@ -17282,10 +16585,7 @@
         <w:pStyle w:val="NoSpacing"/>
       </w:pPr>
       <w:r>
-        <w:t>Anesthesia</w:t>
-      </w:r>
-      <w:r>
-        <w:t xml:space="preserve"> Representation</w:t>
+        <w:t>Anesthesia Representation</w:t>
       </w:r>
     </w:p>
     <w:p>
@@ -17345,10 +16645,7 @@
         <w:pStyle w:val="NoSpacing"/>
       </w:pPr>
       <w:r>
-        <w:t>HTTP Request: POST /</w:t>
-      </w:r>
-      <w:r>
-        <w:t>anesthesia</w:t>
+        <w:t>HTTP Request: POST /anesthesia</w:t>
       </w:r>
     </w:p>
     <w:p>
@@ -17554,13 +16851,7 @@
         <w:pStyle w:val="NoSpacing"/>
       </w:pPr>
       <w:r>
-        <w:t>Will return 400 error if anesthesia</w:t>
-      </w:r>
-      <w:r>
-        <w:t xml:space="preserve"> </w:t>
-      </w:r>
-      <w:r>
-        <w:t>does not exist in Database</w:t>
+        <w:t>Will return 400 error if anesthesia does not exist in Database</w:t>
       </w:r>
     </w:p>
     <w:p>
@@ -17642,10 +16933,7 @@
         <w:pStyle w:val="NoSpacing"/>
       </w:pPr>
       <w:r>
-        <w:t>Instrument</w:t>
-      </w:r>
-      <w:r>
-        <w:t xml:space="preserve"> Representation</w:t>
+        <w:t>Instrument Representation</w:t>
       </w:r>
     </w:p>
     <w:p>
@@ -17706,10 +16994,7 @@
         <w:pStyle w:val="NoSpacing"/>
       </w:pPr>
       <w:r>
-        <w:t>HTTP Request: POST /</w:t>
-      </w:r>
-      <w:r>
-        <w:t>instrument</w:t>
+        <w:t>HTTP Request: POST /instrument</w:t>
       </w:r>
     </w:p>
     <w:p>
@@ -17733,13 +17018,7 @@
         <w:pStyle w:val="NoSpacing"/>
       </w:pPr>
       <w:r>
-        <w:t>Will Return 400 Error if instrument</w:t>
-      </w:r>
-      <w:r>
-        <w:t xml:space="preserve"> </w:t>
-      </w:r>
-      <w:r>
-        <w:t>is already in Database</w:t>
+        <w:t>Will Return 400 Error if instrument is already in Database</w:t>
       </w:r>
     </w:p>
     <w:p>
@@ -17924,10 +17203,7 @@
         <w:t xml:space="preserve">Will return 400 error if </w:t>
       </w:r>
       <w:r>
-        <w:t>instrument</w:t>
-      </w:r>
-      <w:r>
-        <w:t xml:space="preserve"> </w:t>
+        <w:t xml:space="preserve">instrument </w:t>
       </w:r>
       <w:r>
         <w:t>does not exist in Database</w:t>
@@ -17992,10 +17268,7 @@
         <w:pStyle w:val="NoSpacing"/>
       </w:pPr>
       <w:r>
-        <w:t xml:space="preserve">Complication </w:t>
-      </w:r>
-      <w:r>
-        <w:t>Representation</w:t>
+        <w:t>Complication Representation</w:t>
       </w:r>
     </w:p>
     <w:p>
@@ -18055,10 +17328,7 @@
         <w:pStyle w:val="NoSpacing"/>
       </w:pPr>
       <w:r>
-        <w:t>HTTP Request: POST /</w:t>
-      </w:r>
-      <w:r>
-        <w:t>complication</w:t>
+        <w:t>HTTP Request: POST /complication</w:t>
       </w:r>
     </w:p>
     <w:p>
@@ -18082,13 +17352,7 @@
         <w:pStyle w:val="NoSpacing"/>
       </w:pPr>
       <w:r>
-        <w:t xml:space="preserve">Will Return 400 Error if </w:t>
-      </w:r>
-      <w:r>
-        <w:t>complication</w:t>
-      </w:r>
-      <w:r>
-        <w:t xml:space="preserve"> is already in Database</w:t>
+        <w:t>Will Return 400 Error if complication is already in Database</w:t>
       </w:r>
     </w:p>
     <w:p>
@@ -18115,10 +17379,7 @@
         <w:pStyle w:val="NoSpacing"/>
       </w:pPr>
       <w:r>
-        <w:t>HTTP Request GET /</w:t>
-      </w:r>
-      <w:r>
-        <w:t>complication</w:t>
+        <w:t>HTTP Request GET /complication</w:t>
       </w:r>
     </w:p>
     <w:p>
@@ -18250,10 +17511,7 @@
         <w:pStyle w:val="NoSpacing"/>
       </w:pPr>
       <w:r>
-        <w:t>HTTP Request: DELETE /</w:t>
-      </w:r>
-      <w:r>
-        <w:t>complication</w:t>
+        <w:t>HTTP Request: DELETE /complication</w:t>
       </w:r>
     </w:p>
     <w:p>
@@ -18277,13 +17535,7 @@
         <w:pStyle w:val="NoSpacing"/>
       </w:pPr>
       <w:r>
-        <w:t xml:space="preserve">Will return 400 error if </w:t>
-      </w:r>
-      <w:r>
-        <w:t xml:space="preserve">complication </w:t>
-      </w:r>
-      <w:r>
-        <w:t>does not exist in Database</w:t>
+        <w:t>Will return 400 error if complication does not exist in Database</w:t>
       </w:r>
     </w:p>
     <w:p>
@@ -18345,10 +17597,7 @@
         <w:pStyle w:val="NoSpacing"/>
       </w:pPr>
       <w:r>
-        <w:t xml:space="preserve">Disposition </w:t>
-      </w:r>
-      <w:r>
-        <w:t>Representation</w:t>
+        <w:t>Disposition Representation</w:t>
       </w:r>
     </w:p>
     <w:p>
@@ -18408,10 +17657,7 @@
         <w:pStyle w:val="NoSpacing"/>
       </w:pPr>
       <w:r>
-        <w:t>HTTP Request: POST /</w:t>
-      </w:r>
-      <w:r>
-        <w:t>disposition</w:t>
+        <w:t>HTTP Request: POST /disposition</w:t>
       </w:r>
     </w:p>
     <w:p>
@@ -18435,13 +17681,7 @@
         <w:pStyle w:val="NoSpacing"/>
       </w:pPr>
       <w:r>
-        <w:t>Will Return 400 Error if disposition</w:t>
-      </w:r>
-      <w:r>
-        <w:t xml:space="preserve"> </w:t>
-      </w:r>
-      <w:r>
-        <w:t>is already in Database</w:t>
+        <w:t>Will Return 400 Error if disposition is already in Database</w:t>
       </w:r>
     </w:p>
     <w:p>
@@ -18624,13 +17864,7 @@
         <w:pStyle w:val="NoSpacing"/>
       </w:pPr>
       <w:r>
-        <w:t>Will return 400 error if disposition</w:t>
-      </w:r>
-      <w:r>
-        <w:t xml:space="preserve"> </w:t>
-      </w:r>
-      <w:r>
-        <w:t>does not exist in Database</w:t>
+        <w:t>Will return 400 error if disposition does not exist in Database</w:t>
       </w:r>
     </w:p>
     <w:p>
@@ -18785,13 +18019,7 @@
         <w:t xml:space="preserve">Will Return 400 Error if </w:t>
       </w:r>
       <w:r>
-        <w:t xml:space="preserve">cauterization </w:t>
-      </w:r>
-      <w:r>
-        <w:t>option</w:t>
-      </w:r>
-      <w:r>
-        <w:t xml:space="preserve"> </w:t>
+        <w:t xml:space="preserve">cauterization option </w:t>
       </w:r>
       <w:r>
         <w:t>is already in Database</w:t>
@@ -18985,13 +18213,7 @@
         <w:t xml:space="preserve">Will return 400 error if </w:t>
       </w:r>
       <w:r>
-        <w:t xml:space="preserve">cauterization </w:t>
-      </w:r>
-      <w:r>
-        <w:t>option</w:t>
-      </w:r>
-      <w:r>
-        <w:t xml:space="preserve"> </w:t>
+        <w:t xml:space="preserve">cauterization option </w:t>
       </w:r>
       <w:r>
         <w:t>does not exist in Database</w:t>
@@ -19047,10 +18269,7 @@
         <w:pStyle w:val="NoSpacing"/>
       </w:pPr>
       <w:r>
-        <w:t>Supplementation Ordered</w:t>
-      </w:r>
-      <w:r>
-        <w:t xml:space="preserve"> Representation</w:t>
+        <w:t>Supplementation Ordered Representation</w:t>
       </w:r>
     </w:p>
     <w:p>
@@ -19110,10 +18329,7 @@
         <w:pStyle w:val="NoSpacing"/>
       </w:pPr>
       <w:r>
-        <w:t>HTTP Request: POST /</w:t>
-      </w:r>
-      <w:r>
-        <w:t>supplementation-ordered</w:t>
+        <w:t>HTTP Request: POST /supplementation-ordered</w:t>
       </w:r>
     </w:p>
     <w:p>
@@ -19137,13 +18353,7 @@
         <w:pStyle w:val="NoSpacing"/>
       </w:pPr>
       <w:r>
-        <w:t xml:space="preserve">Will Return 400 Error if </w:t>
-      </w:r>
-      <w:r>
-        <w:t xml:space="preserve">supplementation </w:t>
-      </w:r>
-      <w:r>
-        <w:t>ordered is already in Database</w:t>
+        <w:t>Will Return 400 Error if supplementation ordered is already in Database</w:t>
       </w:r>
     </w:p>
     <w:p>
@@ -19325,13 +18535,7 @@
         <w:pStyle w:val="NoSpacing"/>
       </w:pPr>
       <w:r>
-        <w:t xml:space="preserve">Will return 400 error if </w:t>
-      </w:r>
-      <w:r>
-        <w:t xml:space="preserve">supplementation </w:t>
-      </w:r>
-      <w:r>
-        <w:t>ordered does not exist in Database</w:t>
+        <w:t>Will return 400 error if supplementation ordered does not exist in Database</w:t>
       </w:r>
     </w:p>
     <w:p>
@@ -19408,10 +18612,7 @@
         <w:pStyle w:val="NoSpacing"/>
       </w:pPr>
       <w:r>
-        <w:t>Discussed With</w:t>
-      </w:r>
-      <w:r>
-        <w:t xml:space="preserve"> Representation</w:t>
+        <w:t>Discussed With Representation</w:t>
       </w:r>
     </w:p>
     <w:p>
@@ -19471,7 +18672,189 @@
         <w:pStyle w:val="NoSpacing"/>
       </w:pPr>
       <w:r>
-        <w:t>HTTP Request: POST /</w:t>
+        <w:t>HTTP Request: POST /discussed-with</w:t>
+      </w:r>
+    </w:p>
+    <w:p>
+      <w:pPr>
+        <w:pStyle w:val="NoSpacing"/>
+      </w:pPr>
+      <w:r>
+        <w:t>Request Body:</w:t>
+      </w:r>
+    </w:p>
+    <w:p>
+      <w:pPr>
+        <w:pStyle w:val="NoSpacing"/>
+      </w:pPr>
+      <w:r>
+        <w:t>{ “name” : string}</w:t>
+      </w:r>
+    </w:p>
+    <w:p>
+      <w:pPr>
+        <w:pStyle w:val="NoSpacing"/>
+      </w:pPr>
+      <w:r>
+        <w:t>Will Return 400 Error if discussed with is already in Database</w:t>
+      </w:r>
+    </w:p>
+    <w:p>
+      <w:pPr>
+        <w:pStyle w:val="NoSpacing"/>
+      </w:pPr>
+    </w:p>
+    <w:p>
+      <w:pPr>
+        <w:pStyle w:val="NoSpacing"/>
+        <w:rPr>
+          <w:b/>
+        </w:rPr>
+      </w:pPr>
+      <w:r>
+        <w:rPr>
+          <w:b/>
+        </w:rPr>
+        <w:t>Get Method</w:t>
+      </w:r>
+    </w:p>
+    <w:p>
+      <w:pPr>
+        <w:pStyle w:val="NoSpacing"/>
+      </w:pPr>
+      <w:r>
+        <w:t>HTTP Request GET /discussed-with</w:t>
+      </w:r>
+    </w:p>
+    <w:p>
+      <w:pPr>
+        <w:pStyle w:val="NoSpacing"/>
+      </w:pPr>
+      <w:r>
+        <w:t>Response:</w:t>
+      </w:r>
+    </w:p>
+    <w:p>
+      <w:pPr>
+        <w:pStyle w:val="NoSpacing"/>
+      </w:pPr>
+      <w:r>
+        <w:t>[</w:t>
+      </w:r>
+    </w:p>
+    <w:p>
+      <w:pPr>
+        <w:pStyle w:val="NoSpacing"/>
+      </w:pPr>
+      <w:r>
+        <w:t xml:space="preserve">   {</w:t>
+      </w:r>
+    </w:p>
+    <w:p>
+      <w:pPr>
+        <w:pStyle w:val="NoSpacing"/>
+      </w:pPr>
+      <w:r>
+        <w:t xml:space="preserve">       “name”:string</w:t>
+      </w:r>
+    </w:p>
+    <w:p>
+      <w:pPr>
+        <w:pStyle w:val="NoSpacing"/>
+      </w:pPr>
+      <w:r>
+        <w:t xml:space="preserve">   },</w:t>
+      </w:r>
+    </w:p>
+    <w:p>
+      <w:pPr>
+        <w:pStyle w:val="NoSpacing"/>
+      </w:pPr>
+      <w:r>
+        <w:t xml:space="preserve">   {</w:t>
+      </w:r>
+    </w:p>
+    <w:p>
+      <w:pPr>
+        <w:pStyle w:val="NoSpacing"/>
+      </w:pPr>
+      <w:r>
+        <w:t xml:space="preserve">       “name”:string</w:t>
+      </w:r>
+    </w:p>
+    <w:p>
+      <w:pPr>
+        <w:pStyle w:val="NoSpacing"/>
+      </w:pPr>
+      <w:r>
+        <w:t xml:space="preserve">   },</w:t>
+      </w:r>
+    </w:p>
+    <w:p>
+      <w:pPr>
+        <w:pStyle w:val="NoSpacing"/>
+      </w:pPr>
+      <w:r>
+        <w:t>…</w:t>
+      </w:r>
+    </w:p>
+    <w:p>
+      <w:pPr>
+        <w:pStyle w:val="NoSpacing"/>
+      </w:pPr>
+      <w:r>
+        <w:t xml:space="preserve">   {</w:t>
+      </w:r>
+    </w:p>
+    <w:p>
+      <w:pPr>
+        <w:pStyle w:val="NoSpacing"/>
+      </w:pPr>
+      <w:r>
+        <w:t xml:space="preserve">       “name”:string</w:t>
+      </w:r>
+    </w:p>
+    <w:p>
+      <w:pPr>
+        <w:pStyle w:val="NoSpacing"/>
+      </w:pPr>
+      <w:r>
+        <w:t xml:space="preserve">   }</w:t>
+      </w:r>
+    </w:p>
+    <w:p>
+      <w:pPr>
+        <w:pStyle w:val="NoSpacing"/>
+      </w:pPr>
+      <w:r>
+        <w:t>]</w:t>
+      </w:r>
+    </w:p>
+    <w:p>
+      <w:pPr>
+        <w:pStyle w:val="NoSpacing"/>
+      </w:pPr>
+    </w:p>
+    <w:p>
+      <w:pPr>
+        <w:pStyle w:val="NoSpacing"/>
+        <w:rPr>
+          <w:b/>
+        </w:rPr>
+      </w:pPr>
+      <w:r>
+        <w:rPr>
+          <w:b/>
+        </w:rPr>
+        <w:t>Delete Method</w:t>
+      </w:r>
+    </w:p>
+    <w:p>
+      <w:pPr>
+        <w:pStyle w:val="NoSpacing"/>
+      </w:pPr>
+      <w:r>
+        <w:t>HTTP Request: DELETE /</w:t>
       </w:r>
       <w:r>
         <w:t>discussed-with</w:t>
@@ -19490,197 +18873,6 @@
         <w:pStyle w:val="NoSpacing"/>
       </w:pPr>
       <w:r>
-        <w:t>{ “name” : string}</w:t>
-      </w:r>
-    </w:p>
-    <w:p>
-      <w:pPr>
-        <w:pStyle w:val="NoSpacing"/>
-      </w:pPr>
-      <w:r>
-        <w:t xml:space="preserve">Will Return 400 Error if </w:t>
-      </w:r>
-      <w:r>
-        <w:t xml:space="preserve">discussed </w:t>
-      </w:r>
-      <w:r>
-        <w:t>with is already in Database</w:t>
-      </w:r>
-    </w:p>
-    <w:p>
-      <w:pPr>
-        <w:pStyle w:val="NoSpacing"/>
-      </w:pPr>
-    </w:p>
-    <w:p>
-      <w:pPr>
-        <w:pStyle w:val="NoSpacing"/>
-        <w:rPr>
-          <w:b/>
-        </w:rPr>
-      </w:pPr>
-      <w:r>
-        <w:rPr>
-          <w:b/>
-        </w:rPr>
-        <w:t>Get Method</w:t>
-      </w:r>
-    </w:p>
-    <w:p>
-      <w:pPr>
-        <w:pStyle w:val="NoSpacing"/>
-      </w:pPr>
-      <w:r>
-        <w:t>HTTP Request GET /discussed-with</w:t>
-      </w:r>
-    </w:p>
-    <w:p>
-      <w:pPr>
-        <w:pStyle w:val="NoSpacing"/>
-      </w:pPr>
-      <w:r>
-        <w:t>Response:</w:t>
-      </w:r>
-    </w:p>
-    <w:p>
-      <w:pPr>
-        <w:pStyle w:val="NoSpacing"/>
-      </w:pPr>
-      <w:r>
-        <w:t>[</w:t>
-      </w:r>
-    </w:p>
-    <w:p>
-      <w:pPr>
-        <w:pStyle w:val="NoSpacing"/>
-      </w:pPr>
-      <w:r>
-        <w:t xml:space="preserve">   {</w:t>
-      </w:r>
-    </w:p>
-    <w:p>
-      <w:pPr>
-        <w:pStyle w:val="NoSpacing"/>
-      </w:pPr>
-      <w:r>
-        <w:t xml:space="preserve">       “name”:string</w:t>
-      </w:r>
-    </w:p>
-    <w:p>
-      <w:pPr>
-        <w:pStyle w:val="NoSpacing"/>
-      </w:pPr>
-      <w:r>
-        <w:t xml:space="preserve">   },</w:t>
-      </w:r>
-    </w:p>
-    <w:p>
-      <w:pPr>
-        <w:pStyle w:val="NoSpacing"/>
-      </w:pPr>
-      <w:r>
-        <w:t xml:space="preserve">   {</w:t>
-      </w:r>
-    </w:p>
-    <w:p>
-      <w:pPr>
-        <w:pStyle w:val="NoSpacing"/>
-      </w:pPr>
-      <w:r>
-        <w:t xml:space="preserve">       “name”:string</w:t>
-      </w:r>
-    </w:p>
-    <w:p>
-      <w:pPr>
-        <w:pStyle w:val="NoSpacing"/>
-      </w:pPr>
-      <w:r>
-        <w:t xml:space="preserve">   },</w:t>
-      </w:r>
-    </w:p>
-    <w:p>
-      <w:pPr>
-        <w:pStyle w:val="NoSpacing"/>
-      </w:pPr>
-      <w:r>
-        <w:t>…</w:t>
-      </w:r>
-    </w:p>
-    <w:p>
-      <w:pPr>
-        <w:pStyle w:val="NoSpacing"/>
-      </w:pPr>
-      <w:r>
-        <w:t xml:space="preserve">   {</w:t>
-      </w:r>
-    </w:p>
-    <w:p>
-      <w:pPr>
-        <w:pStyle w:val="NoSpacing"/>
-      </w:pPr>
-      <w:r>
-        <w:t xml:space="preserve">       “name”:string</w:t>
-      </w:r>
-    </w:p>
-    <w:p>
-      <w:pPr>
-        <w:pStyle w:val="NoSpacing"/>
-      </w:pPr>
-      <w:r>
-        <w:t xml:space="preserve">   }</w:t>
-      </w:r>
-    </w:p>
-    <w:p>
-      <w:pPr>
-        <w:pStyle w:val="NoSpacing"/>
-      </w:pPr>
-      <w:r>
-        <w:t>]</w:t>
-      </w:r>
-    </w:p>
-    <w:p>
-      <w:pPr>
-        <w:pStyle w:val="NoSpacing"/>
-      </w:pPr>
-    </w:p>
-    <w:p>
-      <w:pPr>
-        <w:pStyle w:val="NoSpacing"/>
-        <w:rPr>
-          <w:b/>
-        </w:rPr>
-      </w:pPr>
-      <w:r>
-        <w:rPr>
-          <w:b/>
-        </w:rPr>
-        <w:t>Delete Method</w:t>
-      </w:r>
-    </w:p>
-    <w:p>
-      <w:pPr>
-        <w:pStyle w:val="NoSpacing"/>
-      </w:pPr>
-      <w:r>
-        <w:t>HTTP Request: DELETE /</w:t>
-      </w:r>
-      <w:r>
-        <w:t>discussed-with</w:t>
-      </w:r>
-    </w:p>
-    <w:p>
-      <w:pPr>
-        <w:pStyle w:val="NoSpacing"/>
-      </w:pPr>
-      <w:r>
-        <w:t>Request Body:</w:t>
-      </w:r>
-    </w:p>
-    <w:p>
-      <w:pPr>
-        <w:pStyle w:val="NoSpacing"/>
-      </w:pPr>
-      <w:r>
         <w:t>{“name” : string}</w:t>
       </w:r>
     </w:p>
@@ -19692,13 +18884,7 @@
         <w:t xml:space="preserve">Will return 400 error if </w:t>
       </w:r>
       <w:r>
-        <w:t xml:space="preserve">discussed </w:t>
-      </w:r>
-      <w:r>
-        <w:t>with</w:t>
-      </w:r>
-      <w:r>
-        <w:t xml:space="preserve"> </w:t>
+        <w:t xml:space="preserve">discussed with </w:t>
       </w:r>
       <w:r>
         <w:t>does not exist in Database</w:t>
@@ -19783,10 +18969,7 @@
         <w:pStyle w:val="NoSpacing"/>
       </w:pPr>
       <w:r>
-        <w:t>Information</w:t>
-      </w:r>
-      <w:r>
-        <w:t xml:space="preserve"> Representation</w:t>
+        <w:t>Information Representation</w:t>
       </w:r>
     </w:p>
     <w:p>
@@ -19846,10 +19029,7 @@
         <w:pStyle w:val="NoSpacing"/>
       </w:pPr>
       <w:r>
-        <w:t>HTTP Request: POST /</w:t>
-      </w:r>
-      <w:r>
-        <w:t>information</w:t>
+        <w:t>HTTP Request: POST /information</w:t>
       </w:r>
     </w:p>
     <w:p>
@@ -20032,10 +19212,7 @@
         <w:pStyle w:val="NoSpacing"/>
       </w:pPr>
       <w:r>
-        <w:t>HTTP Request: DELETE /information</w:t>
-      </w:r>
-      <w:r>
-        <w:t xml:space="preserve"> </w:t>
+        <w:t xml:space="preserve">HTTP Request: DELETE /information </w:t>
       </w:r>
     </w:p>
     <w:p>
@@ -20131,10 +19308,7 @@
         <w:pStyle w:val="NoSpacing"/>
       </w:pPr>
       <w:r>
-        <w:t>Test Types</w:t>
-      </w:r>
-      <w:r>
-        <w:t xml:space="preserve"> Representation</w:t>
+        <w:t>Test Types Representation</w:t>
       </w:r>
     </w:p>
     <w:p>
@@ -20194,10 +19368,7 @@
         <w:pStyle w:val="NoSpacing"/>
       </w:pPr>
       <w:r>
-        <w:t>HTTP Request: POST /</w:t>
-      </w:r>
-      <w:r>
-        <w:t>test-type</w:t>
+        <w:t>HTTP Request: POST /test-type</w:t>
       </w:r>
     </w:p>
     <w:p>
@@ -20221,13 +19392,7 @@
         <w:pStyle w:val="NoSpacing"/>
       </w:pPr>
       <w:r>
-        <w:t xml:space="preserve">Will Return 400 Error if </w:t>
-      </w:r>
-      <w:r>
-        <w:t>test type</w:t>
-      </w:r>
-      <w:r>
-        <w:t xml:space="preserve"> is already in Database</w:t>
+        <w:t>Will Return 400 Error if test type is already in Database</w:t>
       </w:r>
     </w:p>
     <w:p>
@@ -20254,10 +19419,7 @@
         <w:pStyle w:val="NoSpacing"/>
       </w:pPr>
       <w:r>
-        <w:t>HTTP Request GET /</w:t>
-      </w:r>
-      <w:r>
-        <w:t>test-type</w:t>
+        <w:t>HTTP Request GET /test-type</w:t>
       </w:r>
     </w:p>
     <w:p>
@@ -20413,21 +19575,7 @@
         <w:pStyle w:val="NoSpacing"/>
       </w:pPr>
       <w:r>
-        <w:t xml:space="preserve">Will return 400 error if </w:t>
-      </w:r>
-      <w:r>
-        <w:t xml:space="preserve">test </w:t>
-      </w:r>
-      <w:bookmarkStart w:id="0" w:name="_GoBack"/>
-      <w:bookmarkEnd w:id="0"/>
-      <w:r>
-        <w:t>type</w:t>
-      </w:r>
-      <w:r>
-        <w:t xml:space="preserve"> </w:t>
-      </w:r>
-      <w:r>
-        <w:t>does not exist in Database</w:t>
+        <w:t>Will return 400 error if test type does not exist in Database</w:t>
       </w:r>
     </w:p>
     <w:p>
@@ -20837,10 +19985,7 @@
         <w:t xml:space="preserve">Quick </w:t>
       </w:r>
       <w:r>
-        <w:t>Patient</w:t>
-      </w:r>
-      <w:r>
-        <w:t xml:space="preserve"> Representation</w:t>
+        <w:t>Patient Representation</w:t>
       </w:r>
     </w:p>
     <w:p>
@@ -21043,10 +20188,7 @@
         <w:pStyle w:val="NoSpacing"/>
       </w:pPr>
       <w:r>
-        <w:t>HTTP Request GET /patient</w:t>
-      </w:r>
-      <w:r>
-        <w:t>?{locatio</w:t>
+        <w:t>HTTP Request GET /patient?{locatio</w:t>
       </w:r>
       <w:r>
         <w:t>n</w:t>
@@ -21147,10 +20289,7 @@
         <w:pStyle w:val="NoSpacing"/>
       </w:pPr>
       <w:r>
-        <w:t>HTTP Request: POST /</w:t>
-      </w:r>
-      <w:r>
-        <w:t>patient</w:t>
+        <w:t>HTTP Request: POST /patient</w:t>
       </w:r>
     </w:p>
     <w:p>
@@ -21488,13 +20627,7 @@
         <w:pStyle w:val="NoSpacing"/>
       </w:pPr>
       <w:r>
-        <w:t xml:space="preserve">Quick </w:t>
-      </w:r>
-      <w:r>
-        <w:t>Wound</w:t>
-      </w:r>
-      <w:r>
-        <w:t xml:space="preserve"> Representation</w:t>
+        <w:t>Quick Wound Representation</w:t>
       </w:r>
     </w:p>
     <w:p>
@@ -21688,10 +20821,7 @@
         <w:pStyle w:val="NoSpacing"/>
       </w:pPr>
       <w:r>
-        <w:t>HTTP Request GET /</w:t>
-      </w:r>
-      <w:r>
-        <w:t>patient/{id}/wound</w:t>
+        <w:t>HTTP Request GET /patient/{id}/wound</w:t>
       </w:r>
     </w:p>
     <w:p>
@@ -21776,10 +20906,7 @@
         <w:pStyle w:val="NoSpacing"/>
       </w:pPr>
       <w:r>
-        <w:t>HTTP Request: POST /patient</w:t>
-      </w:r>
-      <w:r>
-        <w:t>/{id}/wound</w:t>
+        <w:t>HTTP Request: POST /patient/{id}/wound</w:t>
       </w:r>
     </w:p>
     <w:p>
@@ -21795,10 +20922,7 @@
         <w:pStyle w:val="NoSpacing"/>
       </w:pPr>
       <w:r>
-        <w:t xml:space="preserve">Valid </w:t>
-      </w:r>
-      <w:r>
-        <w:t>Wound Resource</w:t>
+        <w:t>Valid Wound Resource</w:t>
       </w:r>
     </w:p>
     <w:p>
@@ -21820,13 +20944,7 @@
       </w:pPr>
       <w:r>
         <w:lastRenderedPageBreak/>
-        <w:t>If successfu</w:t>
-      </w:r>
-      <w:r>
-        <w:t>l, this method returns a Wound</w:t>
-      </w:r>
-      <w:r>
-        <w:t xml:space="preserve"> Resource</w:t>
+        <w:t>If successful, this method returns a Wound Resource</w:t>
       </w:r>
     </w:p>
     <w:p>
@@ -21847,16 +20965,7 @@
         <w:pStyle w:val="NoSpacing"/>
       </w:pPr>
       <w:r>
-        <w:t xml:space="preserve">Will Return 400 Error if </w:t>
-      </w:r>
-      <w:r>
-        <w:t>required data in Wound</w:t>
-      </w:r>
-      <w:r>
-        <w:t xml:space="preserve"> Resource is missing</w:t>
-      </w:r>
-      <w:r>
-        <w:t xml:space="preserve"> or incorrect</w:t>
+        <w:t>Will Return 400 Error if required data in Wound Resource is missing or incorrect</w:t>
       </w:r>
     </w:p>
     <w:p>
@@ -21889,10 +20998,7 @@
         <w:pStyle w:val="NoSpacing"/>
       </w:pPr>
       <w:r>
-        <w:t>HTTP Request: PUT /patient/{id}</w:t>
-      </w:r>
-      <w:r>
-        <w:t>/wound/{id}</w:t>
+        <w:t>HTTP Request: PUT /patient/{id}/wound/{id}</w:t>
       </w:r>
     </w:p>
     <w:p>
@@ -21908,10 +21014,7 @@
         <w:pStyle w:val="NoSpacing"/>
       </w:pPr>
       <w:r>
-        <w:t>Valid Wound</w:t>
-      </w:r>
-      <w:r>
-        <w:t xml:space="preserve"> Resource</w:t>
+        <w:t>Valid Wound Resource</w:t>
       </w:r>
     </w:p>
     <w:p>
@@ -21932,13 +21035,7 @@
         <w:pStyle w:val="NoSpacing"/>
       </w:pPr>
       <w:r>
-        <w:t>If successfu</w:t>
-      </w:r>
-      <w:r>
-        <w:t>l, this method returns a Wound</w:t>
-      </w:r>
-      <w:r>
-        <w:t xml:space="preserve"> Resource</w:t>
+        <w:t>If successful, this method returns a Wound Resource</w:t>
       </w:r>
     </w:p>
     <w:p>
@@ -21959,16 +21056,7 @@
         <w:pStyle w:val="NoSpacing"/>
       </w:pPr>
       <w:r>
-        <w:t>Will Return 4xx Er</w:t>
-      </w:r>
-      <w:r>
-        <w:t xml:space="preserve">ror if required data in Wound </w:t>
-      </w:r>
-      <w:r>
-        <w:t>Resource is missing</w:t>
-      </w:r>
-      <w:r>
-        <w:t xml:space="preserve"> or incorrect</w:t>
+        <w:t>Will Return 4xx Error if required data in Wound Resource is missing or incorrect</w:t>
       </w:r>
     </w:p>
     <w:p>
@@ -22003,10 +21091,7 @@
         <w:pStyle w:val="NoSpacing"/>
       </w:pPr>
       <w:r>
-        <w:t>HTTP Request: DELETE /patient/{id}</w:t>
-      </w:r>
-      <w:r>
-        <w:t>/wound</w:t>
+        <w:t>HTTP Request: DELETE /patient/{id}/wound</w:t>
       </w:r>
     </w:p>
     <w:p>
@@ -22126,13 +21211,7 @@
         <w:pStyle w:val="NoSpacing"/>
       </w:pPr>
       <w:r>
-        <w:t xml:space="preserve">Quick </w:t>
-      </w:r>
-      <w:r>
-        <w:t>Debridement</w:t>
-      </w:r>
-      <w:r>
-        <w:t xml:space="preserve"> Representation</w:t>
+        <w:t>Quick Debridement Representation</w:t>
       </w:r>
     </w:p>
     <w:p>
@@ -22326,10 +21405,7 @@
         <w:pStyle w:val="NoSpacing"/>
       </w:pPr>
       <w:r>
-        <w:t>HTTP Request GET /patient/{id}/wound</w:t>
-      </w:r>
-      <w:r>
-        <w:t>/{id}/debridement</w:t>
+        <w:t>HTTP Request GET /patient/{id}/wound/{id}/debridement</w:t>
       </w:r>
     </w:p>
     <w:p>
@@ -22367,16 +21443,7 @@
         <w:pStyle w:val="NoSpacing"/>
       </w:pPr>
       <w:r>
-        <w:t>Returns all Debridement</w:t>
-      </w:r>
-      <w:r>
-        <w:t xml:space="preserve"> Resources For The Giv</w:t>
-      </w:r>
-      <w:r>
-        <w:t>en Wound</w:t>
-      </w:r>
-      <w:r>
-        <w:t xml:space="preserve"> Resource</w:t>
+        <w:t>Returns all Debridement Resources For The Given Wound Resource</w:t>
       </w:r>
     </w:p>
     <w:p>
@@ -22432,10 +21499,7 @@
         <w:pStyle w:val="NoSpacing"/>
       </w:pPr>
       <w:r>
-        <w:t>HTTP Request: POST /patient/{id}/wound</w:t>
-      </w:r>
-      <w:r>
-        <w:t>/{id}/debridement</w:t>
+        <w:t>HTTP Request: POST /patient/{id}/wound/{id}/debridement</w:t>
       </w:r>
     </w:p>
     <w:p>
@@ -22451,13 +21515,7 @@
         <w:pStyle w:val="NoSpacing"/>
       </w:pPr>
       <w:r>
-        <w:t xml:space="preserve">Valid </w:t>
-      </w:r>
-      <w:r>
-        <w:t>Debridement</w:t>
-      </w:r>
-      <w:r>
-        <w:t xml:space="preserve"> Resource</w:t>
+        <w:t>Valid Debridement Resource</w:t>
       </w:r>
     </w:p>
     <w:p>
@@ -22478,13 +21536,7 @@
         <w:pStyle w:val="NoSpacing"/>
       </w:pPr>
       <w:r>
-        <w:t>If successfu</w:t>
-      </w:r>
-      <w:r>
-        <w:t>l, this method returns a Debridement</w:t>
-      </w:r>
-      <w:r>
-        <w:t xml:space="preserve"> Resource</w:t>
+        <w:t>If successful, this method returns a Debridement Resource</w:t>
       </w:r>
     </w:p>
     <w:p>
@@ -22505,13 +21557,7 @@
         <w:pStyle w:val="NoSpacing"/>
       </w:pPr>
       <w:r>
-        <w:t xml:space="preserve">Will Return 400 Error if </w:t>
-      </w:r>
-      <w:r>
-        <w:t>required data in Debridement</w:t>
-      </w:r>
-      <w:r>
-        <w:t xml:space="preserve"> Resource is missing or incorrect</w:t>
+        <w:t>Will Return 400 Error if required data in Debridement Resource is missing or incorrect</w:t>
       </w:r>
     </w:p>
     <w:p>
@@ -22560,10 +21606,7 @@
         <w:pStyle w:val="NoSpacing"/>
       </w:pPr>
       <w:r>
-        <w:t>HTTP Request: PUT /patient/{id}/wound/{id}</w:t>
-      </w:r>
-      <w:r>
-        <w:t>/debridement/{id}</w:t>
+        <w:t>HTTP Request: PUT /patient/{id}/wound/{id}/debridement/{id}</w:t>
       </w:r>
     </w:p>
     <w:p>
@@ -22600,13 +21643,7 @@
         <w:pStyle w:val="NoSpacing"/>
       </w:pPr>
       <w:r>
-        <w:t>If successfu</w:t>
-      </w:r>
-      <w:r>
-        <w:t>l, this method returns a Debridement</w:t>
-      </w:r>
-      <w:r>
-        <w:t xml:space="preserve"> Resource</w:t>
+        <w:t>If successful, this method returns a Debridement Resource</w:t>
       </w:r>
     </w:p>
     <w:p>
@@ -22627,13 +21664,7 @@
         <w:pStyle w:val="NoSpacing"/>
       </w:pPr>
       <w:r>
-        <w:t>Will Return 4xx Er</w:t>
-      </w:r>
-      <w:r>
-        <w:t>ror if required data in Debridement</w:t>
-      </w:r>
-      <w:r>
-        <w:t xml:space="preserve"> Resource is missing or incorrect</w:t>
+        <w:t>Will Return 4xx Error if required data in Debridement Resource is missing or incorrect</w:t>
       </w:r>
     </w:p>
     <w:p>
@@ -22822,13 +21853,7 @@
         <w:pStyle w:val="NoSpacing"/>
       </w:pPr>
       <w:r>
-        <w:t xml:space="preserve">Quick </w:t>
-      </w:r>
-      <w:r>
-        <w:t>Physical Exam</w:t>
-      </w:r>
-      <w:r>
-        <w:t xml:space="preserve"> Representation</w:t>
+        <w:t>Quick Physical Exam Representation</w:t>
       </w:r>
     </w:p>
     <w:p>
@@ -23022,10 +22047,7 @@
         <w:pStyle w:val="NoSpacing"/>
       </w:pPr>
       <w:r>
-        <w:t>HTTP Request GET /</w:t>
-      </w:r>
-      <w:r>
-        <w:t>patient/{id}/physical-exam</w:t>
+        <w:t>HTTP Request GET /patient/{id}/physical-exam</w:t>
       </w:r>
     </w:p>
     <w:p>
@@ -23062,10 +22084,7 @@
         <w:pStyle w:val="NoSpacing"/>
       </w:pPr>
       <w:r>
-        <w:t>Returns all Physical Exam</w:t>
-      </w:r>
-      <w:r>
-        <w:t xml:space="preserve"> Resources For The Given Patient Resource</w:t>
+        <w:t>Returns all Physical Exam Resources For The Given Patient Resource</w:t>
       </w:r>
     </w:p>
     <w:p>
@@ -23113,10 +22132,7 @@
         <w:pStyle w:val="NoSpacing"/>
       </w:pPr>
       <w:r>
-        <w:t>HTTP Request: POST /patient</w:t>
-      </w:r>
-      <w:r>
-        <w:t>/{id}/physical-exam</w:t>
+        <w:t>HTTP Request: POST /patient/{id}/physical-exam</w:t>
       </w:r>
     </w:p>
     <w:p>
@@ -23132,13 +22148,7 @@
         <w:pStyle w:val="NoSpacing"/>
       </w:pPr>
       <w:r>
-        <w:t xml:space="preserve">Valid </w:t>
-      </w:r>
-      <w:r>
-        <w:t xml:space="preserve">Physical Exam </w:t>
-      </w:r>
-      <w:r>
-        <w:t>Resource</w:t>
+        <w:t>Valid Physical Exam Resource</w:t>
       </w:r>
     </w:p>
     <w:p>
@@ -23159,13 +22169,7 @@
         <w:pStyle w:val="NoSpacing"/>
       </w:pPr>
       <w:r>
-        <w:t>If successfu</w:t>
-      </w:r>
-      <w:r>
-        <w:t>l, this method returns a Physical Exam</w:t>
-      </w:r>
-      <w:r>
-        <w:t xml:space="preserve"> Resource</w:t>
+        <w:t>If successful, this method returns a Physical Exam Resource</w:t>
       </w:r>
     </w:p>
     <w:p>
@@ -23186,13 +22190,7 @@
         <w:pStyle w:val="NoSpacing"/>
       </w:pPr>
       <w:r>
-        <w:t xml:space="preserve">Will Return 400 Error if </w:t>
-      </w:r>
-      <w:r>
-        <w:t>required data in Physical Exam</w:t>
-      </w:r>
-      <w:r>
-        <w:t xml:space="preserve"> Resource is missing or incorrect</w:t>
+        <w:t>Will Return 400 Error if required data in Physical Exam Resource is missing or incorrect</w:t>
       </w:r>
     </w:p>
     <w:p>
@@ -23225,13 +22223,7 @@
         <w:pStyle w:val="NoSpacing"/>
       </w:pPr>
       <w:r>
-        <w:t>HTTP Request: PUT /patient/{id}</w:t>
-      </w:r>
-      <w:r>
-        <w:t>/physical-exam</w:t>
-      </w:r>
-      <w:r>
-        <w:t>/{id}</w:t>
+        <w:t>HTTP Request: PUT /patient/{id}/physical-exam/{id}</w:t>
       </w:r>
     </w:p>
     <w:p>
@@ -23247,13 +22239,7 @@
         <w:pStyle w:val="NoSpacing"/>
       </w:pPr>
       <w:r>
-        <w:t xml:space="preserve">Valid </w:t>
-      </w:r>
-      <w:r>
-        <w:t>Physical Exam</w:t>
-      </w:r>
-      <w:r>
-        <w:t xml:space="preserve"> Resource</w:t>
+        <w:t>Valid Physical Exam Resource</w:t>
       </w:r>
     </w:p>
     <w:p>
@@ -23274,13 +22260,7 @@
         <w:pStyle w:val="NoSpacing"/>
       </w:pPr>
       <w:r>
-        <w:t xml:space="preserve">If successful, this method returns a </w:t>
-      </w:r>
-      <w:r>
-        <w:t>Physical Exam</w:t>
-      </w:r>
-      <w:r>
-        <w:t xml:space="preserve"> Resource</w:t>
+        <w:t>If successful, this method returns a Physical Exam Resource</w:t>
       </w:r>
     </w:p>
     <w:p>
@@ -23301,35 +22281,23 @@
         <w:pStyle w:val="NoSpacing"/>
       </w:pPr>
       <w:r>
-        <w:t xml:space="preserve">Will Return 4xx Error if required data in </w:t>
-      </w:r>
-      <w:r>
-        <w:t>Physical Exam</w:t>
-      </w:r>
-      <w:r>
-        <w:t xml:space="preserve"> Resource is missing or incorrect</w:t>
-      </w:r>
-    </w:p>
-    <w:p>
-      <w:pPr>
-        <w:pStyle w:val="NoSpacing"/>
-      </w:pPr>
-      <w:r>
-        <w:t>Will Return 4xx Error if Patient</w:t>
-      </w:r>
-      <w:r>
-        <w:t xml:space="preserve"> does not exist</w:t>
-      </w:r>
-    </w:p>
-    <w:p>
-      <w:pPr>
-        <w:pStyle w:val="NoSpacing"/>
-      </w:pPr>
-      <w:r>
-        <w:t>Will Return 4xx Error if Physical Exam</w:t>
-      </w:r>
-      <w:r>
-        <w:t xml:space="preserve"> does not exist</w:t>
+        <w:t>Will Return 4xx Error if required data in Physical Exam Resource is missing or incorrect</w:t>
+      </w:r>
+    </w:p>
+    <w:p>
+      <w:pPr>
+        <w:pStyle w:val="NoSpacing"/>
+      </w:pPr>
+      <w:r>
+        <w:t>Will Return 4xx Error if Patient does not exist</w:t>
+      </w:r>
+    </w:p>
+    <w:p>
+      <w:pPr>
+        <w:pStyle w:val="NoSpacing"/>
+      </w:pPr>
+      <w:r>
+        <w:t>Will Return 4xx Error if Physical Exam does not exist</w:t>
       </w:r>
     </w:p>
     <w:p>
@@ -23356,10 +22324,7 @@
         <w:pStyle w:val="NoSpacing"/>
       </w:pPr>
       <w:r>
-        <w:t>HTTP Request: DELETE /patient/{id}</w:t>
-      </w:r>
-      <w:r>
-        <w:t>/physical-exam/{id}</w:t>
+        <w:t>HTTP Request: DELETE /patient/{id}/physical-exam/{id}</w:t>
       </w:r>
     </w:p>
     <w:p>
@@ -23492,13 +22457,7 @@
         <w:pStyle w:val="NoSpacing"/>
       </w:pPr>
       <w:r>
-        <w:t xml:space="preserve">Quick </w:t>
-      </w:r>
-      <w:r>
-        <w:t>Test</w:t>
-      </w:r>
-      <w:r>
-        <w:t xml:space="preserve"> Representation</w:t>
+        <w:t>Quick Test Representation</w:t>
       </w:r>
     </w:p>
     <w:p>
@@ -23692,10 +22651,7 @@
         <w:pStyle w:val="NoSpacing"/>
       </w:pPr>
       <w:r>
-        <w:t>HTTP Request GET /</w:t>
-      </w:r>
-      <w:r>
-        <w:t>patient/{id}/test</w:t>
+        <w:t>HTTP Request GET /patient/{id}/test</w:t>
       </w:r>
     </w:p>
     <w:p>
@@ -23732,10 +22688,7 @@
         <w:pStyle w:val="NoSpacing"/>
       </w:pPr>
       <w:r>
-        <w:t>Returns all Test</w:t>
-      </w:r>
-      <w:r>
-        <w:t xml:space="preserve"> Resources For The Given Patient Resource</w:t>
+        <w:t>Returns all Test Resources For The Given Patient Resource</w:t>
       </w:r>
     </w:p>
     <w:p>
@@ -23784,10 +22737,7 @@
         <w:pStyle w:val="NoSpacing"/>
       </w:pPr>
       <w:r>
-        <w:t>HTTP Request: POST /patient/{id}/</w:t>
-      </w:r>
-      <w:r>
-        <w:t>test</w:t>
+        <w:t>HTTP Request: POST /patient/{id}/test</w:t>
       </w:r>
     </w:p>
     <w:p>
@@ -23803,13 +22753,7 @@
         <w:pStyle w:val="NoSpacing"/>
       </w:pPr>
       <w:r>
-        <w:t xml:space="preserve">Valid </w:t>
-      </w:r>
-      <w:r>
-        <w:t>Test</w:t>
-      </w:r>
-      <w:r>
-        <w:t xml:space="preserve"> Resource</w:t>
+        <w:t>Valid Test Resource</w:t>
       </w:r>
     </w:p>
     <w:p>
@@ -23830,13 +22774,7 @@
         <w:pStyle w:val="NoSpacing"/>
       </w:pPr>
       <w:r>
-        <w:t xml:space="preserve">If successful, this method returns a </w:t>
-      </w:r>
-      <w:r>
-        <w:t>Test</w:t>
-      </w:r>
-      <w:r>
-        <w:t xml:space="preserve"> Resource</w:t>
+        <w:t>If successful, this method returns a Test Resource</w:t>
       </w:r>
     </w:p>
     <w:p>
@@ -23857,13 +22795,7 @@
         <w:pStyle w:val="NoSpacing"/>
       </w:pPr>
       <w:r>
-        <w:t xml:space="preserve">Will Return 400 Error if required data in </w:t>
-      </w:r>
-      <w:r>
-        <w:t>Test</w:t>
-      </w:r>
-      <w:r>
-        <w:t xml:space="preserve"> Resource is missing or incorrect</w:t>
+        <w:t>Will Return 400 Error if required data in Test Resource is missing or incorrect</w:t>
       </w:r>
     </w:p>
     <w:p>
@@ -23896,13 +22828,7 @@
         <w:pStyle w:val="NoSpacing"/>
       </w:pPr>
       <w:r>
-        <w:t>HTTP Request: PUT /patient/{id}/</w:t>
-      </w:r>
-      <w:r>
-        <w:t>test</w:t>
-      </w:r>
-      <w:r>
-        <w:t>/{id}</w:t>
+        <w:t>HTTP Request: PUT /patient/{id}/test/{id}</w:t>
       </w:r>
     </w:p>
     <w:p>
@@ -23918,13 +22844,7 @@
         <w:pStyle w:val="NoSpacing"/>
       </w:pPr>
       <w:r>
-        <w:t xml:space="preserve">Valid </w:t>
-      </w:r>
-      <w:r>
-        <w:t>Test</w:t>
-      </w:r>
-      <w:r>
-        <w:t xml:space="preserve"> Resource</w:t>
+        <w:t>Valid Test Resource</w:t>
       </w:r>
     </w:p>
     <w:p>
@@ -23945,13 +22865,7 @@
         <w:pStyle w:val="NoSpacing"/>
       </w:pPr>
       <w:r>
-        <w:t xml:space="preserve">If successful, this method returns a </w:t>
-      </w:r>
-      <w:r>
-        <w:t xml:space="preserve">Test </w:t>
-      </w:r>
-      <w:r>
-        <w:t>Resource</w:t>
+        <w:t>If successful, this method returns a Test Resource</w:t>
       </w:r>
     </w:p>
     <w:p>
@@ -23972,13 +22886,7 @@
         <w:pStyle w:val="NoSpacing"/>
       </w:pPr>
       <w:r>
-        <w:t xml:space="preserve">Will Return 4xx Error if required data in </w:t>
-      </w:r>
-      <w:r>
-        <w:t xml:space="preserve">Test </w:t>
-      </w:r>
-      <w:r>
-        <w:t>Resource is missing or incorrect</w:t>
+        <w:t>Will Return 4xx Error if required data in Test Resource is missing or incorrect</w:t>
       </w:r>
     </w:p>
     <w:p>
@@ -23994,13 +22902,7 @@
         <w:pStyle w:val="NoSpacing"/>
       </w:pPr>
       <w:r>
-        <w:t xml:space="preserve">Will Return 4xx Error if </w:t>
-      </w:r>
-      <w:r>
-        <w:t>Test</w:t>
-      </w:r>
-      <w:r>
-        <w:t xml:space="preserve"> does not exist</w:t>
+        <w:t>Will Return 4xx Error if Test does not exist</w:t>
       </w:r>
     </w:p>
     <w:p>
@@ -24027,13 +22929,7 @@
         <w:pStyle w:val="NoSpacing"/>
       </w:pPr>
       <w:r>
-        <w:t>HTTP Request: DELETE /patient/{id}/</w:t>
-      </w:r>
-      <w:r>
-        <w:t>test</w:t>
-      </w:r>
-      <w:r>
-        <w:t>/{id}</w:t>
+        <w:t>HTTP Request: DELETE /patient/{id}/test/{id}</w:t>
       </w:r>
     </w:p>
     <w:p>
@@ -24099,13 +22995,7 @@
         <w:pStyle w:val="NoSpacing"/>
       </w:pPr>
       <w:r>
-        <w:t xml:space="preserve">Will Return 4xx Error if </w:t>
-      </w:r>
-      <w:r>
-        <w:t>Test</w:t>
-      </w:r>
-      <w:r>
-        <w:t xml:space="preserve"> does not exist</w:t>
+        <w:t>Will Return 4xx Error if Test does not exist</w:t>
       </w:r>
     </w:p>
     <w:p>
@@ -24167,13 +23057,7 @@
         <w:pStyle w:val="NoSpacing"/>
       </w:pPr>
       <w:r>
-        <w:t xml:space="preserve">Quick </w:t>
-      </w:r>
-      <w:r>
-        <w:t>Face Sheet</w:t>
-      </w:r>
-      <w:r>
-        <w:t xml:space="preserve"> Representation</w:t>
+        <w:t>Quick Face Sheet Representation</w:t>
       </w:r>
     </w:p>
     <w:p>
@@ -24212,13 +23096,7 @@
         </w:rPr>
       </w:pPr>
       <w:r>
-        <w:t xml:space="preserve">    “</w:t>
-      </w:r>
-      <w:r>
-        <w:t>fileLocation</w:t>
-      </w:r>
-      <w:r>
-        <w:t xml:space="preserve">”: </w:t>
+        <w:t xml:space="preserve">    “fileLocation”: </w:t>
       </w:r>
       <w:r>
         <w:rPr>
@@ -24286,10 +23164,7 @@
         <w:pStyle w:val="NoSpacing"/>
       </w:pPr>
       <w:r>
-        <w:t>HTTP Request GET /</w:t>
-      </w:r>
-      <w:r>
-        <w:t>patient/{id}/face-sheet</w:t>
+        <w:t>HTTP Request GET /patient/{id}/face-sheet</w:t>
       </w:r>
     </w:p>
     <w:p>
@@ -24326,10 +23201,7 @@
         <w:pStyle w:val="NoSpacing"/>
       </w:pPr>
       <w:r>
-        <w:t>Returns all Face Sheet</w:t>
-      </w:r>
-      <w:r>
-        <w:t xml:space="preserve"> Resources For The Given Patient Resource</w:t>
+        <w:t>Returns all Face Sheet Resources For The Given Patient Resource</w:t>
       </w:r>
     </w:p>
     <w:p>
@@ -24377,10 +23249,7 @@
         <w:pStyle w:val="NoSpacing"/>
       </w:pPr>
       <w:r>
-        <w:t>HTTP Request: POST /patient/{id}/</w:t>
-      </w:r>
-      <w:r>
-        <w:t>face-sheet</w:t>
+        <w:t>HTTP Request: POST /patient/{id}/face-sheet</w:t>
       </w:r>
     </w:p>
     <w:p>
@@ -24465,13 +23334,7 @@
         <w:pStyle w:val="NoSpacing"/>
       </w:pPr>
       <w:r>
-        <w:t>HTTP Request: DELETE /patient/{id}/</w:t>
-      </w:r>
-      <w:r>
-        <w:t>face-sheet</w:t>
-      </w:r>
-      <w:r>
-        <w:t>/{id}</w:t>
+        <w:t>HTTP Request: DELETE /patient/{id}/face-sheet/{id}</w:t>
       </w:r>
     </w:p>
     <w:p>
@@ -24599,13 +23462,7 @@
         <w:pStyle w:val="NoSpacing"/>
       </w:pPr>
       <w:r>
-        <w:t xml:space="preserve">Quick </w:t>
-      </w:r>
-      <w:r>
-        <w:t>Attached Document</w:t>
-      </w:r>
-      <w:r>
-        <w:t xml:space="preserve"> Representation</w:t>
+        <w:t>Quick Attached Document Representation</w:t>
       </w:r>
     </w:p>
     <w:p>
@@ -24712,10 +23569,7 @@
         <w:pStyle w:val="NoSpacing"/>
       </w:pPr>
       <w:r>
-        <w:t>HTTP Request GET /</w:t>
-      </w:r>
-      <w:r>
-        <w:t>patient/{id}/attached-document</w:t>
+        <w:t>HTTP Request GET /patient/{id}/attached-document</w:t>
       </w:r>
     </w:p>
     <w:p>
@@ -24960,13 +23814,7 @@
         <w:t xml:space="preserve">Will Return 4xx Error if </w:t>
       </w:r>
       <w:r>
-        <w:t>Attached D</w:t>
-      </w:r>
-      <w:r>
-        <w:t>ocument</w:t>
-      </w:r>
-      <w:r>
-        <w:t xml:space="preserve"> </w:t>
+        <w:t xml:space="preserve">Attached Document </w:t>
       </w:r>
       <w:r>
         <w:t>does not exist</w:t>

</xml_diff>